<commit_message>
added more tests to test report
</commit_message>
<xml_diff>
--- a/Test_Report.docx
+++ b/Test_Report.docx
@@ -212,6 +212,13 @@
               </w:rPr>
               <w:t>When I try to sign in, it asks for User ID, however, I was never given an user Id when I was initializing my account.</w:t>
             </w:r>
+            <w:r>
+              <w:rPr>
+                <w:sz w:val="18"/>
+                <w:szCs w:val="18"/>
+              </w:rPr>
+              <w:t xml:space="preserve"> (occurs after first initialization is attempted).</w:t>
+            </w:r>
           </w:p>
         </w:tc>
         <w:tc>
@@ -251,104 +258,148 @@
                 <w:szCs w:val="18"/>
               </w:rPr>
               <w:t>1</w:t>
+            </w:r>
+          </w:p>
+        </w:tc>
+      </w:tr>
+      <w:tr>
+        <w:tc>
+          <w:tcPr>
+            <w:tcW w:w="1555" w:type="dxa"/>
+          </w:tcPr>
+          <w:p>
+            <w:pPr>
+              <w:rPr>
+                <w:sz w:val="18"/>
+                <w:szCs w:val="18"/>
+              </w:rPr>
+            </w:pPr>
+            <w:r>
+              <w:rPr>
+                <w:sz w:val="18"/>
+                <w:szCs w:val="18"/>
+              </w:rPr>
+              <w:t>3</w:t>
+            </w:r>
+          </w:p>
+        </w:tc>
+        <w:tc>
+          <w:tcPr>
+            <w:tcW w:w="3119" w:type="dxa"/>
+          </w:tcPr>
+          <w:p>
+            <w:pPr>
+              <w:rPr>
+                <w:sz w:val="18"/>
+                <w:szCs w:val="18"/>
+              </w:rPr>
+            </w:pPr>
+          </w:p>
+        </w:tc>
+        <w:tc>
+          <w:tcPr>
+            <w:tcW w:w="2338" w:type="dxa"/>
+          </w:tcPr>
+          <w:p>
+            <w:pPr>
+              <w:rPr>
+                <w:sz w:val="18"/>
+                <w:szCs w:val="18"/>
+              </w:rPr>
+            </w:pPr>
+          </w:p>
+        </w:tc>
+        <w:tc>
+          <w:tcPr>
+            <w:tcW w:w="2338" w:type="dxa"/>
+          </w:tcPr>
+          <w:p>
+            <w:pPr>
+              <w:rPr>
+                <w:sz w:val="18"/>
+                <w:szCs w:val="18"/>
+              </w:rPr>
+            </w:pPr>
+          </w:p>
+        </w:tc>
+      </w:tr>
+      <w:tr>
+        <w:tc>
+          <w:tcPr>
+            <w:tcW w:w="1555" w:type="dxa"/>
+          </w:tcPr>
+          <w:p>
+            <w:pPr>
+              <w:rPr>
+                <w:sz w:val="18"/>
+                <w:szCs w:val="18"/>
+              </w:rPr>
+            </w:pPr>
+            <w:r>
+              <w:rPr>
+                <w:sz w:val="18"/>
+                <w:szCs w:val="18"/>
+              </w:rPr>
+              <w:t>4</w:t>
+            </w:r>
+          </w:p>
+        </w:tc>
+        <w:tc>
+          <w:tcPr>
+            <w:tcW w:w="3119" w:type="dxa"/>
+          </w:tcPr>
+          <w:p>
+            <w:pPr>
+              <w:rPr>
+                <w:sz w:val="18"/>
+                <w:szCs w:val="18"/>
+              </w:rPr>
+            </w:pPr>
+            <w:r>
+              <w:rPr>
+                <w:sz w:val="18"/>
+                <w:szCs w:val="18"/>
+              </w:rPr>
+              <w:t xml:space="preserve">After </w:t>
+            </w:r>
+            <w:proofErr w:type="spellStart"/>
+            <w:r>
+              <w:rPr>
+                <w:sz w:val="18"/>
+                <w:szCs w:val="18"/>
+              </w:rPr>
+              <w:t>logining</w:t>
+            </w:r>
+            <w:proofErr w:type="spellEnd"/>
+            <w:r>
+              <w:rPr>
+                <w:sz w:val="18"/>
+                <w:szCs w:val="18"/>
+              </w:rPr>
+              <w:t xml:space="preserve"> in, and getting to the home page of admin, I should be asked if I am sure I want to exit, and not just exit right away.</w:t>
             </w:r>
             <w:bookmarkStart w:id="0" w:name="_GoBack"/>
             <w:bookmarkEnd w:id="0"/>
           </w:p>
         </w:tc>
-      </w:tr>
-      <w:tr>
-        <w:tc>
-          <w:tcPr>
-            <w:tcW w:w="1555" w:type="dxa"/>
-          </w:tcPr>
-          <w:p>
-            <w:pPr>
-              <w:rPr>
-                <w:sz w:val="18"/>
-                <w:szCs w:val="18"/>
-              </w:rPr>
-            </w:pPr>
-          </w:p>
-        </w:tc>
-        <w:tc>
-          <w:tcPr>
-            <w:tcW w:w="3119" w:type="dxa"/>
-          </w:tcPr>
-          <w:p>
-            <w:pPr>
-              <w:rPr>
-                <w:sz w:val="18"/>
-                <w:szCs w:val="18"/>
-              </w:rPr>
-            </w:pPr>
-          </w:p>
-        </w:tc>
-        <w:tc>
-          <w:tcPr>
-            <w:tcW w:w="2338" w:type="dxa"/>
-          </w:tcPr>
-          <w:p>
-            <w:pPr>
-              <w:rPr>
-                <w:sz w:val="18"/>
-                <w:szCs w:val="18"/>
-              </w:rPr>
-            </w:pPr>
-          </w:p>
-        </w:tc>
-        <w:tc>
-          <w:tcPr>
-            <w:tcW w:w="2338" w:type="dxa"/>
-          </w:tcPr>
-          <w:p>
-            <w:pPr>
-              <w:rPr>
-                <w:sz w:val="18"/>
-                <w:szCs w:val="18"/>
-              </w:rPr>
-            </w:pPr>
-          </w:p>
-        </w:tc>
-      </w:tr>
-      <w:tr>
-        <w:tc>
-          <w:tcPr>
-            <w:tcW w:w="1555" w:type="dxa"/>
-          </w:tcPr>
-          <w:p>
-            <w:pPr>
-              <w:rPr>
-                <w:sz w:val="18"/>
-                <w:szCs w:val="18"/>
-              </w:rPr>
-            </w:pPr>
-          </w:p>
-        </w:tc>
-        <w:tc>
-          <w:tcPr>
-            <w:tcW w:w="3119" w:type="dxa"/>
-          </w:tcPr>
-          <w:p>
-            <w:pPr>
-              <w:rPr>
-                <w:sz w:val="18"/>
-                <w:szCs w:val="18"/>
-              </w:rPr>
-            </w:pPr>
-          </w:p>
-        </w:tc>
-        <w:tc>
-          <w:tcPr>
-            <w:tcW w:w="2338" w:type="dxa"/>
-          </w:tcPr>
-          <w:p>
-            <w:pPr>
-              <w:rPr>
-                <w:sz w:val="18"/>
-                <w:szCs w:val="18"/>
-              </w:rPr>
-            </w:pPr>
+        <w:tc>
+          <w:tcPr>
+            <w:tcW w:w="2338" w:type="dxa"/>
+          </w:tcPr>
+          <w:p>
+            <w:pPr>
+              <w:rPr>
+                <w:sz w:val="18"/>
+                <w:szCs w:val="18"/>
+              </w:rPr>
+            </w:pPr>
+            <w:r>
+              <w:rPr>
+                <w:sz w:val="18"/>
+                <w:szCs w:val="18"/>
+              </w:rPr>
+              <w:t>Make a pop/message asking me if I am sure I want to log out.</w:t>
+            </w:r>
           </w:p>
         </w:tc>
         <w:tc>

</xml_diff>

<commit_message>
Updated Test_Report with more bugs
</commit_message>
<xml_diff>
--- a/Test_Report.docx
+++ b/Test_Report.docx
@@ -217,7 +217,7 @@
                 <w:sz w:val="18"/>
                 <w:szCs w:val="18"/>
               </w:rPr>
-              <w:t xml:space="preserve"> (occurs after first initialization is attempted).</w:t>
+              <w:t xml:space="preserve"> And just takes me to the admin page (for first time initialization)</w:t>
             </w:r>
           </w:p>
         </w:tc>
@@ -294,19 +294,93 @@
                 <w:szCs w:val="18"/>
               </w:rPr>
             </w:pPr>
-          </w:p>
-        </w:tc>
-        <w:tc>
-          <w:tcPr>
-            <w:tcW w:w="2338" w:type="dxa"/>
-          </w:tcPr>
-          <w:p>
-            <w:pPr>
-              <w:rPr>
-                <w:sz w:val="18"/>
-                <w:szCs w:val="18"/>
-              </w:rPr>
-            </w:pPr>
+            <w:r>
+              <w:rPr>
+                <w:sz w:val="18"/>
+                <w:szCs w:val="18"/>
+              </w:rPr>
+              <w:t>W</w:t>
+            </w:r>
+            <w:r>
+              <w:rPr>
+                <w:sz w:val="18"/>
+                <w:szCs w:val="18"/>
+              </w:rPr>
+              <w:t>hen I was initializing my account</w:t>
+            </w:r>
+            <w:r>
+              <w:rPr>
+                <w:sz w:val="18"/>
+                <w:szCs w:val="18"/>
+              </w:rPr>
+              <w:t xml:space="preserve">, </w:t>
+            </w:r>
+            <w:r>
+              <w:rPr>
+                <w:sz w:val="18"/>
+                <w:szCs w:val="18"/>
+              </w:rPr>
+              <w:t>(occurs after first initialization is attempted)</w:t>
+            </w:r>
+            <w:r>
+              <w:rPr>
+                <w:sz w:val="18"/>
+                <w:szCs w:val="18"/>
+              </w:rPr>
+              <w:t xml:space="preserve"> I am given no indication that my account is initialized. As a result, I end pressing the button multiple times, </w:t>
+            </w:r>
+            <w:proofErr w:type="spellStart"/>
+            <w:r>
+              <w:rPr>
+                <w:sz w:val="18"/>
+                <w:szCs w:val="18"/>
+              </w:rPr>
+              <w:t>possibily</w:t>
+            </w:r>
+            <w:proofErr w:type="spellEnd"/>
+            <w:r>
+              <w:rPr>
+                <w:sz w:val="18"/>
+                <w:szCs w:val="18"/>
+              </w:rPr>
+              <w:t xml:space="preserve"> creating multiple accounts.</w:t>
+            </w:r>
+          </w:p>
+        </w:tc>
+        <w:tc>
+          <w:tcPr>
+            <w:tcW w:w="2338" w:type="dxa"/>
+          </w:tcPr>
+          <w:p>
+            <w:pPr>
+              <w:rPr>
+                <w:sz w:val="18"/>
+                <w:szCs w:val="18"/>
+              </w:rPr>
+            </w:pPr>
+            <w:r>
+              <w:rPr>
+                <w:sz w:val="18"/>
+                <w:szCs w:val="18"/>
+              </w:rPr>
+              <w:t xml:space="preserve">Give an </w:t>
+            </w:r>
+            <w:proofErr w:type="spellStart"/>
+            <w:r>
+              <w:rPr>
+                <w:sz w:val="18"/>
+                <w:szCs w:val="18"/>
+              </w:rPr>
+              <w:t>indcicator</w:t>
+            </w:r>
+            <w:proofErr w:type="spellEnd"/>
+            <w:r>
+              <w:rPr>
+                <w:sz w:val="18"/>
+                <w:szCs w:val="18"/>
+              </w:rPr>
+              <w:t xml:space="preserve"> to the person using the app to show that the account has been created (also telling the user their Id)</w:t>
+            </w:r>
           </w:p>
         </w:tc>
         <w:tc>
@@ -378,28 +452,695 @@
               </w:rPr>
               <w:t xml:space="preserve"> in, and getting to the home page of admin, I should be asked if I am sure I want to exit, and not just exit right away.</w:t>
             </w:r>
+          </w:p>
+        </w:tc>
+        <w:tc>
+          <w:tcPr>
+            <w:tcW w:w="2338" w:type="dxa"/>
+          </w:tcPr>
+          <w:p>
+            <w:pPr>
+              <w:rPr>
+                <w:sz w:val="18"/>
+                <w:szCs w:val="18"/>
+              </w:rPr>
+            </w:pPr>
+            <w:r>
+              <w:rPr>
+                <w:sz w:val="18"/>
+                <w:szCs w:val="18"/>
+              </w:rPr>
+              <w:t>Make a pop/message asking me if I am sure I want to log out.</w:t>
+            </w:r>
+          </w:p>
+        </w:tc>
+        <w:tc>
+          <w:tcPr>
+            <w:tcW w:w="2338" w:type="dxa"/>
+          </w:tcPr>
+          <w:p>
+            <w:pPr>
+              <w:rPr>
+                <w:sz w:val="18"/>
+                <w:szCs w:val="18"/>
+              </w:rPr>
+            </w:pPr>
+            <w:r>
+              <w:rPr>
+                <w:sz w:val="18"/>
+                <w:szCs w:val="18"/>
+              </w:rPr>
+              <w:t>5</w:t>
+            </w:r>
+          </w:p>
+        </w:tc>
+      </w:tr>
+      <w:tr>
+        <w:tc>
+          <w:tcPr>
+            <w:tcW w:w="1555" w:type="dxa"/>
+          </w:tcPr>
+          <w:p>
+            <w:pPr>
+              <w:rPr>
+                <w:sz w:val="18"/>
+                <w:szCs w:val="18"/>
+              </w:rPr>
+            </w:pPr>
+            <w:r>
+              <w:rPr>
+                <w:sz w:val="18"/>
+                <w:szCs w:val="18"/>
+              </w:rPr>
+              <w:t>5</w:t>
+            </w:r>
+          </w:p>
+        </w:tc>
+        <w:tc>
+          <w:tcPr>
+            <w:tcW w:w="3119" w:type="dxa"/>
+          </w:tcPr>
+          <w:p>
+            <w:pPr>
+              <w:rPr>
+                <w:sz w:val="18"/>
+                <w:szCs w:val="18"/>
+              </w:rPr>
+            </w:pPr>
+            <w:r>
+              <w:rPr>
+                <w:sz w:val="18"/>
+                <w:szCs w:val="18"/>
+              </w:rPr>
+              <w:t xml:space="preserve">Able to add </w:t>
+            </w:r>
+            <w:r>
+              <w:rPr>
+                <w:sz w:val="18"/>
+                <w:szCs w:val="18"/>
+              </w:rPr>
+              <w:t>items with a blank string (“”). (</w:t>
+            </w:r>
+            <w:proofErr w:type="gramStart"/>
+            <w:r>
+              <w:rPr>
+                <w:sz w:val="18"/>
+                <w:szCs w:val="18"/>
+              </w:rPr>
+              <w:t>also</w:t>
+            </w:r>
+            <w:proofErr w:type="gramEnd"/>
+            <w:r>
+              <w:rPr>
+                <w:sz w:val="18"/>
+                <w:szCs w:val="18"/>
+              </w:rPr>
+              <w:t xml:space="preserve"> able to add items with only numbers)</w:t>
+            </w:r>
+          </w:p>
+        </w:tc>
+        <w:tc>
+          <w:tcPr>
+            <w:tcW w:w="2338" w:type="dxa"/>
+          </w:tcPr>
+          <w:p>
+            <w:pPr>
+              <w:rPr>
+                <w:sz w:val="18"/>
+                <w:szCs w:val="18"/>
+              </w:rPr>
+            </w:pPr>
+            <w:r>
+              <w:rPr>
+                <w:sz w:val="18"/>
+                <w:szCs w:val="18"/>
+              </w:rPr>
+              <w:t>Check the string before entering it into the database.</w:t>
+            </w:r>
+          </w:p>
+        </w:tc>
+        <w:tc>
+          <w:tcPr>
+            <w:tcW w:w="2338" w:type="dxa"/>
+          </w:tcPr>
+          <w:p>
+            <w:pPr>
+              <w:rPr>
+                <w:sz w:val="18"/>
+                <w:szCs w:val="18"/>
+              </w:rPr>
+            </w:pPr>
+            <w:r>
+              <w:rPr>
+                <w:sz w:val="18"/>
+                <w:szCs w:val="18"/>
+              </w:rPr>
+              <w:t>4</w:t>
+            </w:r>
+          </w:p>
+        </w:tc>
+      </w:tr>
+      <w:tr>
+        <w:tc>
+          <w:tcPr>
+            <w:tcW w:w="1555" w:type="dxa"/>
+          </w:tcPr>
+          <w:p>
+            <w:pPr>
+              <w:rPr>
+                <w:sz w:val="18"/>
+                <w:szCs w:val="18"/>
+              </w:rPr>
+            </w:pPr>
+            <w:r>
+              <w:rPr>
+                <w:sz w:val="18"/>
+                <w:szCs w:val="18"/>
+              </w:rPr>
+              <w:t>6</w:t>
+            </w:r>
+          </w:p>
+        </w:tc>
+        <w:tc>
+          <w:tcPr>
+            <w:tcW w:w="3119" w:type="dxa"/>
+          </w:tcPr>
+          <w:p>
+            <w:pPr>
+              <w:rPr>
+                <w:sz w:val="18"/>
+                <w:szCs w:val="18"/>
+              </w:rPr>
+            </w:pPr>
+            <w:r>
+              <w:rPr>
+                <w:sz w:val="18"/>
+                <w:szCs w:val="18"/>
+              </w:rPr>
+              <w:t xml:space="preserve">When I try to add an item to the database, I </w:t>
+            </w:r>
+            <w:r>
+              <w:rPr>
+                <w:sz w:val="18"/>
+                <w:szCs w:val="18"/>
+              </w:rPr>
+              <w:t>can</w:t>
+            </w:r>
+            <w:r>
+              <w:rPr>
+                <w:sz w:val="18"/>
+                <w:szCs w:val="18"/>
+              </w:rPr>
+              <w:t xml:space="preserve"> set the price to 0. </w:t>
+            </w:r>
+          </w:p>
+        </w:tc>
+        <w:tc>
+          <w:tcPr>
+            <w:tcW w:w="2338" w:type="dxa"/>
+          </w:tcPr>
+          <w:p>
+            <w:pPr>
+              <w:rPr>
+                <w:sz w:val="18"/>
+                <w:szCs w:val="18"/>
+              </w:rPr>
+            </w:pPr>
+            <w:r>
+              <w:rPr>
+                <w:sz w:val="18"/>
+                <w:szCs w:val="18"/>
+              </w:rPr>
+              <w:t xml:space="preserve">The app should ask me if I am certain about this price (as I could just be setting it to 0 to </w:t>
+            </w:r>
+            <w:r>
+              <w:rPr>
+                <w:sz w:val="18"/>
+                <w:szCs w:val="18"/>
+              </w:rPr>
+              <w:t>give free items/samples for customers).</w:t>
+            </w:r>
+          </w:p>
+        </w:tc>
+        <w:tc>
+          <w:tcPr>
+            <w:tcW w:w="2338" w:type="dxa"/>
+          </w:tcPr>
+          <w:p>
+            <w:pPr>
+              <w:rPr>
+                <w:sz w:val="18"/>
+                <w:szCs w:val="18"/>
+              </w:rPr>
+            </w:pPr>
+          </w:p>
+        </w:tc>
+      </w:tr>
+      <w:tr>
+        <w:tc>
+          <w:tcPr>
+            <w:tcW w:w="1555" w:type="dxa"/>
+          </w:tcPr>
+          <w:p>
+            <w:pPr>
+              <w:rPr>
+                <w:sz w:val="18"/>
+                <w:szCs w:val="18"/>
+              </w:rPr>
+            </w:pPr>
+            <w:r>
+              <w:rPr>
+                <w:sz w:val="18"/>
+                <w:szCs w:val="18"/>
+              </w:rPr>
+              <w:t>7</w:t>
+            </w:r>
+          </w:p>
+        </w:tc>
+        <w:tc>
+          <w:tcPr>
+            <w:tcW w:w="3119" w:type="dxa"/>
+          </w:tcPr>
+          <w:p>
+            <w:pPr>
+              <w:rPr>
+                <w:sz w:val="18"/>
+                <w:szCs w:val="18"/>
+              </w:rPr>
+            </w:pPr>
+            <w:r>
+              <w:rPr>
+                <w:sz w:val="18"/>
+                <w:szCs w:val="18"/>
+              </w:rPr>
+              <w:t xml:space="preserve">As an admin, I </w:t>
+            </w:r>
+            <w:proofErr w:type="gramStart"/>
+            <w:r>
+              <w:rPr>
+                <w:sz w:val="18"/>
+                <w:szCs w:val="18"/>
+              </w:rPr>
+              <w:t>am able to</w:t>
+            </w:r>
+            <w:proofErr w:type="gramEnd"/>
+            <w:r>
+              <w:rPr>
+                <w:sz w:val="18"/>
+                <w:szCs w:val="18"/>
+              </w:rPr>
+              <w:t xml:space="preserve"> add an item and set the price to have more than two decimal places.</w:t>
+            </w:r>
+          </w:p>
+        </w:tc>
+        <w:tc>
+          <w:tcPr>
+            <w:tcW w:w="2338" w:type="dxa"/>
+          </w:tcPr>
+          <w:p>
+            <w:pPr>
+              <w:rPr>
+                <w:sz w:val="18"/>
+                <w:szCs w:val="18"/>
+              </w:rPr>
+            </w:pPr>
+            <w:r>
+              <w:rPr>
+                <w:sz w:val="18"/>
+                <w:szCs w:val="18"/>
+              </w:rPr>
+              <w:t>Make sure that the length of the price is 2 after the decimal place.</w:t>
+            </w:r>
+          </w:p>
+        </w:tc>
+        <w:tc>
+          <w:tcPr>
+            <w:tcW w:w="2338" w:type="dxa"/>
+          </w:tcPr>
+          <w:p>
+            <w:pPr>
+              <w:rPr>
+                <w:sz w:val="18"/>
+                <w:szCs w:val="18"/>
+              </w:rPr>
+            </w:pPr>
+          </w:p>
+        </w:tc>
+      </w:tr>
+      <w:tr>
+        <w:tc>
+          <w:tcPr>
+            <w:tcW w:w="1555" w:type="dxa"/>
+          </w:tcPr>
+          <w:p>
+            <w:pPr>
+              <w:rPr>
+                <w:sz w:val="18"/>
+                <w:szCs w:val="18"/>
+              </w:rPr>
+            </w:pPr>
+            <w:r>
+              <w:rPr>
+                <w:sz w:val="18"/>
+                <w:szCs w:val="18"/>
+              </w:rPr>
+              <w:t>8</w:t>
+            </w:r>
+          </w:p>
+        </w:tc>
+        <w:tc>
+          <w:tcPr>
+            <w:tcW w:w="3119" w:type="dxa"/>
+          </w:tcPr>
+          <w:p>
+            <w:pPr>
+              <w:rPr>
+                <w:sz w:val="18"/>
+                <w:szCs w:val="18"/>
+              </w:rPr>
+            </w:pPr>
+            <w:r>
+              <w:rPr>
+                <w:sz w:val="18"/>
+                <w:szCs w:val="18"/>
+              </w:rPr>
+              <w:t xml:space="preserve">As an admin, when I add </w:t>
+            </w:r>
+            <w:proofErr w:type="gramStart"/>
+            <w:r>
+              <w:rPr>
+                <w:sz w:val="18"/>
+                <w:szCs w:val="18"/>
+              </w:rPr>
+              <w:t>a new item</w:t>
+            </w:r>
+            <w:proofErr w:type="gramEnd"/>
+            <w:r>
+              <w:rPr>
+                <w:sz w:val="18"/>
+                <w:szCs w:val="18"/>
+              </w:rPr>
+              <w:t xml:space="preserve"> and I don’t set the price, the app automatically crashes.</w:t>
+            </w:r>
+          </w:p>
+        </w:tc>
+        <w:tc>
+          <w:tcPr>
+            <w:tcW w:w="2338" w:type="dxa"/>
+          </w:tcPr>
+          <w:p>
+            <w:pPr>
+              <w:rPr>
+                <w:sz w:val="18"/>
+                <w:szCs w:val="18"/>
+              </w:rPr>
+            </w:pPr>
+            <w:r>
+              <w:rPr>
+                <w:sz w:val="18"/>
+                <w:szCs w:val="18"/>
+              </w:rPr>
+              <w:t>Make an exception that deals with an empty input.</w:t>
+            </w:r>
+          </w:p>
+        </w:tc>
+        <w:tc>
+          <w:tcPr>
+            <w:tcW w:w="2338" w:type="dxa"/>
+          </w:tcPr>
+          <w:p>
+            <w:pPr>
+              <w:rPr>
+                <w:sz w:val="18"/>
+                <w:szCs w:val="18"/>
+              </w:rPr>
+            </w:pPr>
+          </w:p>
+        </w:tc>
+      </w:tr>
+      <w:tr>
+        <w:tc>
+          <w:tcPr>
+            <w:tcW w:w="1555" w:type="dxa"/>
+          </w:tcPr>
+          <w:p>
+            <w:pPr>
+              <w:rPr>
+                <w:sz w:val="18"/>
+                <w:szCs w:val="18"/>
+              </w:rPr>
+            </w:pPr>
+            <w:r>
+              <w:rPr>
+                <w:sz w:val="18"/>
+                <w:szCs w:val="18"/>
+              </w:rPr>
+              <w:t>9</w:t>
+            </w:r>
             <w:bookmarkStart w:id="0" w:name="_GoBack"/>
             <w:bookmarkEnd w:id="0"/>
           </w:p>
         </w:tc>
         <w:tc>
           <w:tcPr>
-            <w:tcW w:w="2338" w:type="dxa"/>
-          </w:tcPr>
-          <w:p>
-            <w:pPr>
-              <w:rPr>
-                <w:sz w:val="18"/>
-                <w:szCs w:val="18"/>
-              </w:rPr>
-            </w:pPr>
-            <w:r>
-              <w:rPr>
-                <w:sz w:val="18"/>
-                <w:szCs w:val="18"/>
-              </w:rPr>
-              <w:t>Make a pop/message asking me if I am sure I want to log out.</w:t>
-            </w:r>
+            <w:tcW w:w="3119" w:type="dxa"/>
+          </w:tcPr>
+          <w:p>
+            <w:pPr>
+              <w:rPr>
+                <w:sz w:val="18"/>
+                <w:szCs w:val="18"/>
+              </w:rPr>
+            </w:pPr>
+          </w:p>
+        </w:tc>
+        <w:tc>
+          <w:tcPr>
+            <w:tcW w:w="2338" w:type="dxa"/>
+          </w:tcPr>
+          <w:p>
+            <w:pPr>
+              <w:rPr>
+                <w:sz w:val="18"/>
+                <w:szCs w:val="18"/>
+              </w:rPr>
+            </w:pPr>
+          </w:p>
+        </w:tc>
+        <w:tc>
+          <w:tcPr>
+            <w:tcW w:w="2338" w:type="dxa"/>
+          </w:tcPr>
+          <w:p>
+            <w:pPr>
+              <w:rPr>
+                <w:sz w:val="18"/>
+                <w:szCs w:val="18"/>
+              </w:rPr>
+            </w:pPr>
+          </w:p>
+        </w:tc>
+      </w:tr>
+      <w:tr>
+        <w:tc>
+          <w:tcPr>
+            <w:tcW w:w="1555" w:type="dxa"/>
+          </w:tcPr>
+          <w:p>
+            <w:pPr>
+              <w:rPr>
+                <w:sz w:val="18"/>
+                <w:szCs w:val="18"/>
+              </w:rPr>
+            </w:pPr>
+          </w:p>
+        </w:tc>
+        <w:tc>
+          <w:tcPr>
+            <w:tcW w:w="3119" w:type="dxa"/>
+          </w:tcPr>
+          <w:p>
+            <w:pPr>
+              <w:rPr>
+                <w:sz w:val="18"/>
+                <w:szCs w:val="18"/>
+              </w:rPr>
+            </w:pPr>
+          </w:p>
+        </w:tc>
+        <w:tc>
+          <w:tcPr>
+            <w:tcW w:w="2338" w:type="dxa"/>
+          </w:tcPr>
+          <w:p>
+            <w:pPr>
+              <w:rPr>
+                <w:sz w:val="18"/>
+                <w:szCs w:val="18"/>
+              </w:rPr>
+            </w:pPr>
+          </w:p>
+        </w:tc>
+        <w:tc>
+          <w:tcPr>
+            <w:tcW w:w="2338" w:type="dxa"/>
+          </w:tcPr>
+          <w:p>
+            <w:pPr>
+              <w:rPr>
+                <w:sz w:val="18"/>
+                <w:szCs w:val="18"/>
+              </w:rPr>
+            </w:pPr>
+          </w:p>
+        </w:tc>
+      </w:tr>
+      <w:tr>
+        <w:tc>
+          <w:tcPr>
+            <w:tcW w:w="1555" w:type="dxa"/>
+          </w:tcPr>
+          <w:p>
+            <w:pPr>
+              <w:rPr>
+                <w:sz w:val="18"/>
+                <w:szCs w:val="18"/>
+              </w:rPr>
+            </w:pPr>
+          </w:p>
+        </w:tc>
+        <w:tc>
+          <w:tcPr>
+            <w:tcW w:w="3119" w:type="dxa"/>
+          </w:tcPr>
+          <w:p>
+            <w:pPr>
+              <w:rPr>
+                <w:sz w:val="18"/>
+                <w:szCs w:val="18"/>
+              </w:rPr>
+            </w:pPr>
+          </w:p>
+        </w:tc>
+        <w:tc>
+          <w:tcPr>
+            <w:tcW w:w="2338" w:type="dxa"/>
+          </w:tcPr>
+          <w:p>
+            <w:pPr>
+              <w:rPr>
+                <w:sz w:val="18"/>
+                <w:szCs w:val="18"/>
+              </w:rPr>
+            </w:pPr>
+          </w:p>
+        </w:tc>
+        <w:tc>
+          <w:tcPr>
+            <w:tcW w:w="2338" w:type="dxa"/>
+          </w:tcPr>
+          <w:p>
+            <w:pPr>
+              <w:rPr>
+                <w:sz w:val="18"/>
+                <w:szCs w:val="18"/>
+              </w:rPr>
+            </w:pPr>
+          </w:p>
+        </w:tc>
+      </w:tr>
+      <w:tr>
+        <w:tc>
+          <w:tcPr>
+            <w:tcW w:w="1555" w:type="dxa"/>
+          </w:tcPr>
+          <w:p>
+            <w:pPr>
+              <w:rPr>
+                <w:sz w:val="18"/>
+                <w:szCs w:val="18"/>
+              </w:rPr>
+            </w:pPr>
+          </w:p>
+        </w:tc>
+        <w:tc>
+          <w:tcPr>
+            <w:tcW w:w="3119" w:type="dxa"/>
+          </w:tcPr>
+          <w:p>
+            <w:pPr>
+              <w:rPr>
+                <w:sz w:val="18"/>
+                <w:szCs w:val="18"/>
+              </w:rPr>
+            </w:pPr>
+          </w:p>
+        </w:tc>
+        <w:tc>
+          <w:tcPr>
+            <w:tcW w:w="2338" w:type="dxa"/>
+          </w:tcPr>
+          <w:p>
+            <w:pPr>
+              <w:rPr>
+                <w:sz w:val="18"/>
+                <w:szCs w:val="18"/>
+              </w:rPr>
+            </w:pPr>
+          </w:p>
+        </w:tc>
+        <w:tc>
+          <w:tcPr>
+            <w:tcW w:w="2338" w:type="dxa"/>
+          </w:tcPr>
+          <w:p>
+            <w:pPr>
+              <w:rPr>
+                <w:sz w:val="18"/>
+                <w:szCs w:val="18"/>
+              </w:rPr>
+            </w:pPr>
+          </w:p>
+        </w:tc>
+      </w:tr>
+      <w:tr>
+        <w:tc>
+          <w:tcPr>
+            <w:tcW w:w="1555" w:type="dxa"/>
+          </w:tcPr>
+          <w:p>
+            <w:pPr>
+              <w:rPr>
+                <w:sz w:val="18"/>
+                <w:szCs w:val="18"/>
+              </w:rPr>
+            </w:pPr>
+          </w:p>
+        </w:tc>
+        <w:tc>
+          <w:tcPr>
+            <w:tcW w:w="3119" w:type="dxa"/>
+          </w:tcPr>
+          <w:p>
+            <w:pPr>
+              <w:rPr>
+                <w:sz w:val="18"/>
+                <w:szCs w:val="18"/>
+              </w:rPr>
+            </w:pPr>
+          </w:p>
+        </w:tc>
+        <w:tc>
+          <w:tcPr>
+            <w:tcW w:w="2338" w:type="dxa"/>
+          </w:tcPr>
+          <w:p>
+            <w:pPr>
+              <w:rPr>
+                <w:sz w:val="18"/>
+                <w:szCs w:val="18"/>
+              </w:rPr>
+            </w:pPr>
           </w:p>
         </w:tc>
         <w:tc>

</xml_diff>

<commit_message>
added more tests/bugs to the report
</commit_message>
<xml_diff>
--- a/Test_Report.docx
+++ b/Test_Report.docx
@@ -897,8 +897,6 @@
               </w:rPr>
               <w:t>9</w:t>
             </w:r>
-            <w:bookmarkStart w:id="0" w:name="_GoBack"/>
-            <w:bookmarkEnd w:id="0"/>
           </w:p>
         </w:tc>
         <w:tc>
@@ -912,19 +910,33 @@
                 <w:szCs w:val="18"/>
               </w:rPr>
             </w:pPr>
-          </w:p>
-        </w:tc>
-        <w:tc>
-          <w:tcPr>
-            <w:tcW w:w="2338" w:type="dxa"/>
-          </w:tcPr>
-          <w:p>
-            <w:pPr>
-              <w:rPr>
-                <w:sz w:val="18"/>
-                <w:szCs w:val="18"/>
-              </w:rPr>
-            </w:pPr>
+            <w:r>
+              <w:rPr>
+                <w:sz w:val="18"/>
+                <w:szCs w:val="18"/>
+              </w:rPr>
+              <w:t>Unable to initialize the admin on the initialization page on devices with small screens (extremely difficult to press the button the google Pixel 2).</w:t>
+            </w:r>
+          </w:p>
+        </w:tc>
+        <w:tc>
+          <w:tcPr>
+            <w:tcW w:w="2338" w:type="dxa"/>
+          </w:tcPr>
+          <w:p>
+            <w:pPr>
+              <w:rPr>
+                <w:sz w:val="18"/>
+                <w:szCs w:val="18"/>
+              </w:rPr>
+            </w:pPr>
+            <w:r>
+              <w:rPr>
+                <w:sz w:val="18"/>
+                <w:szCs w:val="18"/>
+              </w:rPr>
+              <w:t>Add a scrolling feature so that you can access the button.</w:t>
+            </w:r>
           </w:p>
         </w:tc>
         <w:tc>
@@ -953,6 +965,13 @@
                 <w:szCs w:val="18"/>
               </w:rPr>
             </w:pPr>
+            <w:r>
+              <w:rPr>
+                <w:sz w:val="18"/>
+                <w:szCs w:val="18"/>
+              </w:rPr>
+              <w:t>10</w:t>
+            </w:r>
           </w:p>
         </w:tc>
         <w:tc>
@@ -966,19 +985,40 @@
                 <w:szCs w:val="18"/>
               </w:rPr>
             </w:pPr>
-          </w:p>
-        </w:tc>
-        <w:tc>
-          <w:tcPr>
-            <w:tcW w:w="2338" w:type="dxa"/>
-          </w:tcPr>
-          <w:p>
-            <w:pPr>
-              <w:rPr>
-                <w:sz w:val="18"/>
-                <w:szCs w:val="18"/>
-              </w:rPr>
-            </w:pPr>
+            <w:r>
+              <w:rPr>
+                <w:sz w:val="18"/>
+                <w:szCs w:val="18"/>
+              </w:rPr>
+              <w:t>After clicking update</w:t>
+            </w:r>
+            <w:r>
+              <w:rPr>
+                <w:sz w:val="18"/>
+                <w:szCs w:val="18"/>
+              </w:rPr>
+              <w:t xml:space="preserve"> for user information, I am taken back to the add/edit user page. Now if I press back on my phone, it still shows my old name.</w:t>
+            </w:r>
+          </w:p>
+        </w:tc>
+        <w:tc>
+          <w:tcPr>
+            <w:tcW w:w="2338" w:type="dxa"/>
+          </w:tcPr>
+          <w:p>
+            <w:pPr>
+              <w:rPr>
+                <w:sz w:val="18"/>
+                <w:szCs w:val="18"/>
+              </w:rPr>
+            </w:pPr>
+            <w:r>
+              <w:rPr>
+                <w:sz w:val="18"/>
+                <w:szCs w:val="18"/>
+              </w:rPr>
+              <w:t>Update the admin home page as soon as the change happens.</w:t>
+            </w:r>
           </w:p>
         </w:tc>
         <w:tc>
@@ -1007,6 +1047,13 @@
                 <w:szCs w:val="18"/>
               </w:rPr>
             </w:pPr>
+            <w:r>
+              <w:rPr>
+                <w:sz w:val="18"/>
+                <w:szCs w:val="18"/>
+              </w:rPr>
+              <w:t>11</w:t>
+            </w:r>
           </w:p>
         </w:tc>
         <w:tc>
@@ -1020,32 +1067,76 @@
                 <w:szCs w:val="18"/>
               </w:rPr>
             </w:pPr>
-          </w:p>
-        </w:tc>
-        <w:tc>
-          <w:tcPr>
-            <w:tcW w:w="2338" w:type="dxa"/>
-          </w:tcPr>
-          <w:p>
-            <w:pPr>
-              <w:rPr>
-                <w:sz w:val="18"/>
-                <w:szCs w:val="18"/>
-              </w:rPr>
-            </w:pPr>
-          </w:p>
-        </w:tc>
-        <w:tc>
-          <w:tcPr>
-            <w:tcW w:w="2338" w:type="dxa"/>
-          </w:tcPr>
-          <w:p>
-            <w:pPr>
-              <w:rPr>
-                <w:sz w:val="18"/>
-                <w:szCs w:val="18"/>
-              </w:rPr>
-            </w:pPr>
+            <w:r>
+              <w:rPr>
+                <w:sz w:val="18"/>
+                <w:szCs w:val="18"/>
+              </w:rPr>
+              <w:t xml:space="preserve">When I create a user, I </w:t>
+            </w:r>
+            <w:proofErr w:type="gramStart"/>
+            <w:r>
+              <w:rPr>
+                <w:sz w:val="18"/>
+                <w:szCs w:val="18"/>
+              </w:rPr>
+              <w:t>am allowed to</w:t>
+            </w:r>
+            <w:proofErr w:type="gramEnd"/>
+            <w:r>
+              <w:rPr>
+                <w:sz w:val="18"/>
+                <w:szCs w:val="18"/>
+              </w:rPr>
+              <w:t xml:space="preserve"> enter an address with a length of 100 characters or more.</w:t>
+            </w:r>
+          </w:p>
+        </w:tc>
+        <w:tc>
+          <w:tcPr>
+            <w:tcW w:w="2338" w:type="dxa"/>
+          </w:tcPr>
+          <w:p>
+            <w:pPr>
+              <w:rPr>
+                <w:sz w:val="18"/>
+                <w:szCs w:val="18"/>
+              </w:rPr>
+            </w:pPr>
+            <w:r>
+              <w:rPr>
+                <w:sz w:val="18"/>
+                <w:szCs w:val="18"/>
+              </w:rPr>
+              <w:t>Prevent me from entering more than 100 letters</w:t>
+            </w:r>
+          </w:p>
+        </w:tc>
+        <w:tc>
+          <w:tcPr>
+            <w:tcW w:w="2338" w:type="dxa"/>
+          </w:tcPr>
+          <w:p>
+            <w:pPr>
+              <w:rPr>
+                <w:sz w:val="18"/>
+                <w:szCs w:val="18"/>
+              </w:rPr>
+            </w:pPr>
+            <w:r>
+              <w:rPr>
+                <w:sz w:val="18"/>
+                <w:szCs w:val="18"/>
+              </w:rPr>
+              <w:t>12</w:t>
+            </w:r>
+            <w:r>
+              <w:rPr>
+                <w:sz w:val="18"/>
+                <w:szCs w:val="18"/>
+              </w:rPr>
+              <w:t>, 13</w:t>
+            </w:r>
           </w:p>
         </w:tc>
       </w:tr>
@@ -1061,6 +1152,13 @@
                 <w:szCs w:val="18"/>
               </w:rPr>
             </w:pPr>
+            <w:r>
+              <w:rPr>
+                <w:sz w:val="18"/>
+                <w:szCs w:val="18"/>
+              </w:rPr>
+              <w:t>12</w:t>
+            </w:r>
           </w:p>
         </w:tc>
         <w:tc>
@@ -1074,32 +1172,74 @@
                 <w:szCs w:val="18"/>
               </w:rPr>
             </w:pPr>
-          </w:p>
-        </w:tc>
-        <w:tc>
-          <w:tcPr>
-            <w:tcW w:w="2338" w:type="dxa"/>
-          </w:tcPr>
-          <w:p>
-            <w:pPr>
-              <w:rPr>
-                <w:sz w:val="18"/>
-                <w:szCs w:val="18"/>
-              </w:rPr>
-            </w:pPr>
-          </w:p>
-        </w:tc>
-        <w:tc>
-          <w:tcPr>
-            <w:tcW w:w="2338" w:type="dxa"/>
-          </w:tcPr>
-          <w:p>
-            <w:pPr>
-              <w:rPr>
-                <w:sz w:val="18"/>
-                <w:szCs w:val="18"/>
-              </w:rPr>
-            </w:pPr>
+            <w:r>
+              <w:rPr>
+                <w:sz w:val="18"/>
+                <w:szCs w:val="18"/>
+              </w:rPr>
+              <w:t>When I create a user, I am given a -1 ID when I enter an invalid address.</w:t>
+            </w:r>
+          </w:p>
+        </w:tc>
+        <w:tc>
+          <w:tcPr>
+            <w:tcW w:w="2338" w:type="dxa"/>
+          </w:tcPr>
+          <w:p>
+            <w:pPr>
+              <w:rPr>
+                <w:sz w:val="18"/>
+                <w:szCs w:val="18"/>
+              </w:rPr>
+            </w:pPr>
+            <w:r>
+              <w:rPr>
+                <w:sz w:val="18"/>
+                <w:szCs w:val="18"/>
+              </w:rPr>
+              <w:t xml:space="preserve">Make </w:t>
+            </w:r>
+            <w:r>
+              <w:rPr>
+                <w:sz w:val="18"/>
+                <w:szCs w:val="18"/>
+              </w:rPr>
+              <w:t>sure</w:t>
+            </w:r>
+            <w:r>
+              <w:rPr>
+                <w:sz w:val="18"/>
+                <w:szCs w:val="18"/>
+              </w:rPr>
+              <w:t xml:space="preserve"> address is allowed before entering my information</w:t>
+            </w:r>
+            <w:r>
+              <w:rPr>
+                <w:sz w:val="18"/>
+                <w:szCs w:val="18"/>
+              </w:rPr>
+              <w:t>. Fix bug 11.</w:t>
+            </w:r>
+          </w:p>
+        </w:tc>
+        <w:tc>
+          <w:tcPr>
+            <w:tcW w:w="2338" w:type="dxa"/>
+          </w:tcPr>
+          <w:p>
+            <w:pPr>
+              <w:rPr>
+                <w:sz w:val="18"/>
+                <w:szCs w:val="18"/>
+              </w:rPr>
+            </w:pPr>
+            <w:r>
+              <w:rPr>
+                <w:sz w:val="18"/>
+                <w:szCs w:val="18"/>
+              </w:rPr>
+              <w:t>11</w:t>
+            </w:r>
           </w:p>
         </w:tc>
       </w:tr>
@@ -1115,6 +1255,13 @@
                 <w:szCs w:val="18"/>
               </w:rPr>
             </w:pPr>
+            <w:r>
+              <w:rPr>
+                <w:sz w:val="18"/>
+                <w:szCs w:val="18"/>
+              </w:rPr>
+              <w:t>13</w:t>
+            </w:r>
           </w:p>
         </w:tc>
         <w:tc>
@@ -1128,32 +1275,53 @@
                 <w:szCs w:val="18"/>
               </w:rPr>
             </w:pPr>
-          </w:p>
-        </w:tc>
-        <w:tc>
-          <w:tcPr>
-            <w:tcW w:w="2338" w:type="dxa"/>
-          </w:tcPr>
-          <w:p>
-            <w:pPr>
-              <w:rPr>
-                <w:sz w:val="18"/>
-                <w:szCs w:val="18"/>
-              </w:rPr>
-            </w:pPr>
-          </w:p>
-        </w:tc>
-        <w:tc>
-          <w:tcPr>
-            <w:tcW w:w="2338" w:type="dxa"/>
-          </w:tcPr>
-          <w:p>
-            <w:pPr>
-              <w:rPr>
-                <w:sz w:val="18"/>
-                <w:szCs w:val="18"/>
-              </w:rPr>
-            </w:pPr>
+            <w:r>
+              <w:rPr>
+                <w:sz w:val="18"/>
+                <w:szCs w:val="18"/>
+              </w:rPr>
+              <w:t>When I create a second user with an address more than 100 characters, I am again given -1 ID, even though someone else already has that Id.</w:t>
+            </w:r>
+          </w:p>
+        </w:tc>
+        <w:tc>
+          <w:tcPr>
+            <w:tcW w:w="2338" w:type="dxa"/>
+          </w:tcPr>
+          <w:p>
+            <w:pPr>
+              <w:rPr>
+                <w:sz w:val="18"/>
+                <w:szCs w:val="18"/>
+              </w:rPr>
+            </w:pPr>
+            <w:r>
+              <w:rPr>
+                <w:sz w:val="18"/>
+                <w:szCs w:val="18"/>
+              </w:rPr>
+              <w:t>Fix bug 11.</w:t>
+            </w:r>
+          </w:p>
+        </w:tc>
+        <w:tc>
+          <w:tcPr>
+            <w:tcW w:w="2338" w:type="dxa"/>
+          </w:tcPr>
+          <w:p>
+            <w:pPr>
+              <w:rPr>
+                <w:sz w:val="18"/>
+                <w:szCs w:val="18"/>
+              </w:rPr>
+            </w:pPr>
+            <w:r>
+              <w:rPr>
+                <w:sz w:val="18"/>
+                <w:szCs w:val="18"/>
+              </w:rPr>
+              <w:t>11</w:t>
+            </w:r>
           </w:p>
         </w:tc>
       </w:tr>
@@ -1169,6 +1337,14 @@
                 <w:szCs w:val="18"/>
               </w:rPr>
             </w:pPr>
+            <w:r>
+              <w:rPr>
+                <w:sz w:val="18"/>
+                <w:szCs w:val="18"/>
+              </w:rPr>
+              <w:lastRenderedPageBreak/>
+              <w:t>14</w:t>
+            </w:r>
           </w:p>
         </w:tc>
         <w:tc>
@@ -1182,19 +1358,49 @@
                 <w:szCs w:val="18"/>
               </w:rPr>
             </w:pPr>
-          </w:p>
-        </w:tc>
-        <w:tc>
-          <w:tcPr>
-            <w:tcW w:w="2338" w:type="dxa"/>
-          </w:tcPr>
-          <w:p>
-            <w:pPr>
-              <w:rPr>
-                <w:sz w:val="18"/>
-                <w:szCs w:val="18"/>
-              </w:rPr>
-            </w:pPr>
+            <w:r>
+              <w:rPr>
+                <w:sz w:val="18"/>
+                <w:szCs w:val="18"/>
+              </w:rPr>
+              <w:t xml:space="preserve">Able to create a user without filling out any information </w:t>
+            </w:r>
+            <w:proofErr w:type="gramStart"/>
+            <w:r>
+              <w:rPr>
+                <w:sz w:val="18"/>
+                <w:szCs w:val="18"/>
+              </w:rPr>
+              <w:t>as long as</w:t>
+            </w:r>
+            <w:proofErr w:type="gramEnd"/>
+            <w:r>
+              <w:rPr>
+                <w:sz w:val="18"/>
+                <w:szCs w:val="18"/>
+              </w:rPr>
+              <w:t xml:space="preserve"> name is filled out.</w:t>
+            </w:r>
+          </w:p>
+        </w:tc>
+        <w:tc>
+          <w:tcPr>
+            <w:tcW w:w="2338" w:type="dxa"/>
+          </w:tcPr>
+          <w:p>
+            <w:pPr>
+              <w:rPr>
+                <w:sz w:val="18"/>
+                <w:szCs w:val="18"/>
+              </w:rPr>
+            </w:pPr>
+            <w:r>
+              <w:rPr>
+                <w:sz w:val="18"/>
+                <w:szCs w:val="18"/>
+              </w:rPr>
+              <w:t>Make sure user cannot press the button until all parameters/information is filled in.</w:t>
+            </w:r>
           </w:p>
         </w:tc>
         <w:tc>
@@ -1223,6 +1429,13 @@
                 <w:szCs w:val="18"/>
               </w:rPr>
             </w:pPr>
+            <w:r>
+              <w:rPr>
+                <w:sz w:val="18"/>
+                <w:szCs w:val="18"/>
+              </w:rPr>
+              <w:t>15</w:t>
+            </w:r>
           </w:p>
         </w:tc>
         <w:tc>
@@ -1236,32 +1449,53 @@
                 <w:szCs w:val="18"/>
               </w:rPr>
             </w:pPr>
-          </w:p>
-        </w:tc>
-        <w:tc>
-          <w:tcPr>
-            <w:tcW w:w="2338" w:type="dxa"/>
-          </w:tcPr>
-          <w:p>
-            <w:pPr>
-              <w:rPr>
-                <w:sz w:val="18"/>
-                <w:szCs w:val="18"/>
-              </w:rPr>
-            </w:pPr>
-          </w:p>
-        </w:tc>
-        <w:tc>
-          <w:tcPr>
-            <w:tcW w:w="2338" w:type="dxa"/>
-          </w:tcPr>
-          <w:p>
-            <w:pPr>
-              <w:rPr>
-                <w:sz w:val="18"/>
-                <w:szCs w:val="18"/>
-              </w:rPr>
-            </w:pPr>
+            <w:r>
+              <w:rPr>
+                <w:sz w:val="18"/>
+                <w:szCs w:val="18"/>
+              </w:rPr>
+              <w:t>The android app crashes when I press add user when no information is filled out.</w:t>
+            </w:r>
+          </w:p>
+        </w:tc>
+        <w:tc>
+          <w:tcPr>
+            <w:tcW w:w="2338" w:type="dxa"/>
+          </w:tcPr>
+          <w:p>
+            <w:pPr>
+              <w:rPr>
+                <w:sz w:val="18"/>
+                <w:szCs w:val="18"/>
+              </w:rPr>
+            </w:pPr>
+            <w:r>
+              <w:rPr>
+                <w:sz w:val="18"/>
+                <w:szCs w:val="18"/>
+              </w:rPr>
+              <w:t>Fix bug 14.</w:t>
+            </w:r>
+          </w:p>
+        </w:tc>
+        <w:tc>
+          <w:tcPr>
+            <w:tcW w:w="2338" w:type="dxa"/>
+          </w:tcPr>
+          <w:p>
+            <w:pPr>
+              <w:rPr>
+                <w:sz w:val="18"/>
+                <w:szCs w:val="18"/>
+              </w:rPr>
+            </w:pPr>
+            <w:r>
+              <w:rPr>
+                <w:sz w:val="18"/>
+                <w:szCs w:val="18"/>
+              </w:rPr>
+              <w:t>14</w:t>
+            </w:r>
           </w:p>
         </w:tc>
       </w:tr>
@@ -1319,8 +1553,821 @@
           </w:p>
         </w:tc>
       </w:tr>
+      <w:tr>
+        <w:tc>
+          <w:tcPr>
+            <w:tcW w:w="1555" w:type="dxa"/>
+          </w:tcPr>
+          <w:p>
+            <w:pPr>
+              <w:rPr>
+                <w:sz w:val="18"/>
+                <w:szCs w:val="18"/>
+              </w:rPr>
+            </w:pPr>
+          </w:p>
+        </w:tc>
+        <w:tc>
+          <w:tcPr>
+            <w:tcW w:w="3119" w:type="dxa"/>
+          </w:tcPr>
+          <w:p>
+            <w:pPr>
+              <w:rPr>
+                <w:sz w:val="18"/>
+                <w:szCs w:val="18"/>
+              </w:rPr>
+            </w:pPr>
+          </w:p>
+        </w:tc>
+        <w:tc>
+          <w:tcPr>
+            <w:tcW w:w="2338" w:type="dxa"/>
+          </w:tcPr>
+          <w:p>
+            <w:pPr>
+              <w:rPr>
+                <w:sz w:val="18"/>
+                <w:szCs w:val="18"/>
+              </w:rPr>
+            </w:pPr>
+          </w:p>
+        </w:tc>
+        <w:tc>
+          <w:tcPr>
+            <w:tcW w:w="2338" w:type="dxa"/>
+          </w:tcPr>
+          <w:p>
+            <w:pPr>
+              <w:rPr>
+                <w:sz w:val="18"/>
+                <w:szCs w:val="18"/>
+              </w:rPr>
+            </w:pPr>
+          </w:p>
+        </w:tc>
+      </w:tr>
+      <w:tr>
+        <w:tc>
+          <w:tcPr>
+            <w:tcW w:w="1555" w:type="dxa"/>
+          </w:tcPr>
+          <w:p>
+            <w:pPr>
+              <w:rPr>
+                <w:sz w:val="18"/>
+                <w:szCs w:val="18"/>
+              </w:rPr>
+            </w:pPr>
+          </w:p>
+        </w:tc>
+        <w:tc>
+          <w:tcPr>
+            <w:tcW w:w="3119" w:type="dxa"/>
+          </w:tcPr>
+          <w:p>
+            <w:pPr>
+              <w:rPr>
+                <w:sz w:val="18"/>
+                <w:szCs w:val="18"/>
+              </w:rPr>
+            </w:pPr>
+          </w:p>
+        </w:tc>
+        <w:tc>
+          <w:tcPr>
+            <w:tcW w:w="2338" w:type="dxa"/>
+          </w:tcPr>
+          <w:p>
+            <w:pPr>
+              <w:rPr>
+                <w:sz w:val="18"/>
+                <w:szCs w:val="18"/>
+              </w:rPr>
+            </w:pPr>
+          </w:p>
+        </w:tc>
+        <w:tc>
+          <w:tcPr>
+            <w:tcW w:w="2338" w:type="dxa"/>
+          </w:tcPr>
+          <w:p>
+            <w:pPr>
+              <w:rPr>
+                <w:sz w:val="18"/>
+                <w:szCs w:val="18"/>
+              </w:rPr>
+            </w:pPr>
+          </w:p>
+        </w:tc>
+      </w:tr>
+      <w:tr>
+        <w:tc>
+          <w:tcPr>
+            <w:tcW w:w="1555" w:type="dxa"/>
+          </w:tcPr>
+          <w:p>
+            <w:pPr>
+              <w:rPr>
+                <w:sz w:val="18"/>
+                <w:szCs w:val="18"/>
+              </w:rPr>
+            </w:pPr>
+          </w:p>
+        </w:tc>
+        <w:tc>
+          <w:tcPr>
+            <w:tcW w:w="3119" w:type="dxa"/>
+          </w:tcPr>
+          <w:p>
+            <w:pPr>
+              <w:rPr>
+                <w:sz w:val="18"/>
+                <w:szCs w:val="18"/>
+              </w:rPr>
+            </w:pPr>
+          </w:p>
+        </w:tc>
+        <w:tc>
+          <w:tcPr>
+            <w:tcW w:w="2338" w:type="dxa"/>
+          </w:tcPr>
+          <w:p>
+            <w:pPr>
+              <w:rPr>
+                <w:sz w:val="18"/>
+                <w:szCs w:val="18"/>
+              </w:rPr>
+            </w:pPr>
+          </w:p>
+        </w:tc>
+        <w:tc>
+          <w:tcPr>
+            <w:tcW w:w="2338" w:type="dxa"/>
+          </w:tcPr>
+          <w:p>
+            <w:pPr>
+              <w:rPr>
+                <w:sz w:val="18"/>
+                <w:szCs w:val="18"/>
+              </w:rPr>
+            </w:pPr>
+          </w:p>
+        </w:tc>
+      </w:tr>
+      <w:tr>
+        <w:tc>
+          <w:tcPr>
+            <w:tcW w:w="1555" w:type="dxa"/>
+          </w:tcPr>
+          <w:p>
+            <w:pPr>
+              <w:rPr>
+                <w:sz w:val="18"/>
+                <w:szCs w:val="18"/>
+              </w:rPr>
+            </w:pPr>
+          </w:p>
+        </w:tc>
+        <w:tc>
+          <w:tcPr>
+            <w:tcW w:w="3119" w:type="dxa"/>
+          </w:tcPr>
+          <w:p>
+            <w:pPr>
+              <w:rPr>
+                <w:sz w:val="18"/>
+                <w:szCs w:val="18"/>
+              </w:rPr>
+            </w:pPr>
+          </w:p>
+        </w:tc>
+        <w:tc>
+          <w:tcPr>
+            <w:tcW w:w="2338" w:type="dxa"/>
+          </w:tcPr>
+          <w:p>
+            <w:pPr>
+              <w:rPr>
+                <w:sz w:val="18"/>
+                <w:szCs w:val="18"/>
+              </w:rPr>
+            </w:pPr>
+          </w:p>
+        </w:tc>
+        <w:tc>
+          <w:tcPr>
+            <w:tcW w:w="2338" w:type="dxa"/>
+          </w:tcPr>
+          <w:p>
+            <w:pPr>
+              <w:rPr>
+                <w:sz w:val="18"/>
+                <w:szCs w:val="18"/>
+              </w:rPr>
+            </w:pPr>
+          </w:p>
+        </w:tc>
+      </w:tr>
+      <w:tr>
+        <w:tc>
+          <w:tcPr>
+            <w:tcW w:w="1555" w:type="dxa"/>
+          </w:tcPr>
+          <w:p>
+            <w:pPr>
+              <w:rPr>
+                <w:sz w:val="18"/>
+                <w:szCs w:val="18"/>
+              </w:rPr>
+            </w:pPr>
+          </w:p>
+        </w:tc>
+        <w:tc>
+          <w:tcPr>
+            <w:tcW w:w="3119" w:type="dxa"/>
+          </w:tcPr>
+          <w:p>
+            <w:pPr>
+              <w:rPr>
+                <w:sz w:val="18"/>
+                <w:szCs w:val="18"/>
+              </w:rPr>
+            </w:pPr>
+          </w:p>
+        </w:tc>
+        <w:tc>
+          <w:tcPr>
+            <w:tcW w:w="2338" w:type="dxa"/>
+          </w:tcPr>
+          <w:p>
+            <w:pPr>
+              <w:rPr>
+                <w:sz w:val="18"/>
+                <w:szCs w:val="18"/>
+              </w:rPr>
+            </w:pPr>
+          </w:p>
+        </w:tc>
+        <w:tc>
+          <w:tcPr>
+            <w:tcW w:w="2338" w:type="dxa"/>
+          </w:tcPr>
+          <w:p>
+            <w:pPr>
+              <w:rPr>
+                <w:sz w:val="18"/>
+                <w:szCs w:val="18"/>
+              </w:rPr>
+            </w:pPr>
+          </w:p>
+        </w:tc>
+      </w:tr>
+      <w:tr>
+        <w:tc>
+          <w:tcPr>
+            <w:tcW w:w="1555" w:type="dxa"/>
+          </w:tcPr>
+          <w:p>
+            <w:pPr>
+              <w:rPr>
+                <w:sz w:val="18"/>
+                <w:szCs w:val="18"/>
+              </w:rPr>
+            </w:pPr>
+          </w:p>
+        </w:tc>
+        <w:tc>
+          <w:tcPr>
+            <w:tcW w:w="3119" w:type="dxa"/>
+          </w:tcPr>
+          <w:p>
+            <w:pPr>
+              <w:rPr>
+                <w:sz w:val="18"/>
+                <w:szCs w:val="18"/>
+              </w:rPr>
+            </w:pPr>
+          </w:p>
+        </w:tc>
+        <w:tc>
+          <w:tcPr>
+            <w:tcW w:w="2338" w:type="dxa"/>
+          </w:tcPr>
+          <w:p>
+            <w:pPr>
+              <w:rPr>
+                <w:sz w:val="18"/>
+                <w:szCs w:val="18"/>
+              </w:rPr>
+            </w:pPr>
+          </w:p>
+        </w:tc>
+        <w:tc>
+          <w:tcPr>
+            <w:tcW w:w="2338" w:type="dxa"/>
+          </w:tcPr>
+          <w:p>
+            <w:pPr>
+              <w:rPr>
+                <w:sz w:val="18"/>
+                <w:szCs w:val="18"/>
+              </w:rPr>
+            </w:pPr>
+          </w:p>
+        </w:tc>
+      </w:tr>
+      <w:tr>
+        <w:tc>
+          <w:tcPr>
+            <w:tcW w:w="1555" w:type="dxa"/>
+          </w:tcPr>
+          <w:p>
+            <w:pPr>
+              <w:rPr>
+                <w:sz w:val="18"/>
+                <w:szCs w:val="18"/>
+              </w:rPr>
+            </w:pPr>
+          </w:p>
+        </w:tc>
+        <w:tc>
+          <w:tcPr>
+            <w:tcW w:w="3119" w:type="dxa"/>
+          </w:tcPr>
+          <w:p>
+            <w:pPr>
+              <w:rPr>
+                <w:sz w:val="18"/>
+                <w:szCs w:val="18"/>
+              </w:rPr>
+            </w:pPr>
+          </w:p>
+        </w:tc>
+        <w:tc>
+          <w:tcPr>
+            <w:tcW w:w="2338" w:type="dxa"/>
+          </w:tcPr>
+          <w:p>
+            <w:pPr>
+              <w:rPr>
+                <w:sz w:val="18"/>
+                <w:szCs w:val="18"/>
+              </w:rPr>
+            </w:pPr>
+          </w:p>
+        </w:tc>
+        <w:tc>
+          <w:tcPr>
+            <w:tcW w:w="2338" w:type="dxa"/>
+          </w:tcPr>
+          <w:p>
+            <w:pPr>
+              <w:rPr>
+                <w:sz w:val="18"/>
+                <w:szCs w:val="18"/>
+              </w:rPr>
+            </w:pPr>
+          </w:p>
+        </w:tc>
+      </w:tr>
+      <w:tr>
+        <w:tc>
+          <w:tcPr>
+            <w:tcW w:w="1555" w:type="dxa"/>
+          </w:tcPr>
+          <w:p>
+            <w:pPr>
+              <w:rPr>
+                <w:sz w:val="18"/>
+                <w:szCs w:val="18"/>
+              </w:rPr>
+            </w:pPr>
+          </w:p>
+        </w:tc>
+        <w:tc>
+          <w:tcPr>
+            <w:tcW w:w="3119" w:type="dxa"/>
+          </w:tcPr>
+          <w:p>
+            <w:pPr>
+              <w:rPr>
+                <w:sz w:val="18"/>
+                <w:szCs w:val="18"/>
+              </w:rPr>
+            </w:pPr>
+          </w:p>
+        </w:tc>
+        <w:tc>
+          <w:tcPr>
+            <w:tcW w:w="2338" w:type="dxa"/>
+          </w:tcPr>
+          <w:p>
+            <w:pPr>
+              <w:rPr>
+                <w:sz w:val="18"/>
+                <w:szCs w:val="18"/>
+              </w:rPr>
+            </w:pPr>
+          </w:p>
+        </w:tc>
+        <w:tc>
+          <w:tcPr>
+            <w:tcW w:w="2338" w:type="dxa"/>
+          </w:tcPr>
+          <w:p>
+            <w:pPr>
+              <w:rPr>
+                <w:sz w:val="18"/>
+                <w:szCs w:val="18"/>
+              </w:rPr>
+            </w:pPr>
+          </w:p>
+        </w:tc>
+      </w:tr>
+      <w:tr>
+        <w:tc>
+          <w:tcPr>
+            <w:tcW w:w="1555" w:type="dxa"/>
+          </w:tcPr>
+          <w:p>
+            <w:pPr>
+              <w:rPr>
+                <w:sz w:val="18"/>
+                <w:szCs w:val="18"/>
+              </w:rPr>
+            </w:pPr>
+          </w:p>
+        </w:tc>
+        <w:tc>
+          <w:tcPr>
+            <w:tcW w:w="3119" w:type="dxa"/>
+          </w:tcPr>
+          <w:p>
+            <w:pPr>
+              <w:rPr>
+                <w:sz w:val="18"/>
+                <w:szCs w:val="18"/>
+              </w:rPr>
+            </w:pPr>
+          </w:p>
+        </w:tc>
+        <w:tc>
+          <w:tcPr>
+            <w:tcW w:w="2338" w:type="dxa"/>
+          </w:tcPr>
+          <w:p>
+            <w:pPr>
+              <w:rPr>
+                <w:sz w:val="18"/>
+                <w:szCs w:val="18"/>
+              </w:rPr>
+            </w:pPr>
+          </w:p>
+        </w:tc>
+        <w:tc>
+          <w:tcPr>
+            <w:tcW w:w="2338" w:type="dxa"/>
+          </w:tcPr>
+          <w:p>
+            <w:pPr>
+              <w:rPr>
+                <w:sz w:val="18"/>
+                <w:szCs w:val="18"/>
+              </w:rPr>
+            </w:pPr>
+          </w:p>
+        </w:tc>
+      </w:tr>
+      <w:tr>
+        <w:tc>
+          <w:tcPr>
+            <w:tcW w:w="1555" w:type="dxa"/>
+          </w:tcPr>
+          <w:p>
+            <w:pPr>
+              <w:rPr>
+                <w:sz w:val="18"/>
+                <w:szCs w:val="18"/>
+              </w:rPr>
+            </w:pPr>
+          </w:p>
+        </w:tc>
+        <w:tc>
+          <w:tcPr>
+            <w:tcW w:w="3119" w:type="dxa"/>
+          </w:tcPr>
+          <w:p>
+            <w:pPr>
+              <w:rPr>
+                <w:sz w:val="18"/>
+                <w:szCs w:val="18"/>
+              </w:rPr>
+            </w:pPr>
+          </w:p>
+        </w:tc>
+        <w:tc>
+          <w:tcPr>
+            <w:tcW w:w="2338" w:type="dxa"/>
+          </w:tcPr>
+          <w:p>
+            <w:pPr>
+              <w:rPr>
+                <w:sz w:val="18"/>
+                <w:szCs w:val="18"/>
+              </w:rPr>
+            </w:pPr>
+          </w:p>
+        </w:tc>
+        <w:tc>
+          <w:tcPr>
+            <w:tcW w:w="2338" w:type="dxa"/>
+          </w:tcPr>
+          <w:p>
+            <w:pPr>
+              <w:rPr>
+                <w:sz w:val="18"/>
+                <w:szCs w:val="18"/>
+              </w:rPr>
+            </w:pPr>
+          </w:p>
+        </w:tc>
+      </w:tr>
+      <w:tr>
+        <w:tc>
+          <w:tcPr>
+            <w:tcW w:w="1555" w:type="dxa"/>
+          </w:tcPr>
+          <w:p>
+            <w:pPr>
+              <w:rPr>
+                <w:sz w:val="18"/>
+                <w:szCs w:val="18"/>
+              </w:rPr>
+            </w:pPr>
+          </w:p>
+        </w:tc>
+        <w:tc>
+          <w:tcPr>
+            <w:tcW w:w="3119" w:type="dxa"/>
+          </w:tcPr>
+          <w:p>
+            <w:pPr>
+              <w:rPr>
+                <w:sz w:val="18"/>
+                <w:szCs w:val="18"/>
+              </w:rPr>
+            </w:pPr>
+          </w:p>
+        </w:tc>
+        <w:tc>
+          <w:tcPr>
+            <w:tcW w:w="2338" w:type="dxa"/>
+          </w:tcPr>
+          <w:p>
+            <w:pPr>
+              <w:rPr>
+                <w:sz w:val="18"/>
+                <w:szCs w:val="18"/>
+              </w:rPr>
+            </w:pPr>
+          </w:p>
+        </w:tc>
+        <w:tc>
+          <w:tcPr>
+            <w:tcW w:w="2338" w:type="dxa"/>
+          </w:tcPr>
+          <w:p>
+            <w:pPr>
+              <w:rPr>
+                <w:sz w:val="18"/>
+                <w:szCs w:val="18"/>
+              </w:rPr>
+            </w:pPr>
+          </w:p>
+        </w:tc>
+      </w:tr>
+      <w:tr>
+        <w:tc>
+          <w:tcPr>
+            <w:tcW w:w="1555" w:type="dxa"/>
+          </w:tcPr>
+          <w:p>
+            <w:pPr>
+              <w:rPr>
+                <w:sz w:val="18"/>
+                <w:szCs w:val="18"/>
+              </w:rPr>
+            </w:pPr>
+          </w:p>
+        </w:tc>
+        <w:tc>
+          <w:tcPr>
+            <w:tcW w:w="3119" w:type="dxa"/>
+          </w:tcPr>
+          <w:p>
+            <w:pPr>
+              <w:rPr>
+                <w:sz w:val="18"/>
+                <w:szCs w:val="18"/>
+              </w:rPr>
+            </w:pPr>
+          </w:p>
+        </w:tc>
+        <w:tc>
+          <w:tcPr>
+            <w:tcW w:w="2338" w:type="dxa"/>
+          </w:tcPr>
+          <w:p>
+            <w:pPr>
+              <w:rPr>
+                <w:sz w:val="18"/>
+                <w:szCs w:val="18"/>
+              </w:rPr>
+            </w:pPr>
+          </w:p>
+        </w:tc>
+        <w:tc>
+          <w:tcPr>
+            <w:tcW w:w="2338" w:type="dxa"/>
+          </w:tcPr>
+          <w:p>
+            <w:pPr>
+              <w:rPr>
+                <w:sz w:val="18"/>
+                <w:szCs w:val="18"/>
+              </w:rPr>
+            </w:pPr>
+          </w:p>
+        </w:tc>
+      </w:tr>
+      <w:tr>
+        <w:tc>
+          <w:tcPr>
+            <w:tcW w:w="1555" w:type="dxa"/>
+          </w:tcPr>
+          <w:p>
+            <w:pPr>
+              <w:rPr>
+                <w:sz w:val="18"/>
+                <w:szCs w:val="18"/>
+              </w:rPr>
+            </w:pPr>
+          </w:p>
+        </w:tc>
+        <w:tc>
+          <w:tcPr>
+            <w:tcW w:w="3119" w:type="dxa"/>
+          </w:tcPr>
+          <w:p>
+            <w:pPr>
+              <w:rPr>
+                <w:sz w:val="18"/>
+                <w:szCs w:val="18"/>
+              </w:rPr>
+            </w:pPr>
+          </w:p>
+        </w:tc>
+        <w:tc>
+          <w:tcPr>
+            <w:tcW w:w="2338" w:type="dxa"/>
+          </w:tcPr>
+          <w:p>
+            <w:pPr>
+              <w:rPr>
+                <w:sz w:val="18"/>
+                <w:szCs w:val="18"/>
+              </w:rPr>
+            </w:pPr>
+          </w:p>
+        </w:tc>
+        <w:tc>
+          <w:tcPr>
+            <w:tcW w:w="2338" w:type="dxa"/>
+          </w:tcPr>
+          <w:p>
+            <w:pPr>
+              <w:rPr>
+                <w:sz w:val="18"/>
+                <w:szCs w:val="18"/>
+              </w:rPr>
+            </w:pPr>
+          </w:p>
+        </w:tc>
+      </w:tr>
+      <w:tr>
+        <w:tc>
+          <w:tcPr>
+            <w:tcW w:w="1555" w:type="dxa"/>
+          </w:tcPr>
+          <w:p>
+            <w:pPr>
+              <w:rPr>
+                <w:sz w:val="18"/>
+                <w:szCs w:val="18"/>
+              </w:rPr>
+            </w:pPr>
+          </w:p>
+        </w:tc>
+        <w:tc>
+          <w:tcPr>
+            <w:tcW w:w="3119" w:type="dxa"/>
+          </w:tcPr>
+          <w:p>
+            <w:pPr>
+              <w:rPr>
+                <w:sz w:val="18"/>
+                <w:szCs w:val="18"/>
+              </w:rPr>
+            </w:pPr>
+          </w:p>
+        </w:tc>
+        <w:tc>
+          <w:tcPr>
+            <w:tcW w:w="2338" w:type="dxa"/>
+          </w:tcPr>
+          <w:p>
+            <w:pPr>
+              <w:rPr>
+                <w:sz w:val="18"/>
+                <w:szCs w:val="18"/>
+              </w:rPr>
+            </w:pPr>
+          </w:p>
+        </w:tc>
+        <w:tc>
+          <w:tcPr>
+            <w:tcW w:w="2338" w:type="dxa"/>
+          </w:tcPr>
+          <w:p>
+            <w:pPr>
+              <w:rPr>
+                <w:sz w:val="18"/>
+                <w:szCs w:val="18"/>
+              </w:rPr>
+            </w:pPr>
+          </w:p>
+        </w:tc>
+      </w:tr>
+      <w:tr>
+        <w:tc>
+          <w:tcPr>
+            <w:tcW w:w="1555" w:type="dxa"/>
+          </w:tcPr>
+          <w:p>
+            <w:pPr>
+              <w:rPr>
+                <w:sz w:val="18"/>
+                <w:szCs w:val="18"/>
+              </w:rPr>
+            </w:pPr>
+          </w:p>
+        </w:tc>
+        <w:tc>
+          <w:tcPr>
+            <w:tcW w:w="3119" w:type="dxa"/>
+          </w:tcPr>
+          <w:p>
+            <w:pPr>
+              <w:rPr>
+                <w:sz w:val="18"/>
+                <w:szCs w:val="18"/>
+              </w:rPr>
+            </w:pPr>
+          </w:p>
+        </w:tc>
+        <w:tc>
+          <w:tcPr>
+            <w:tcW w:w="2338" w:type="dxa"/>
+          </w:tcPr>
+          <w:p>
+            <w:pPr>
+              <w:rPr>
+                <w:sz w:val="18"/>
+                <w:szCs w:val="18"/>
+              </w:rPr>
+            </w:pPr>
+          </w:p>
+        </w:tc>
+        <w:tc>
+          <w:tcPr>
+            <w:tcW w:w="2338" w:type="dxa"/>
+          </w:tcPr>
+          <w:p>
+            <w:pPr>
+              <w:rPr>
+                <w:sz w:val="18"/>
+                <w:szCs w:val="18"/>
+              </w:rPr>
+            </w:pPr>
+          </w:p>
+        </w:tc>
+      </w:tr>
     </w:tbl>
-    <w:p/>
+    <w:p>
+      <w:bookmarkStart w:id="0" w:name="_GoBack"/>
+      <w:bookmarkEnd w:id="0"/>
+    </w:p>
     <w:sectPr>
       <w:pgSz w:w="12240" w:h="15840"/>
       <w:pgMar w:top="1440" w:right="1440" w:bottom="1440" w:left="1440" w:header="708" w:footer="708" w:gutter="0"/>

</xml_diff>

<commit_message>
Find two more bugs
</commit_message>
<xml_diff>
--- a/Test_Report.docx
+++ b/Test_Report.docx
@@ -4,7 +4,7 @@
   <w:body>
     <w:tbl>
       <w:tblPr>
-        <w:tblStyle w:val="TableGrid"/>
+        <w:tblStyle w:val="a3"/>
         <w:tblW w:w="0" w:type="auto"/>
         <w:tblLook w:val="04A0" w:firstRow="1" w:lastRow="0" w:firstColumn="1" w:lastColumn="0" w:noHBand="0" w:noVBand="1"/>
       </w:tblPr>
@@ -824,23 +824,7 @@
                 <w:sz w:val="18"/>
                 <w:szCs w:val="18"/>
               </w:rPr>
-              <w:t xml:space="preserve">As an admin, when I add </w:t>
-            </w:r>
-            <w:proofErr w:type="gramStart"/>
-            <w:r>
-              <w:rPr>
-                <w:sz w:val="18"/>
-                <w:szCs w:val="18"/>
-              </w:rPr>
-              <w:t>a new item</w:t>
-            </w:r>
-            <w:proofErr w:type="gramEnd"/>
-            <w:r>
-              <w:rPr>
-                <w:sz w:val="18"/>
-                <w:szCs w:val="18"/>
-              </w:rPr>
-              <w:t xml:space="preserve"> and I don’t set the price, the app automatically crashes.</w:t>
+              <w:t>As an admin, when I add a new item and I don’t set the price, the app automatically crashes.</w:t>
             </w:r>
           </w:p>
         </w:tc>
@@ -1509,8 +1493,26 @@
               <w:rPr>
                 <w:sz w:val="18"/>
                 <w:szCs w:val="18"/>
-              </w:rPr>
-            </w:pPr>
+                <w:lang w:eastAsia="zh-CN"/>
+              </w:rPr>
+            </w:pPr>
+            <w:r>
+              <w:rPr>
+                <w:rFonts w:hint="eastAsia"/>
+                <w:sz w:val="18"/>
+                <w:szCs w:val="18"/>
+                <w:lang w:eastAsia="zh-CN"/>
+              </w:rPr>
+              <w:t>1</w:t>
+            </w:r>
+            <w:r>
+              <w:rPr>
+                <w:sz w:val="18"/>
+                <w:szCs w:val="18"/>
+                <w:lang w:eastAsia="zh-CN"/>
+              </w:rPr>
+              <w:t>6.</w:t>
+            </w:r>
           </w:p>
         </w:tc>
         <w:tc>
@@ -1522,8 +1524,44 @@
               <w:rPr>
                 <w:sz w:val="18"/>
                 <w:szCs w:val="18"/>
-              </w:rPr>
-            </w:pPr>
+                <w:lang w:eastAsia="zh-CN"/>
+              </w:rPr>
+            </w:pPr>
+            <w:r>
+              <w:rPr>
+                <w:rFonts w:hint="eastAsia"/>
+                <w:sz w:val="18"/>
+                <w:szCs w:val="18"/>
+                <w:lang w:eastAsia="zh-CN"/>
+              </w:rPr>
+              <w:t>A</w:t>
+            </w:r>
+            <w:r>
+              <w:rPr>
+                <w:sz w:val="18"/>
+                <w:szCs w:val="18"/>
+                <w:lang w:eastAsia="zh-CN"/>
+              </w:rPr>
+              <w:t xml:space="preserve">fter checkout, the quantity of the purchased item </w:t>
+            </w:r>
+            <w:proofErr w:type="gramStart"/>
+            <w:r>
+              <w:rPr>
+                <w:sz w:val="18"/>
+                <w:szCs w:val="18"/>
+                <w:lang w:eastAsia="zh-CN"/>
+              </w:rPr>
+              <w:t>remain</w:t>
+            </w:r>
+            <w:proofErr w:type="gramEnd"/>
+            <w:r>
+              <w:rPr>
+                <w:sz w:val="18"/>
+                <w:szCs w:val="18"/>
+                <w:lang w:eastAsia="zh-CN"/>
+              </w:rPr>
+              <w:t xml:space="preserve"> the same</w:t>
+            </w:r>
           </w:p>
         </w:tc>
         <w:tc>
@@ -1561,10 +1599,29 @@
           <w:p>
             <w:pPr>
               <w:rPr>
-                <w:sz w:val="18"/>
-                <w:szCs w:val="18"/>
-              </w:rPr>
-            </w:pPr>
+                <w:rFonts w:hint="eastAsia"/>
+                <w:sz w:val="18"/>
+                <w:szCs w:val="18"/>
+                <w:lang w:eastAsia="zh-CN"/>
+              </w:rPr>
+            </w:pPr>
+            <w:r>
+              <w:rPr>
+                <w:rFonts w:hint="eastAsia"/>
+                <w:sz w:val="18"/>
+                <w:szCs w:val="18"/>
+                <w:lang w:eastAsia="zh-CN"/>
+              </w:rPr>
+              <w:t>1</w:t>
+            </w:r>
+            <w:r>
+              <w:rPr>
+                <w:sz w:val="18"/>
+                <w:szCs w:val="18"/>
+                <w:lang w:eastAsia="zh-CN"/>
+              </w:rPr>
+              <w:t>7.</w:t>
+            </w:r>
           </w:p>
         </w:tc>
         <w:tc>
@@ -1578,6 +1635,25 @@
                 <w:szCs w:val="18"/>
               </w:rPr>
             </w:pPr>
+            <w:r>
+              <w:rPr>
+                <w:rFonts w:hint="eastAsia"/>
+                <w:sz w:val="18"/>
+                <w:szCs w:val="18"/>
+                <w:lang w:eastAsia="zh-CN"/>
+              </w:rPr>
+              <w:t xml:space="preserve">After </w:t>
+            </w:r>
+            <w:r>
+              <w:rPr>
+                <w:sz w:val="18"/>
+                <w:szCs w:val="18"/>
+                <w:lang w:eastAsia="zh-CN"/>
+              </w:rPr>
+              <w:t>restore the shopping cart, and the page goes back to User’s view page, buttons doesn’t work, except log out button</w:t>
+            </w:r>
+            <w:bookmarkStart w:id="0" w:name="_GoBack"/>
+            <w:bookmarkEnd w:id="0"/>
           </w:p>
         </w:tc>
         <w:tc>
@@ -2364,10 +2440,7 @@
         </w:tc>
       </w:tr>
     </w:tbl>
-    <w:p>
-      <w:bookmarkStart w:id="0" w:name="_GoBack"/>
-      <w:bookmarkEnd w:id="0"/>
-    </w:p>
+    <w:p/>
     <w:sectPr>
       <w:pgSz w:w="12240" w:h="15840"/>
       <w:pgMar w:top="1440" w:right="1440" w:bottom="1440" w:left="1440" w:header="708" w:footer="708" w:gutter="0"/>
@@ -2383,7 +2456,7 @@
   <w:docDefaults>
     <w:rPrDefault>
       <w:rPr>
-        <w:rFonts w:asciiTheme="minorHAnsi" w:eastAsiaTheme="minorHAnsi" w:hAnsiTheme="minorHAnsi" w:cstheme="minorBidi"/>
+        <w:rFonts w:asciiTheme="minorHAnsi" w:eastAsiaTheme="minorEastAsia" w:hAnsiTheme="minorHAnsi" w:cstheme="minorBidi"/>
         <w:sz w:val="22"/>
         <w:szCs w:val="22"/>
         <w:lang w:val="en-CA" w:eastAsia="en-US" w:bidi="ar-SA"/>
@@ -2772,17 +2845,17 @@
     <w:lsdException w:name="Hashtag" w:semiHidden="1" w:unhideWhenUsed="1"/>
     <w:lsdException w:name="Unresolved Mention" w:semiHidden="1" w:unhideWhenUsed="1"/>
   </w:latentStyles>
-  <w:style w:type="paragraph" w:default="1" w:styleId="Normal">
+  <w:style w:type="paragraph" w:default="1" w:styleId="a">
     <w:name w:val="Normal"/>
     <w:qFormat/>
   </w:style>
-  <w:style w:type="character" w:default="1" w:styleId="DefaultParagraphFont">
+  <w:style w:type="character" w:default="1" w:styleId="a0">
     <w:name w:val="Default Paragraph Font"/>
     <w:uiPriority w:val="1"/>
     <w:semiHidden/>
     <w:unhideWhenUsed/>
   </w:style>
-  <w:style w:type="table" w:default="1" w:styleId="TableNormal">
+  <w:style w:type="table" w:default="1" w:styleId="a1">
     <w:name w:val="Normal Table"/>
     <w:uiPriority w:val="99"/>
     <w:semiHidden/>
@@ -2797,15 +2870,15 @@
       </w:tblCellMar>
     </w:tblPr>
   </w:style>
-  <w:style w:type="numbering" w:default="1" w:styleId="NoList">
+  <w:style w:type="numbering" w:default="1" w:styleId="a2">
     <w:name w:val="No List"/>
     <w:uiPriority w:val="99"/>
     <w:semiHidden/>
     <w:unhideWhenUsed/>
   </w:style>
-  <w:style w:type="table" w:styleId="TableGrid">
+  <w:style w:type="table" w:styleId="a3">
     <w:name w:val="Table Grid"/>
-    <w:basedOn w:val="TableNormal"/>
+    <w:basedOn w:val="a1"/>
     <w:uiPriority w:val="39"/>
     <w:rsid w:val="001C5F5D"/>
     <w:pPr>

</xml_diff>

<commit_message>
added more tests/bugs in report
</commit_message>
<xml_diff>
--- a/Test_Report.docx
+++ b/Test_Report.docx
@@ -4,15 +4,15 @@
   <w:body>
     <w:tbl>
       <w:tblPr>
-        <w:tblStyle w:val="a3"/>
+        <w:tblStyle w:val="TableGrid"/>
         <w:tblW w:w="0" w:type="auto"/>
         <w:tblLook w:val="04A0" w:firstRow="1" w:lastRow="0" w:firstColumn="1" w:lastColumn="0" w:noHBand="0" w:noVBand="1"/>
       </w:tblPr>
       <w:tblGrid>
         <w:gridCol w:w="1555"/>
         <w:gridCol w:w="3119"/>
-        <w:gridCol w:w="2338"/>
-        <w:gridCol w:w="2338"/>
+        <w:gridCol w:w="3259"/>
+        <w:gridCol w:w="1417"/>
       </w:tblGrid>
       <w:tr>
         <w:tc>
@@ -37,7 +37,7 @@
         </w:tc>
         <w:tc>
           <w:tcPr>
-            <w:tcW w:w="2338" w:type="dxa"/>
+            <w:tcW w:w="3259" w:type="dxa"/>
           </w:tcPr>
           <w:p>
             <w:r>
@@ -47,7 +47,7 @@
         </w:tc>
         <w:tc>
           <w:tcPr>
-            <w:tcW w:w="2338" w:type="dxa"/>
+            <w:tcW w:w="1417" w:type="dxa"/>
           </w:tcPr>
           <w:p>
             <w:r>
@@ -106,7 +106,7 @@
         </w:tc>
         <w:tc>
           <w:tcPr>
-            <w:tcW w:w="2338" w:type="dxa"/>
+            <w:tcW w:w="3259" w:type="dxa"/>
           </w:tcPr>
           <w:p>
             <w:pPr>
@@ -154,7 +154,7 @@
         </w:tc>
         <w:tc>
           <w:tcPr>
-            <w:tcW w:w="2338" w:type="dxa"/>
+            <w:tcW w:w="1417" w:type="dxa"/>
           </w:tcPr>
           <w:p>
             <w:pPr>
@@ -223,7 +223,7 @@
         </w:tc>
         <w:tc>
           <w:tcPr>
-            <w:tcW w:w="2338" w:type="dxa"/>
+            <w:tcW w:w="3259" w:type="dxa"/>
           </w:tcPr>
           <w:p>
             <w:pPr>
@@ -243,7 +243,7 @@
         </w:tc>
         <w:tc>
           <w:tcPr>
-            <w:tcW w:w="2338" w:type="dxa"/>
+            <w:tcW w:w="1417" w:type="dxa"/>
           </w:tcPr>
           <w:p>
             <w:pPr>
@@ -349,7 +349,7 @@
         </w:tc>
         <w:tc>
           <w:tcPr>
-            <w:tcW w:w="2338" w:type="dxa"/>
+            <w:tcW w:w="3259" w:type="dxa"/>
           </w:tcPr>
           <w:p>
             <w:pPr>
@@ -365,15 +365,13 @@
               </w:rPr>
               <w:t xml:space="preserve">Give an </w:t>
             </w:r>
-            <w:proofErr w:type="spellStart"/>
-            <w:r>
-              <w:rPr>
-                <w:sz w:val="18"/>
-                <w:szCs w:val="18"/>
-              </w:rPr>
-              <w:t>indcicator</w:t>
-            </w:r>
-            <w:proofErr w:type="spellEnd"/>
+            <w:r>
+              <w:rPr>
+                <w:sz w:val="18"/>
+                <w:szCs w:val="18"/>
+              </w:rPr>
+              <w:t>indicator</w:t>
+            </w:r>
             <w:r>
               <w:rPr>
                 <w:sz w:val="18"/>
@@ -385,7 +383,7 @@
         </w:tc>
         <w:tc>
           <w:tcPr>
-            <w:tcW w:w="2338" w:type="dxa"/>
+            <w:tcW w:w="1417" w:type="dxa"/>
           </w:tcPr>
           <w:p>
             <w:pPr>
@@ -456,7 +454,7 @@
         </w:tc>
         <w:tc>
           <w:tcPr>
-            <w:tcW w:w="2338" w:type="dxa"/>
+            <w:tcW w:w="3259" w:type="dxa"/>
           </w:tcPr>
           <w:p>
             <w:pPr>
@@ -476,7 +474,7 @@
         </w:tc>
         <w:tc>
           <w:tcPr>
-            <w:tcW w:w="2338" w:type="dxa"/>
+            <w:tcW w:w="1417" w:type="dxa"/>
           </w:tcPr>
           <w:p>
             <w:pPr>
@@ -561,7 +559,7 @@
         </w:tc>
         <w:tc>
           <w:tcPr>
-            <w:tcW w:w="2338" w:type="dxa"/>
+            <w:tcW w:w="3259" w:type="dxa"/>
           </w:tcPr>
           <w:p>
             <w:pPr>
@@ -581,7 +579,7 @@
         </w:tc>
         <w:tc>
           <w:tcPr>
-            <w:tcW w:w="2338" w:type="dxa"/>
+            <w:tcW w:w="1417" w:type="dxa"/>
           </w:tcPr>
           <w:p>
             <w:pPr>
@@ -657,7 +655,7 @@
         </w:tc>
         <w:tc>
           <w:tcPr>
-            <w:tcW w:w="2338" w:type="dxa"/>
+            <w:tcW w:w="3259" w:type="dxa"/>
           </w:tcPr>
           <w:p>
             <w:pPr>
@@ -684,7 +682,7 @@
         </w:tc>
         <w:tc>
           <w:tcPr>
-            <w:tcW w:w="2338" w:type="dxa"/>
+            <w:tcW w:w="1417" w:type="dxa"/>
           </w:tcPr>
           <w:p>
             <w:pPr>
@@ -755,7 +753,7 @@
         </w:tc>
         <w:tc>
           <w:tcPr>
-            <w:tcW w:w="2338" w:type="dxa"/>
+            <w:tcW w:w="3259" w:type="dxa"/>
           </w:tcPr>
           <w:p>
             <w:pPr>
@@ -775,7 +773,7 @@
         </w:tc>
         <w:tc>
           <w:tcPr>
-            <w:tcW w:w="2338" w:type="dxa"/>
+            <w:tcW w:w="1417" w:type="dxa"/>
           </w:tcPr>
           <w:p>
             <w:pPr>
@@ -824,13 +822,29 @@
                 <w:sz w:val="18"/>
                 <w:szCs w:val="18"/>
               </w:rPr>
-              <w:t>As an admin, when I add a new item and I don’t set the price, the app automatically crashes.</w:t>
-            </w:r>
-          </w:p>
-        </w:tc>
-        <w:tc>
-          <w:tcPr>
-            <w:tcW w:w="2338" w:type="dxa"/>
+              <w:t xml:space="preserve">As an admin, when I add </w:t>
+            </w:r>
+            <w:proofErr w:type="gramStart"/>
+            <w:r>
+              <w:rPr>
+                <w:sz w:val="18"/>
+                <w:szCs w:val="18"/>
+              </w:rPr>
+              <w:t>a new item</w:t>
+            </w:r>
+            <w:proofErr w:type="gramEnd"/>
+            <w:r>
+              <w:rPr>
+                <w:sz w:val="18"/>
+                <w:szCs w:val="18"/>
+              </w:rPr>
+              <w:t xml:space="preserve"> and I don’t set the price, the app automatically crashes.</w:t>
+            </w:r>
+          </w:p>
+        </w:tc>
+        <w:tc>
+          <w:tcPr>
+            <w:tcW w:w="3259" w:type="dxa"/>
           </w:tcPr>
           <w:p>
             <w:pPr>
@@ -850,7 +864,7 @@
         </w:tc>
         <w:tc>
           <w:tcPr>
-            <w:tcW w:w="2338" w:type="dxa"/>
+            <w:tcW w:w="1417" w:type="dxa"/>
           </w:tcPr>
           <w:p>
             <w:pPr>
@@ -870,6 +884,7 @@
           <w:p>
             <w:pPr>
               <w:rPr>
+                <w:color w:val="FF0000"/>
                 <w:sz w:val="18"/>
                 <w:szCs w:val="18"/>
               </w:rPr>
@@ -881,6 +896,21 @@
               </w:rPr>
               <w:t>9</w:t>
             </w:r>
+            <w:r>
+              <w:rPr>
+                <w:sz w:val="18"/>
+                <w:szCs w:val="18"/>
+              </w:rPr>
+              <w:t xml:space="preserve"> </w:t>
+            </w:r>
+            <w:r>
+              <w:rPr>
+                <w:color w:val="FF0000"/>
+                <w:sz w:val="18"/>
+                <w:szCs w:val="18"/>
+              </w:rPr>
+              <w:t>fixed</w:t>
+            </w:r>
           </w:p>
         </w:tc>
         <w:tc>
@@ -905,7 +935,7 @@
         </w:tc>
         <w:tc>
           <w:tcPr>
-            <w:tcW w:w="2338" w:type="dxa"/>
+            <w:tcW w:w="3259" w:type="dxa"/>
           </w:tcPr>
           <w:p>
             <w:pPr>
@@ -925,7 +955,7 @@
         </w:tc>
         <w:tc>
           <w:tcPr>
-            <w:tcW w:w="2338" w:type="dxa"/>
+            <w:tcW w:w="1417" w:type="dxa"/>
           </w:tcPr>
           <w:p>
             <w:pPr>
@@ -987,7 +1017,7 @@
         </w:tc>
         <w:tc>
           <w:tcPr>
-            <w:tcW w:w="2338" w:type="dxa"/>
+            <w:tcW w:w="3259" w:type="dxa"/>
           </w:tcPr>
           <w:p>
             <w:pPr>
@@ -1007,7 +1037,7 @@
         </w:tc>
         <w:tc>
           <w:tcPr>
-            <w:tcW w:w="2338" w:type="dxa"/>
+            <w:tcW w:w="1417" w:type="dxa"/>
           </w:tcPr>
           <w:p>
             <w:pPr>
@@ -1078,7 +1108,7 @@
         </w:tc>
         <w:tc>
           <w:tcPr>
-            <w:tcW w:w="2338" w:type="dxa"/>
+            <w:tcW w:w="3259" w:type="dxa"/>
           </w:tcPr>
           <w:p>
             <w:pPr>
@@ -1098,7 +1128,7 @@
         </w:tc>
         <w:tc>
           <w:tcPr>
-            <w:tcW w:w="2338" w:type="dxa"/>
+            <w:tcW w:w="1417" w:type="dxa"/>
           </w:tcPr>
           <w:p>
             <w:pPr>
@@ -1167,7 +1197,7 @@
         </w:tc>
         <w:tc>
           <w:tcPr>
-            <w:tcW w:w="2338" w:type="dxa"/>
+            <w:tcW w:w="3259" w:type="dxa"/>
           </w:tcPr>
           <w:p>
             <w:pPr>
@@ -1208,7 +1238,7 @@
         </w:tc>
         <w:tc>
           <w:tcPr>
-            <w:tcW w:w="2338" w:type="dxa"/>
+            <w:tcW w:w="1417" w:type="dxa"/>
           </w:tcPr>
           <w:p>
             <w:pPr>
@@ -1270,7 +1300,7 @@
         </w:tc>
         <w:tc>
           <w:tcPr>
-            <w:tcW w:w="2338" w:type="dxa"/>
+            <w:tcW w:w="3259" w:type="dxa"/>
           </w:tcPr>
           <w:p>
             <w:pPr>
@@ -1290,7 +1320,7 @@
         </w:tc>
         <w:tc>
           <w:tcPr>
-            <w:tcW w:w="2338" w:type="dxa"/>
+            <w:tcW w:w="1417" w:type="dxa"/>
           </w:tcPr>
           <w:p>
             <w:pPr>
@@ -1326,7 +1356,6 @@
                 <w:sz w:val="18"/>
                 <w:szCs w:val="18"/>
               </w:rPr>
-              <w:lastRenderedPageBreak/>
               <w:t>14</w:t>
             </w:r>
           </w:p>
@@ -1369,7 +1398,7 @@
         </w:tc>
         <w:tc>
           <w:tcPr>
-            <w:tcW w:w="2338" w:type="dxa"/>
+            <w:tcW w:w="3259" w:type="dxa"/>
           </w:tcPr>
           <w:p>
             <w:pPr>
@@ -1389,7 +1418,7 @@
         </w:tc>
         <w:tc>
           <w:tcPr>
-            <w:tcW w:w="2338" w:type="dxa"/>
+            <w:tcW w:w="1417" w:type="dxa"/>
           </w:tcPr>
           <w:p>
             <w:pPr>
@@ -1418,6 +1447,7 @@
                 <w:sz w:val="18"/>
                 <w:szCs w:val="18"/>
               </w:rPr>
+              <w:lastRenderedPageBreak/>
               <w:t>15</w:t>
             </w:r>
           </w:p>
@@ -1444,7 +1474,7 @@
         </w:tc>
         <w:tc>
           <w:tcPr>
-            <w:tcW w:w="2338" w:type="dxa"/>
+            <w:tcW w:w="3259" w:type="dxa"/>
           </w:tcPr>
           <w:p>
             <w:pPr>
@@ -1464,7 +1494,7 @@
         </w:tc>
         <w:tc>
           <w:tcPr>
-            <w:tcW w:w="2338" w:type="dxa"/>
+            <w:tcW w:w="1417" w:type="dxa"/>
           </w:tcPr>
           <w:p>
             <w:pPr>
@@ -1493,25 +1523,14 @@
               <w:rPr>
                 <w:sz w:val="18"/>
                 <w:szCs w:val="18"/>
-                <w:lang w:eastAsia="zh-CN"/>
-              </w:rPr>
-            </w:pPr>
-            <w:r>
-              <w:rPr>
-                <w:rFonts w:hint="eastAsia"/>
-                <w:sz w:val="18"/>
-                <w:szCs w:val="18"/>
-                <w:lang w:eastAsia="zh-CN"/>
-              </w:rPr>
-              <w:t>1</w:t>
-            </w:r>
-            <w:r>
-              <w:rPr>
-                <w:sz w:val="18"/>
-                <w:szCs w:val="18"/>
-                <w:lang w:eastAsia="zh-CN"/>
-              </w:rPr>
-              <w:t>6.</w:t>
+              </w:rPr>
+            </w:pPr>
+            <w:r>
+              <w:rPr>
+                <w:sz w:val="18"/>
+                <w:szCs w:val="18"/>
+              </w:rPr>
+              <w:t>16</w:t>
             </w:r>
           </w:p>
         </w:tc>
@@ -1524,62 +1543,47 @@
               <w:rPr>
                 <w:sz w:val="18"/>
                 <w:szCs w:val="18"/>
-                <w:lang w:eastAsia="zh-CN"/>
-              </w:rPr>
-            </w:pPr>
-            <w:r>
-              <w:rPr>
-                <w:rFonts w:hint="eastAsia"/>
-                <w:sz w:val="18"/>
-                <w:szCs w:val="18"/>
-                <w:lang w:eastAsia="zh-CN"/>
-              </w:rPr>
-              <w:t>A</w:t>
-            </w:r>
-            <w:r>
-              <w:rPr>
-                <w:sz w:val="18"/>
-                <w:szCs w:val="18"/>
-                <w:lang w:eastAsia="zh-CN"/>
-              </w:rPr>
-              <w:t xml:space="preserve">fter checkout, the quantity of the purchased item </w:t>
-            </w:r>
-            <w:proofErr w:type="gramStart"/>
-            <w:r>
-              <w:rPr>
-                <w:sz w:val="18"/>
-                <w:szCs w:val="18"/>
-                <w:lang w:eastAsia="zh-CN"/>
-              </w:rPr>
-              <w:t>remain</w:t>
-            </w:r>
-            <w:proofErr w:type="gramEnd"/>
-            <w:r>
-              <w:rPr>
-                <w:sz w:val="18"/>
-                <w:szCs w:val="18"/>
-                <w:lang w:eastAsia="zh-CN"/>
-              </w:rPr>
-              <w:t xml:space="preserve"> the same</w:t>
-            </w:r>
-          </w:p>
-        </w:tc>
-        <w:tc>
-          <w:tcPr>
-            <w:tcW w:w="2338" w:type="dxa"/>
-          </w:tcPr>
-          <w:p>
-            <w:pPr>
-              <w:rPr>
-                <w:sz w:val="18"/>
-                <w:szCs w:val="18"/>
-              </w:rPr>
-            </w:pPr>
-          </w:p>
-        </w:tc>
-        <w:tc>
-          <w:tcPr>
-            <w:tcW w:w="2338" w:type="dxa"/>
+              </w:rPr>
+            </w:pPr>
+            <w:r>
+              <w:rPr>
+                <w:sz w:val="18"/>
+                <w:szCs w:val="18"/>
+              </w:rPr>
+              <w:t>As a customer, if I click restore shopping cart, (whether I click yes or no), none of the other buttons work</w:t>
+            </w:r>
+            <w:r>
+              <w:rPr>
+                <w:sz w:val="18"/>
+                <w:szCs w:val="18"/>
+              </w:rPr>
+              <w:t>.</w:t>
+            </w:r>
+          </w:p>
+        </w:tc>
+        <w:tc>
+          <w:tcPr>
+            <w:tcW w:w="3259" w:type="dxa"/>
+          </w:tcPr>
+          <w:p>
+            <w:pPr>
+              <w:rPr>
+                <w:sz w:val="18"/>
+                <w:szCs w:val="18"/>
+              </w:rPr>
+            </w:pPr>
+            <w:r>
+              <w:rPr>
+                <w:sz w:val="18"/>
+                <w:szCs w:val="18"/>
+              </w:rPr>
+              <w:t>Make the buttons work after I do the restore shopping cart option.</w:t>
+            </w:r>
+          </w:p>
+        </w:tc>
+        <w:tc>
+          <w:tcPr>
+            <w:tcW w:w="1417" w:type="dxa"/>
           </w:tcPr>
           <w:p>
             <w:pPr>
@@ -1599,28 +1603,16 @@
           <w:p>
             <w:pPr>
               <w:rPr>
-                <w:rFonts w:hint="eastAsia"/>
-                <w:sz w:val="18"/>
-                <w:szCs w:val="18"/>
-                <w:lang w:eastAsia="zh-CN"/>
-              </w:rPr>
-            </w:pPr>
-            <w:r>
-              <w:rPr>
-                <w:rFonts w:hint="eastAsia"/>
-                <w:sz w:val="18"/>
-                <w:szCs w:val="18"/>
-                <w:lang w:eastAsia="zh-CN"/>
-              </w:rPr>
-              <w:t>1</w:t>
-            </w:r>
-            <w:r>
-              <w:rPr>
-                <w:sz w:val="18"/>
-                <w:szCs w:val="18"/>
-                <w:lang w:eastAsia="zh-CN"/>
-              </w:rPr>
-              <w:t>7.</w:t>
+                <w:sz w:val="18"/>
+                <w:szCs w:val="18"/>
+              </w:rPr>
+            </w:pPr>
+            <w:r>
+              <w:rPr>
+                <w:sz w:val="18"/>
+                <w:szCs w:val="18"/>
+              </w:rPr>
+              <w:t>17</w:t>
             </w:r>
           </w:p>
         </w:tc>
@@ -1637,20 +1629,408 @@
             </w:pPr>
             <w:r>
               <w:rPr>
-                <w:rFonts w:hint="eastAsia"/>
-                <w:sz w:val="18"/>
-                <w:szCs w:val="18"/>
-                <w:lang w:eastAsia="zh-CN"/>
-              </w:rPr>
-              <w:t xml:space="preserve">After </w:t>
-            </w:r>
-            <w:r>
-              <w:rPr>
-                <w:sz w:val="18"/>
-                <w:szCs w:val="18"/>
-                <w:lang w:eastAsia="zh-CN"/>
-              </w:rPr>
-              <w:t>restore the shopping cart, and the page goes back to User’s view page, buttons doesn’t work, except log out button</w:t>
+                <w:sz w:val="18"/>
+                <w:szCs w:val="18"/>
+              </w:rPr>
+              <w:t>After</w:t>
+            </w:r>
+            <w:r>
+              <w:rPr>
+                <w:sz w:val="18"/>
+                <w:szCs w:val="18"/>
+              </w:rPr>
+              <w:t xml:space="preserve"> checkout the quantity of the purchased item remains the same</w:t>
+            </w:r>
+          </w:p>
+        </w:tc>
+        <w:tc>
+          <w:tcPr>
+            <w:tcW w:w="3259" w:type="dxa"/>
+          </w:tcPr>
+          <w:p>
+            <w:pPr>
+              <w:rPr>
+                <w:sz w:val="18"/>
+                <w:szCs w:val="18"/>
+              </w:rPr>
+            </w:pPr>
+          </w:p>
+        </w:tc>
+        <w:tc>
+          <w:tcPr>
+            <w:tcW w:w="1417" w:type="dxa"/>
+          </w:tcPr>
+          <w:p>
+            <w:pPr>
+              <w:rPr>
+                <w:sz w:val="18"/>
+                <w:szCs w:val="18"/>
+              </w:rPr>
+            </w:pPr>
+          </w:p>
+        </w:tc>
+      </w:tr>
+      <w:tr>
+        <w:tc>
+          <w:tcPr>
+            <w:tcW w:w="1555" w:type="dxa"/>
+          </w:tcPr>
+          <w:p>
+            <w:pPr>
+              <w:rPr>
+                <w:sz w:val="18"/>
+                <w:szCs w:val="18"/>
+              </w:rPr>
+            </w:pPr>
+            <w:r>
+              <w:rPr>
+                <w:sz w:val="18"/>
+                <w:szCs w:val="18"/>
+              </w:rPr>
+              <w:t>18</w:t>
+            </w:r>
+          </w:p>
+        </w:tc>
+        <w:tc>
+          <w:tcPr>
+            <w:tcW w:w="3119" w:type="dxa"/>
+          </w:tcPr>
+          <w:p>
+            <w:pPr>
+              <w:rPr>
+                <w:sz w:val="18"/>
+                <w:szCs w:val="18"/>
+              </w:rPr>
+            </w:pPr>
+            <w:r>
+              <w:rPr>
+                <w:sz w:val="18"/>
+                <w:szCs w:val="18"/>
+              </w:rPr>
+              <w:t xml:space="preserve">When the first admin is created for the app, I </w:t>
+            </w:r>
+            <w:proofErr w:type="gramStart"/>
+            <w:r>
+              <w:rPr>
+                <w:sz w:val="18"/>
+                <w:szCs w:val="18"/>
+              </w:rPr>
+              <w:t>am allowed to</w:t>
+            </w:r>
+            <w:proofErr w:type="gramEnd"/>
+            <w:r>
+              <w:rPr>
+                <w:sz w:val="18"/>
+                <w:szCs w:val="18"/>
+              </w:rPr>
+              <w:t xml:space="preserve"> have an address that is more than 100 characters long</w:t>
+            </w:r>
+          </w:p>
+        </w:tc>
+        <w:tc>
+          <w:tcPr>
+            <w:tcW w:w="3259" w:type="dxa"/>
+          </w:tcPr>
+          <w:p>
+            <w:pPr>
+              <w:rPr>
+                <w:sz w:val="18"/>
+                <w:szCs w:val="18"/>
+              </w:rPr>
+            </w:pPr>
+            <w:r>
+              <w:rPr>
+                <w:sz w:val="18"/>
+                <w:szCs w:val="18"/>
+              </w:rPr>
+              <w:t>Add a limit to the number of characters I can use</w:t>
+            </w:r>
+          </w:p>
+        </w:tc>
+        <w:tc>
+          <w:tcPr>
+            <w:tcW w:w="1417" w:type="dxa"/>
+          </w:tcPr>
+          <w:p>
+            <w:pPr>
+              <w:rPr>
+                <w:sz w:val="18"/>
+                <w:szCs w:val="18"/>
+              </w:rPr>
+            </w:pPr>
+          </w:p>
+        </w:tc>
+      </w:tr>
+      <w:tr>
+        <w:tc>
+          <w:tcPr>
+            <w:tcW w:w="1555" w:type="dxa"/>
+          </w:tcPr>
+          <w:p>
+            <w:pPr>
+              <w:rPr>
+                <w:sz w:val="18"/>
+                <w:szCs w:val="18"/>
+              </w:rPr>
+            </w:pPr>
+            <w:r>
+              <w:rPr>
+                <w:sz w:val="18"/>
+                <w:szCs w:val="18"/>
+              </w:rPr>
+              <w:t>19</w:t>
+            </w:r>
+          </w:p>
+        </w:tc>
+        <w:tc>
+          <w:tcPr>
+            <w:tcW w:w="3119" w:type="dxa"/>
+          </w:tcPr>
+          <w:p>
+            <w:pPr>
+              <w:rPr>
+                <w:sz w:val="18"/>
+                <w:szCs w:val="18"/>
+              </w:rPr>
+            </w:pPr>
+            <w:r>
+              <w:rPr>
+                <w:sz w:val="18"/>
+                <w:szCs w:val="18"/>
+              </w:rPr>
+              <w:t>As an admin, when I create a user, I am not required to fill out any information (</w:t>
+            </w:r>
+            <w:proofErr w:type="gramStart"/>
+            <w:r>
+              <w:rPr>
+                <w:sz w:val="18"/>
+                <w:szCs w:val="18"/>
+              </w:rPr>
+              <w:t>meaning  I</w:t>
+            </w:r>
+            <w:proofErr w:type="gramEnd"/>
+            <w:r>
+              <w:rPr>
+                <w:sz w:val="18"/>
+                <w:szCs w:val="18"/>
+              </w:rPr>
+              <w:t xml:space="preserve"> can just click create user without entering any info at all).</w:t>
+            </w:r>
+          </w:p>
+        </w:tc>
+        <w:tc>
+          <w:tcPr>
+            <w:tcW w:w="3259" w:type="dxa"/>
+          </w:tcPr>
+          <w:p>
+            <w:pPr>
+              <w:rPr>
+                <w:sz w:val="18"/>
+                <w:szCs w:val="18"/>
+              </w:rPr>
+            </w:pPr>
+            <w:r>
+              <w:rPr>
+                <w:sz w:val="18"/>
+                <w:szCs w:val="18"/>
+              </w:rPr>
+              <w:t>Make sure I am forced to fill out all information. I should never be able to enter an empty string into any of the required information.</w:t>
+            </w:r>
+          </w:p>
+        </w:tc>
+        <w:tc>
+          <w:tcPr>
+            <w:tcW w:w="1417" w:type="dxa"/>
+          </w:tcPr>
+          <w:p>
+            <w:pPr>
+              <w:rPr>
+                <w:sz w:val="18"/>
+                <w:szCs w:val="18"/>
+              </w:rPr>
+            </w:pPr>
+          </w:p>
+        </w:tc>
+      </w:tr>
+      <w:tr>
+        <w:tc>
+          <w:tcPr>
+            <w:tcW w:w="1555" w:type="dxa"/>
+          </w:tcPr>
+          <w:p>
+            <w:pPr>
+              <w:rPr>
+                <w:sz w:val="18"/>
+                <w:szCs w:val="18"/>
+              </w:rPr>
+            </w:pPr>
+            <w:r>
+              <w:rPr>
+                <w:sz w:val="18"/>
+                <w:szCs w:val="18"/>
+              </w:rPr>
+              <w:t>20</w:t>
+            </w:r>
+          </w:p>
+        </w:tc>
+        <w:tc>
+          <w:tcPr>
+            <w:tcW w:w="3119" w:type="dxa"/>
+          </w:tcPr>
+          <w:p>
+            <w:pPr>
+              <w:rPr>
+                <w:sz w:val="18"/>
+                <w:szCs w:val="18"/>
+              </w:rPr>
+            </w:pPr>
+            <w:r>
+              <w:rPr>
+                <w:sz w:val="18"/>
+                <w:szCs w:val="18"/>
+              </w:rPr>
+              <w:t>As an admin, a</w:t>
+            </w:r>
+            <w:r>
+              <w:rPr>
+                <w:sz w:val="18"/>
+                <w:szCs w:val="18"/>
+              </w:rPr>
+              <w:t>fter I add</w:t>
+            </w:r>
+            <w:r>
+              <w:rPr>
+                <w:sz w:val="18"/>
+                <w:szCs w:val="18"/>
+              </w:rPr>
+              <w:t xml:space="preserve"> an account for a customer, I am unable to use any of the buttons (none of them work)</w:t>
+            </w:r>
+          </w:p>
+        </w:tc>
+        <w:tc>
+          <w:tcPr>
+            <w:tcW w:w="3259" w:type="dxa"/>
+          </w:tcPr>
+          <w:p>
+            <w:pPr>
+              <w:rPr>
+                <w:sz w:val="18"/>
+                <w:szCs w:val="18"/>
+              </w:rPr>
+            </w:pPr>
+            <w:r>
+              <w:rPr>
+                <w:sz w:val="18"/>
+                <w:szCs w:val="18"/>
+              </w:rPr>
+              <w:t>Add functionality to the buttons after I add an account to the user.</w:t>
+            </w:r>
+          </w:p>
+        </w:tc>
+        <w:tc>
+          <w:tcPr>
+            <w:tcW w:w="1417" w:type="dxa"/>
+          </w:tcPr>
+          <w:p>
+            <w:pPr>
+              <w:rPr>
+                <w:sz w:val="18"/>
+                <w:szCs w:val="18"/>
+              </w:rPr>
+            </w:pPr>
+          </w:p>
+        </w:tc>
+      </w:tr>
+      <w:tr>
+        <w:tc>
+          <w:tcPr>
+            <w:tcW w:w="1555" w:type="dxa"/>
+          </w:tcPr>
+          <w:p>
+            <w:pPr>
+              <w:rPr>
+                <w:sz w:val="18"/>
+                <w:szCs w:val="18"/>
+              </w:rPr>
+            </w:pPr>
+            <w:r>
+              <w:rPr>
+                <w:sz w:val="18"/>
+                <w:szCs w:val="18"/>
+              </w:rPr>
+              <w:t>21</w:t>
+            </w:r>
+          </w:p>
+        </w:tc>
+        <w:tc>
+          <w:tcPr>
+            <w:tcW w:w="3119" w:type="dxa"/>
+          </w:tcPr>
+          <w:p>
+            <w:pPr>
+              <w:rPr>
+                <w:sz w:val="18"/>
+                <w:szCs w:val="18"/>
+              </w:rPr>
+            </w:pPr>
+            <w:r>
+              <w:rPr>
+                <w:sz w:val="18"/>
+                <w:szCs w:val="18"/>
+              </w:rPr>
+              <w:t>As an admin, if I try to add an item without filling out both name and price (empty string), then the app crashes</w:t>
+            </w:r>
+          </w:p>
+        </w:tc>
+        <w:tc>
+          <w:tcPr>
+            <w:tcW w:w="3259" w:type="dxa"/>
+          </w:tcPr>
+          <w:p>
+            <w:pPr>
+              <w:rPr>
+                <w:sz w:val="18"/>
+                <w:szCs w:val="18"/>
+              </w:rPr>
+            </w:pPr>
+            <w:r>
+              <w:rPr>
+                <w:sz w:val="18"/>
+                <w:szCs w:val="18"/>
+              </w:rPr>
+              <w:t xml:space="preserve">Make sure that the both information are filled before I </w:t>
+            </w:r>
+            <w:proofErr w:type="gramStart"/>
+            <w:r>
+              <w:rPr>
+                <w:sz w:val="18"/>
+                <w:szCs w:val="18"/>
+              </w:rPr>
+              <w:t>am allowed to</w:t>
+            </w:r>
+            <w:proofErr w:type="gramEnd"/>
+            <w:r>
+              <w:rPr>
+                <w:sz w:val="18"/>
+                <w:szCs w:val="18"/>
+              </w:rPr>
+              <w:t xml:space="preserve"> enter/click the button. (</w:t>
+            </w:r>
+            <w:proofErr w:type="spellStart"/>
+            <w:r>
+              <w:rPr>
+                <w:sz w:val="18"/>
+                <w:szCs w:val="18"/>
+              </w:rPr>
+              <w:t>ie</w:t>
+            </w:r>
+            <w:proofErr w:type="spellEnd"/>
+            <w:r>
+              <w:rPr>
+                <w:sz w:val="18"/>
+                <w:szCs w:val="18"/>
+              </w:rPr>
+              <w:t>, make he button invisible until some information has been filled).</w:t>
             </w:r>
             <w:bookmarkStart w:id="0" w:name="_GoBack"/>
             <w:bookmarkEnd w:id="0"/>
@@ -1658,20 +2038,7 @@
         </w:tc>
         <w:tc>
           <w:tcPr>
-            <w:tcW w:w="2338" w:type="dxa"/>
-          </w:tcPr>
-          <w:p>
-            <w:pPr>
-              <w:rPr>
-                <w:sz w:val="18"/>
-                <w:szCs w:val="18"/>
-              </w:rPr>
-            </w:pPr>
-          </w:p>
-        </w:tc>
-        <w:tc>
-          <w:tcPr>
-            <w:tcW w:w="2338" w:type="dxa"/>
+            <w:tcW w:w="1417" w:type="dxa"/>
           </w:tcPr>
           <w:p>
             <w:pPr>
@@ -1712,20 +2079,20 @@
         </w:tc>
         <w:tc>
           <w:tcPr>
-            <w:tcW w:w="2338" w:type="dxa"/>
-          </w:tcPr>
-          <w:p>
-            <w:pPr>
-              <w:rPr>
-                <w:sz w:val="18"/>
-                <w:szCs w:val="18"/>
-              </w:rPr>
-            </w:pPr>
-          </w:p>
-        </w:tc>
-        <w:tc>
-          <w:tcPr>
-            <w:tcW w:w="2338" w:type="dxa"/>
+            <w:tcW w:w="3259" w:type="dxa"/>
+          </w:tcPr>
+          <w:p>
+            <w:pPr>
+              <w:rPr>
+                <w:sz w:val="18"/>
+                <w:szCs w:val="18"/>
+              </w:rPr>
+            </w:pPr>
+          </w:p>
+        </w:tc>
+        <w:tc>
+          <w:tcPr>
+            <w:tcW w:w="1417" w:type="dxa"/>
           </w:tcPr>
           <w:p>
             <w:pPr>
@@ -1766,20 +2133,20 @@
         </w:tc>
         <w:tc>
           <w:tcPr>
-            <w:tcW w:w="2338" w:type="dxa"/>
-          </w:tcPr>
-          <w:p>
-            <w:pPr>
-              <w:rPr>
-                <w:sz w:val="18"/>
-                <w:szCs w:val="18"/>
-              </w:rPr>
-            </w:pPr>
-          </w:p>
-        </w:tc>
-        <w:tc>
-          <w:tcPr>
-            <w:tcW w:w="2338" w:type="dxa"/>
+            <w:tcW w:w="3259" w:type="dxa"/>
+          </w:tcPr>
+          <w:p>
+            <w:pPr>
+              <w:rPr>
+                <w:sz w:val="18"/>
+                <w:szCs w:val="18"/>
+              </w:rPr>
+            </w:pPr>
+          </w:p>
+        </w:tc>
+        <w:tc>
+          <w:tcPr>
+            <w:tcW w:w="1417" w:type="dxa"/>
           </w:tcPr>
           <w:p>
             <w:pPr>
@@ -1820,20 +2187,20 @@
         </w:tc>
         <w:tc>
           <w:tcPr>
-            <w:tcW w:w="2338" w:type="dxa"/>
-          </w:tcPr>
-          <w:p>
-            <w:pPr>
-              <w:rPr>
-                <w:sz w:val="18"/>
-                <w:szCs w:val="18"/>
-              </w:rPr>
-            </w:pPr>
-          </w:p>
-        </w:tc>
-        <w:tc>
-          <w:tcPr>
-            <w:tcW w:w="2338" w:type="dxa"/>
+            <w:tcW w:w="3259" w:type="dxa"/>
+          </w:tcPr>
+          <w:p>
+            <w:pPr>
+              <w:rPr>
+                <w:sz w:val="18"/>
+                <w:szCs w:val="18"/>
+              </w:rPr>
+            </w:pPr>
+          </w:p>
+        </w:tc>
+        <w:tc>
+          <w:tcPr>
+            <w:tcW w:w="1417" w:type="dxa"/>
           </w:tcPr>
           <w:p>
             <w:pPr>
@@ -1874,20 +2241,20 @@
         </w:tc>
         <w:tc>
           <w:tcPr>
-            <w:tcW w:w="2338" w:type="dxa"/>
-          </w:tcPr>
-          <w:p>
-            <w:pPr>
-              <w:rPr>
-                <w:sz w:val="18"/>
-                <w:szCs w:val="18"/>
-              </w:rPr>
-            </w:pPr>
-          </w:p>
-        </w:tc>
-        <w:tc>
-          <w:tcPr>
-            <w:tcW w:w="2338" w:type="dxa"/>
+            <w:tcW w:w="3259" w:type="dxa"/>
+          </w:tcPr>
+          <w:p>
+            <w:pPr>
+              <w:rPr>
+                <w:sz w:val="18"/>
+                <w:szCs w:val="18"/>
+              </w:rPr>
+            </w:pPr>
+          </w:p>
+        </w:tc>
+        <w:tc>
+          <w:tcPr>
+            <w:tcW w:w="1417" w:type="dxa"/>
           </w:tcPr>
           <w:p>
             <w:pPr>
@@ -1928,20 +2295,20 @@
         </w:tc>
         <w:tc>
           <w:tcPr>
-            <w:tcW w:w="2338" w:type="dxa"/>
-          </w:tcPr>
-          <w:p>
-            <w:pPr>
-              <w:rPr>
-                <w:sz w:val="18"/>
-                <w:szCs w:val="18"/>
-              </w:rPr>
-            </w:pPr>
-          </w:p>
-        </w:tc>
-        <w:tc>
-          <w:tcPr>
-            <w:tcW w:w="2338" w:type="dxa"/>
+            <w:tcW w:w="3259" w:type="dxa"/>
+          </w:tcPr>
+          <w:p>
+            <w:pPr>
+              <w:rPr>
+                <w:sz w:val="18"/>
+                <w:szCs w:val="18"/>
+              </w:rPr>
+            </w:pPr>
+          </w:p>
+        </w:tc>
+        <w:tc>
+          <w:tcPr>
+            <w:tcW w:w="1417" w:type="dxa"/>
           </w:tcPr>
           <w:p>
             <w:pPr>
@@ -1982,20 +2349,20 @@
         </w:tc>
         <w:tc>
           <w:tcPr>
-            <w:tcW w:w="2338" w:type="dxa"/>
-          </w:tcPr>
-          <w:p>
-            <w:pPr>
-              <w:rPr>
-                <w:sz w:val="18"/>
-                <w:szCs w:val="18"/>
-              </w:rPr>
-            </w:pPr>
-          </w:p>
-        </w:tc>
-        <w:tc>
-          <w:tcPr>
-            <w:tcW w:w="2338" w:type="dxa"/>
+            <w:tcW w:w="3259" w:type="dxa"/>
+          </w:tcPr>
+          <w:p>
+            <w:pPr>
+              <w:rPr>
+                <w:sz w:val="18"/>
+                <w:szCs w:val="18"/>
+              </w:rPr>
+            </w:pPr>
+          </w:p>
+        </w:tc>
+        <w:tc>
+          <w:tcPr>
+            <w:tcW w:w="1417" w:type="dxa"/>
           </w:tcPr>
           <w:p>
             <w:pPr>
@@ -2036,20 +2403,20 @@
         </w:tc>
         <w:tc>
           <w:tcPr>
-            <w:tcW w:w="2338" w:type="dxa"/>
-          </w:tcPr>
-          <w:p>
-            <w:pPr>
-              <w:rPr>
-                <w:sz w:val="18"/>
-                <w:szCs w:val="18"/>
-              </w:rPr>
-            </w:pPr>
-          </w:p>
-        </w:tc>
-        <w:tc>
-          <w:tcPr>
-            <w:tcW w:w="2338" w:type="dxa"/>
+            <w:tcW w:w="3259" w:type="dxa"/>
+          </w:tcPr>
+          <w:p>
+            <w:pPr>
+              <w:rPr>
+                <w:sz w:val="18"/>
+                <w:szCs w:val="18"/>
+              </w:rPr>
+            </w:pPr>
+          </w:p>
+        </w:tc>
+        <w:tc>
+          <w:tcPr>
+            <w:tcW w:w="1417" w:type="dxa"/>
           </w:tcPr>
           <w:p>
             <w:pPr>
@@ -2090,20 +2457,20 @@
         </w:tc>
         <w:tc>
           <w:tcPr>
-            <w:tcW w:w="2338" w:type="dxa"/>
-          </w:tcPr>
-          <w:p>
-            <w:pPr>
-              <w:rPr>
-                <w:sz w:val="18"/>
-                <w:szCs w:val="18"/>
-              </w:rPr>
-            </w:pPr>
-          </w:p>
-        </w:tc>
-        <w:tc>
-          <w:tcPr>
-            <w:tcW w:w="2338" w:type="dxa"/>
+            <w:tcW w:w="3259" w:type="dxa"/>
+          </w:tcPr>
+          <w:p>
+            <w:pPr>
+              <w:rPr>
+                <w:sz w:val="18"/>
+                <w:szCs w:val="18"/>
+              </w:rPr>
+            </w:pPr>
+          </w:p>
+        </w:tc>
+        <w:tc>
+          <w:tcPr>
+            <w:tcW w:w="1417" w:type="dxa"/>
           </w:tcPr>
           <w:p>
             <w:pPr>
@@ -2144,20 +2511,20 @@
         </w:tc>
         <w:tc>
           <w:tcPr>
-            <w:tcW w:w="2338" w:type="dxa"/>
-          </w:tcPr>
-          <w:p>
-            <w:pPr>
-              <w:rPr>
-                <w:sz w:val="18"/>
-                <w:szCs w:val="18"/>
-              </w:rPr>
-            </w:pPr>
-          </w:p>
-        </w:tc>
-        <w:tc>
-          <w:tcPr>
-            <w:tcW w:w="2338" w:type="dxa"/>
+            <w:tcW w:w="3259" w:type="dxa"/>
+          </w:tcPr>
+          <w:p>
+            <w:pPr>
+              <w:rPr>
+                <w:sz w:val="18"/>
+                <w:szCs w:val="18"/>
+              </w:rPr>
+            </w:pPr>
+          </w:p>
+        </w:tc>
+        <w:tc>
+          <w:tcPr>
+            <w:tcW w:w="1417" w:type="dxa"/>
           </w:tcPr>
           <w:p>
             <w:pPr>
@@ -2198,236 +2565,20 @@
         </w:tc>
         <w:tc>
           <w:tcPr>
-            <w:tcW w:w="2338" w:type="dxa"/>
-          </w:tcPr>
-          <w:p>
-            <w:pPr>
-              <w:rPr>
-                <w:sz w:val="18"/>
-                <w:szCs w:val="18"/>
-              </w:rPr>
-            </w:pPr>
-          </w:p>
-        </w:tc>
-        <w:tc>
-          <w:tcPr>
-            <w:tcW w:w="2338" w:type="dxa"/>
-          </w:tcPr>
-          <w:p>
-            <w:pPr>
-              <w:rPr>
-                <w:sz w:val="18"/>
-                <w:szCs w:val="18"/>
-              </w:rPr>
-            </w:pPr>
-          </w:p>
-        </w:tc>
-      </w:tr>
-      <w:tr>
-        <w:tc>
-          <w:tcPr>
-            <w:tcW w:w="1555" w:type="dxa"/>
-          </w:tcPr>
-          <w:p>
-            <w:pPr>
-              <w:rPr>
-                <w:sz w:val="18"/>
-                <w:szCs w:val="18"/>
-              </w:rPr>
-            </w:pPr>
-          </w:p>
-        </w:tc>
-        <w:tc>
-          <w:tcPr>
-            <w:tcW w:w="3119" w:type="dxa"/>
-          </w:tcPr>
-          <w:p>
-            <w:pPr>
-              <w:rPr>
-                <w:sz w:val="18"/>
-                <w:szCs w:val="18"/>
-              </w:rPr>
-            </w:pPr>
-          </w:p>
-        </w:tc>
-        <w:tc>
-          <w:tcPr>
-            <w:tcW w:w="2338" w:type="dxa"/>
-          </w:tcPr>
-          <w:p>
-            <w:pPr>
-              <w:rPr>
-                <w:sz w:val="18"/>
-                <w:szCs w:val="18"/>
-              </w:rPr>
-            </w:pPr>
-          </w:p>
-        </w:tc>
-        <w:tc>
-          <w:tcPr>
-            <w:tcW w:w="2338" w:type="dxa"/>
-          </w:tcPr>
-          <w:p>
-            <w:pPr>
-              <w:rPr>
-                <w:sz w:val="18"/>
-                <w:szCs w:val="18"/>
-              </w:rPr>
-            </w:pPr>
-          </w:p>
-        </w:tc>
-      </w:tr>
-      <w:tr>
-        <w:tc>
-          <w:tcPr>
-            <w:tcW w:w="1555" w:type="dxa"/>
-          </w:tcPr>
-          <w:p>
-            <w:pPr>
-              <w:rPr>
-                <w:sz w:val="18"/>
-                <w:szCs w:val="18"/>
-              </w:rPr>
-            </w:pPr>
-          </w:p>
-        </w:tc>
-        <w:tc>
-          <w:tcPr>
-            <w:tcW w:w="3119" w:type="dxa"/>
-          </w:tcPr>
-          <w:p>
-            <w:pPr>
-              <w:rPr>
-                <w:sz w:val="18"/>
-                <w:szCs w:val="18"/>
-              </w:rPr>
-            </w:pPr>
-          </w:p>
-        </w:tc>
-        <w:tc>
-          <w:tcPr>
-            <w:tcW w:w="2338" w:type="dxa"/>
-          </w:tcPr>
-          <w:p>
-            <w:pPr>
-              <w:rPr>
-                <w:sz w:val="18"/>
-                <w:szCs w:val="18"/>
-              </w:rPr>
-            </w:pPr>
-          </w:p>
-        </w:tc>
-        <w:tc>
-          <w:tcPr>
-            <w:tcW w:w="2338" w:type="dxa"/>
-          </w:tcPr>
-          <w:p>
-            <w:pPr>
-              <w:rPr>
-                <w:sz w:val="18"/>
-                <w:szCs w:val="18"/>
-              </w:rPr>
-            </w:pPr>
-          </w:p>
-        </w:tc>
-      </w:tr>
-      <w:tr>
-        <w:tc>
-          <w:tcPr>
-            <w:tcW w:w="1555" w:type="dxa"/>
-          </w:tcPr>
-          <w:p>
-            <w:pPr>
-              <w:rPr>
-                <w:sz w:val="18"/>
-                <w:szCs w:val="18"/>
-              </w:rPr>
-            </w:pPr>
-          </w:p>
-        </w:tc>
-        <w:tc>
-          <w:tcPr>
-            <w:tcW w:w="3119" w:type="dxa"/>
-          </w:tcPr>
-          <w:p>
-            <w:pPr>
-              <w:rPr>
-                <w:sz w:val="18"/>
-                <w:szCs w:val="18"/>
-              </w:rPr>
-            </w:pPr>
-          </w:p>
-        </w:tc>
-        <w:tc>
-          <w:tcPr>
-            <w:tcW w:w="2338" w:type="dxa"/>
-          </w:tcPr>
-          <w:p>
-            <w:pPr>
-              <w:rPr>
-                <w:sz w:val="18"/>
-                <w:szCs w:val="18"/>
-              </w:rPr>
-            </w:pPr>
-          </w:p>
-        </w:tc>
-        <w:tc>
-          <w:tcPr>
-            <w:tcW w:w="2338" w:type="dxa"/>
-          </w:tcPr>
-          <w:p>
-            <w:pPr>
-              <w:rPr>
-                <w:sz w:val="18"/>
-                <w:szCs w:val="18"/>
-              </w:rPr>
-            </w:pPr>
-          </w:p>
-        </w:tc>
-      </w:tr>
-      <w:tr>
-        <w:tc>
-          <w:tcPr>
-            <w:tcW w:w="1555" w:type="dxa"/>
-          </w:tcPr>
-          <w:p>
-            <w:pPr>
-              <w:rPr>
-                <w:sz w:val="18"/>
-                <w:szCs w:val="18"/>
-              </w:rPr>
-            </w:pPr>
-          </w:p>
-        </w:tc>
-        <w:tc>
-          <w:tcPr>
-            <w:tcW w:w="3119" w:type="dxa"/>
-          </w:tcPr>
-          <w:p>
-            <w:pPr>
-              <w:rPr>
-                <w:sz w:val="18"/>
-                <w:szCs w:val="18"/>
-              </w:rPr>
-            </w:pPr>
-          </w:p>
-        </w:tc>
-        <w:tc>
-          <w:tcPr>
-            <w:tcW w:w="2338" w:type="dxa"/>
-          </w:tcPr>
-          <w:p>
-            <w:pPr>
-              <w:rPr>
-                <w:sz w:val="18"/>
-                <w:szCs w:val="18"/>
-              </w:rPr>
-            </w:pPr>
-          </w:p>
-        </w:tc>
-        <w:tc>
-          <w:tcPr>
-            <w:tcW w:w="2338" w:type="dxa"/>
+            <w:tcW w:w="3259" w:type="dxa"/>
+          </w:tcPr>
+          <w:p>
+            <w:pPr>
+              <w:rPr>
+                <w:sz w:val="18"/>
+                <w:szCs w:val="18"/>
+              </w:rPr>
+            </w:pPr>
+          </w:p>
+        </w:tc>
+        <w:tc>
+          <w:tcPr>
+            <w:tcW w:w="1417" w:type="dxa"/>
           </w:tcPr>
           <w:p>
             <w:pPr>
@@ -2456,7 +2607,7 @@
   <w:docDefaults>
     <w:rPrDefault>
       <w:rPr>
-        <w:rFonts w:asciiTheme="minorHAnsi" w:eastAsiaTheme="minorEastAsia" w:hAnsiTheme="minorHAnsi" w:cstheme="minorBidi"/>
+        <w:rFonts w:asciiTheme="minorHAnsi" w:eastAsiaTheme="minorHAnsi" w:hAnsiTheme="minorHAnsi" w:cstheme="minorBidi"/>
         <w:sz w:val="22"/>
         <w:szCs w:val="22"/>
         <w:lang w:val="en-CA" w:eastAsia="en-US" w:bidi="ar-SA"/>
@@ -2845,17 +2996,17 @@
     <w:lsdException w:name="Hashtag" w:semiHidden="1" w:unhideWhenUsed="1"/>
     <w:lsdException w:name="Unresolved Mention" w:semiHidden="1" w:unhideWhenUsed="1"/>
   </w:latentStyles>
-  <w:style w:type="paragraph" w:default="1" w:styleId="a">
+  <w:style w:type="paragraph" w:default="1" w:styleId="Normal">
     <w:name w:val="Normal"/>
     <w:qFormat/>
   </w:style>
-  <w:style w:type="character" w:default="1" w:styleId="a0">
+  <w:style w:type="character" w:default="1" w:styleId="DefaultParagraphFont">
     <w:name w:val="Default Paragraph Font"/>
     <w:uiPriority w:val="1"/>
     <w:semiHidden/>
     <w:unhideWhenUsed/>
   </w:style>
-  <w:style w:type="table" w:default="1" w:styleId="a1">
+  <w:style w:type="table" w:default="1" w:styleId="TableNormal">
     <w:name w:val="Normal Table"/>
     <w:uiPriority w:val="99"/>
     <w:semiHidden/>
@@ -2870,15 +3021,15 @@
       </w:tblCellMar>
     </w:tblPr>
   </w:style>
-  <w:style w:type="numbering" w:default="1" w:styleId="a2">
+  <w:style w:type="numbering" w:default="1" w:styleId="NoList">
     <w:name w:val="No List"/>
     <w:uiPriority w:val="99"/>
     <w:semiHidden/>
     <w:unhideWhenUsed/>
   </w:style>
-  <w:style w:type="table" w:styleId="a3">
+  <w:style w:type="table" w:styleId="TableGrid">
     <w:name w:val="Table Grid"/>
-    <w:basedOn w:val="a1"/>
+    <w:basedOn w:val="TableNormal"/>
     <w:uiPriority w:val="39"/>
     <w:rsid w:val="001C5F5D"/>
     <w:pPr>

</xml_diff>

<commit_message>
added more tests to the report
</commit_message>
<xml_diff>
--- a/Test_Report.docx
+++ b/Test_Report.docx
@@ -75,6 +75,13 @@
               </w:rPr>
               <w:t>1</w:t>
             </w:r>
+            <w:r>
+              <w:rPr>
+                <w:sz w:val="18"/>
+                <w:szCs w:val="18"/>
+              </w:rPr>
+              <w:t xml:space="preserve"> fixed</w:t>
+            </w:r>
           </w:p>
         </w:tc>
         <w:tc>
@@ -192,6 +199,13 @@
               </w:rPr>
               <w:t>2</w:t>
             </w:r>
+            <w:r>
+              <w:rPr>
+                <w:sz w:val="18"/>
+                <w:szCs w:val="18"/>
+              </w:rPr>
+              <w:t xml:space="preserve"> fixed</w:t>
+            </w:r>
           </w:p>
         </w:tc>
         <w:tc>
@@ -281,6 +295,13 @@
               </w:rPr>
               <w:t>3</w:t>
             </w:r>
+            <w:r>
+              <w:rPr>
+                <w:sz w:val="18"/>
+                <w:szCs w:val="18"/>
+              </w:rPr>
+              <w:t xml:space="preserve"> fixed</w:t>
+            </w:r>
           </w:p>
         </w:tc>
         <w:tc>
@@ -414,6 +435,13 @@
               </w:rPr>
               <w:t>4</w:t>
             </w:r>
+            <w:r>
+              <w:rPr>
+                <w:sz w:val="18"/>
+                <w:szCs w:val="18"/>
+              </w:rPr>
+              <w:t xml:space="preserve"> </w:t>
+            </w:r>
           </w:p>
         </w:tc>
         <w:tc>
@@ -448,7 +476,21 @@
                 <w:sz w:val="18"/>
                 <w:szCs w:val="18"/>
               </w:rPr>
-              <w:t xml:space="preserve"> in, and getting to the home page of admin, I should be asked if I am sure I want to exit, and not just exit right away.</w:t>
+              <w:t xml:space="preserve"> in, and getting to the home page of admin, I should be asked if I am sure I want to exit</w:t>
+            </w:r>
+            <w:r>
+              <w:rPr>
+                <w:sz w:val="18"/>
+                <w:szCs w:val="18"/>
+              </w:rPr>
+              <w:t xml:space="preserve"> when I press the logout button</w:t>
+            </w:r>
+            <w:r>
+              <w:rPr>
+                <w:sz w:val="18"/>
+                <w:szCs w:val="18"/>
+              </w:rPr>
+              <w:t>, and not just exit right away.</w:t>
             </w:r>
           </w:p>
         </w:tc>
@@ -731,7 +773,7 @@
                 <w:sz w:val="18"/>
                 <w:szCs w:val="18"/>
               </w:rPr>
-              <w:t xml:space="preserve">As an admin, I </w:t>
+              <w:t xml:space="preserve">As an admin, I am able to add an item and set the price to have more than two decimal </w:t>
             </w:r>
             <w:proofErr w:type="gramStart"/>
             <w:r>
@@ -739,15 +781,31 @@
                 <w:sz w:val="18"/>
                 <w:szCs w:val="18"/>
               </w:rPr>
-              <w:t>am able to</w:t>
-            </w:r>
+              <w:t>places.</w:t>
+            </w:r>
+            <w:r>
+              <w:rPr>
+                <w:sz w:val="18"/>
+                <w:szCs w:val="18"/>
+              </w:rPr>
+              <w:t>(</w:t>
+            </w:r>
+            <w:proofErr w:type="spellStart"/>
             <w:proofErr w:type="gramEnd"/>
             <w:r>
               <w:rPr>
                 <w:sz w:val="18"/>
                 <w:szCs w:val="18"/>
               </w:rPr>
-              <w:t xml:space="preserve"> add an item and set the price to have more than two decimal places.</w:t>
+              <w:t>ie</w:t>
+            </w:r>
+            <w:proofErr w:type="spellEnd"/>
+            <w:r>
+              <w:rPr>
+                <w:sz w:val="18"/>
+                <w:szCs w:val="18"/>
+              </w:rPr>
+              <w:t>: $92.232344)</w:t>
             </w:r>
           </w:p>
         </w:tc>
@@ -1614,6 +1672,13 @@
               </w:rPr>
               <w:t>17</w:t>
             </w:r>
+            <w:r>
+              <w:rPr>
+                <w:sz w:val="18"/>
+                <w:szCs w:val="18"/>
+              </w:rPr>
+              <w:t xml:space="preserve"> fixed</w:t>
+            </w:r>
           </w:p>
         </w:tc>
         <w:tc>
@@ -1849,6 +1914,13 @@
                 <w:szCs w:val="18"/>
               </w:rPr>
             </w:pPr>
+            <w:r>
+              <w:rPr>
+                <w:sz w:val="18"/>
+                <w:szCs w:val="18"/>
+              </w:rPr>
+              <w:t>14</w:t>
+            </w:r>
           </w:p>
         </w:tc>
       </w:tr>
@@ -1871,6 +1943,13 @@
               </w:rPr>
               <w:t>20</w:t>
             </w:r>
+            <w:r>
+              <w:rPr>
+                <w:sz w:val="18"/>
+                <w:szCs w:val="18"/>
+              </w:rPr>
+              <w:t xml:space="preserve"> fixed</w:t>
+            </w:r>
           </w:p>
         </w:tc>
         <w:tc>
@@ -2031,9 +2110,1675 @@
                 <w:szCs w:val="18"/>
               </w:rPr>
               <w:t>, make he button invisible until some information has been filled).</w:t>
+            </w:r>
+          </w:p>
+        </w:tc>
+        <w:tc>
+          <w:tcPr>
+            <w:tcW w:w="1417" w:type="dxa"/>
+          </w:tcPr>
+          <w:p>
+            <w:pPr>
+              <w:rPr>
+                <w:sz w:val="18"/>
+                <w:szCs w:val="18"/>
+              </w:rPr>
+            </w:pPr>
+          </w:p>
+        </w:tc>
+      </w:tr>
+      <w:tr>
+        <w:tc>
+          <w:tcPr>
+            <w:tcW w:w="1555" w:type="dxa"/>
+          </w:tcPr>
+          <w:p>
+            <w:pPr>
+              <w:rPr>
+                <w:sz w:val="18"/>
+                <w:szCs w:val="18"/>
+              </w:rPr>
+            </w:pPr>
+            <w:r>
+              <w:rPr>
+                <w:sz w:val="18"/>
+                <w:szCs w:val="18"/>
+              </w:rPr>
+              <w:t>22</w:t>
+            </w:r>
+          </w:p>
+        </w:tc>
+        <w:tc>
+          <w:tcPr>
+            <w:tcW w:w="3119" w:type="dxa"/>
+          </w:tcPr>
+          <w:p>
+            <w:pPr>
+              <w:rPr>
+                <w:sz w:val="18"/>
+                <w:szCs w:val="18"/>
+              </w:rPr>
+            </w:pPr>
+            <w:r>
+              <w:rPr>
+                <w:sz w:val="18"/>
+                <w:szCs w:val="18"/>
+              </w:rPr>
+              <w:t>(After creating first admin) When I try to create an admin</w:t>
+            </w:r>
+            <w:r>
+              <w:rPr>
+                <w:sz w:val="18"/>
+                <w:szCs w:val="18"/>
+              </w:rPr>
+              <w:t>, it does not take me back to the home page after I click the initialize button. I may end up pressing it multiple times by accident and create additional admin accounts by accident.</w:t>
+            </w:r>
+          </w:p>
+        </w:tc>
+        <w:tc>
+          <w:tcPr>
+            <w:tcW w:w="3259" w:type="dxa"/>
+          </w:tcPr>
+          <w:p>
+            <w:pPr>
+              <w:rPr>
+                <w:sz w:val="18"/>
+                <w:szCs w:val="18"/>
+              </w:rPr>
+            </w:pPr>
+            <w:r>
+              <w:rPr>
+                <w:sz w:val="18"/>
+                <w:szCs w:val="18"/>
+              </w:rPr>
+              <w:t>Take me back to the home page after I press the initialization button.</w:t>
+            </w:r>
+            <w:r>
+              <w:rPr>
+                <w:sz w:val="18"/>
+                <w:szCs w:val="18"/>
+              </w:rPr>
+              <w:t xml:space="preserve"> Or the login page.</w:t>
+            </w:r>
+          </w:p>
+        </w:tc>
+        <w:tc>
+          <w:tcPr>
+            <w:tcW w:w="1417" w:type="dxa"/>
+          </w:tcPr>
+          <w:p>
+            <w:pPr>
+              <w:rPr>
+                <w:sz w:val="18"/>
+                <w:szCs w:val="18"/>
+              </w:rPr>
+            </w:pPr>
+          </w:p>
+        </w:tc>
+      </w:tr>
+      <w:tr>
+        <w:tc>
+          <w:tcPr>
+            <w:tcW w:w="1555" w:type="dxa"/>
+          </w:tcPr>
+          <w:p>
+            <w:pPr>
+              <w:rPr>
+                <w:sz w:val="18"/>
+                <w:szCs w:val="18"/>
+              </w:rPr>
+            </w:pPr>
+            <w:r>
+              <w:rPr>
+                <w:sz w:val="18"/>
+                <w:szCs w:val="18"/>
+              </w:rPr>
+              <w:t>23</w:t>
+            </w:r>
+          </w:p>
+        </w:tc>
+        <w:tc>
+          <w:tcPr>
+            <w:tcW w:w="3119" w:type="dxa"/>
+          </w:tcPr>
+          <w:p>
+            <w:pPr>
+              <w:rPr>
+                <w:sz w:val="18"/>
+                <w:szCs w:val="18"/>
+              </w:rPr>
+            </w:pPr>
+            <w:r>
+              <w:rPr>
+                <w:sz w:val="18"/>
+                <w:szCs w:val="18"/>
+              </w:rPr>
+              <w:t xml:space="preserve">When I </w:t>
+            </w:r>
+            <w:r>
+              <w:rPr>
+                <w:sz w:val="18"/>
+                <w:szCs w:val="18"/>
+              </w:rPr>
+              <w:t>do the second initialization, and if the address is more than 100 characters long, my Id becomes -1. This implies that my account is still being created.</w:t>
+            </w:r>
+          </w:p>
+        </w:tc>
+        <w:tc>
+          <w:tcPr>
+            <w:tcW w:w="3259" w:type="dxa"/>
+          </w:tcPr>
+          <w:p>
+            <w:pPr>
+              <w:rPr>
+                <w:sz w:val="18"/>
+                <w:szCs w:val="18"/>
+              </w:rPr>
+            </w:pPr>
+            <w:r>
+              <w:rPr>
+                <w:sz w:val="18"/>
+                <w:szCs w:val="18"/>
+              </w:rPr>
+              <w:t>Instead of saying that an account with a negative Id is created, first check if the output Id is greater than 0, if not, then say a message saying that one of the parameter are incorrect.</w:t>
+            </w:r>
+          </w:p>
+        </w:tc>
+        <w:tc>
+          <w:tcPr>
+            <w:tcW w:w="1417" w:type="dxa"/>
+          </w:tcPr>
+          <w:p>
+            <w:pPr>
+              <w:rPr>
+                <w:sz w:val="18"/>
+                <w:szCs w:val="18"/>
+              </w:rPr>
+            </w:pPr>
+          </w:p>
+        </w:tc>
+      </w:tr>
+      <w:tr>
+        <w:tc>
+          <w:tcPr>
+            <w:tcW w:w="1555" w:type="dxa"/>
+          </w:tcPr>
+          <w:p>
+            <w:pPr>
+              <w:rPr>
+                <w:sz w:val="18"/>
+                <w:szCs w:val="18"/>
+              </w:rPr>
+            </w:pPr>
+            <w:r>
+              <w:rPr>
+                <w:sz w:val="18"/>
+                <w:szCs w:val="18"/>
+              </w:rPr>
+              <w:t>24</w:t>
+            </w:r>
+          </w:p>
+        </w:tc>
+        <w:tc>
+          <w:tcPr>
+            <w:tcW w:w="3119" w:type="dxa"/>
+          </w:tcPr>
+          <w:p>
+            <w:pPr>
+              <w:rPr>
+                <w:sz w:val="18"/>
+                <w:szCs w:val="18"/>
+              </w:rPr>
+            </w:pPr>
+            <w:r>
+              <w:rPr>
+                <w:sz w:val="18"/>
+                <w:szCs w:val="18"/>
+              </w:rPr>
+              <w:t xml:space="preserve">As an admin, when I want to edit/update a user’s information, I </w:t>
+            </w:r>
+            <w:proofErr w:type="gramStart"/>
+            <w:r>
+              <w:rPr>
+                <w:sz w:val="18"/>
+                <w:szCs w:val="18"/>
+              </w:rPr>
+              <w:t>am able to</w:t>
+            </w:r>
+            <w:proofErr w:type="gramEnd"/>
+            <w:r>
+              <w:rPr>
+                <w:sz w:val="18"/>
+                <w:szCs w:val="18"/>
+              </w:rPr>
+              <w:t xml:space="preserve"> make the address length longer than 100. No way to check what my address is though.</w:t>
+            </w:r>
+          </w:p>
+        </w:tc>
+        <w:tc>
+          <w:tcPr>
+            <w:tcW w:w="3259" w:type="dxa"/>
+          </w:tcPr>
+          <w:p>
+            <w:pPr>
+              <w:rPr>
+                <w:sz w:val="18"/>
+                <w:szCs w:val="18"/>
+              </w:rPr>
+            </w:pPr>
+            <w:r>
+              <w:rPr>
+                <w:sz w:val="18"/>
+                <w:szCs w:val="18"/>
+              </w:rPr>
+              <w:t>Make a restriction on the address so that only address with 100 characters can work.</w:t>
+            </w:r>
+          </w:p>
+        </w:tc>
+        <w:tc>
+          <w:tcPr>
+            <w:tcW w:w="1417" w:type="dxa"/>
+          </w:tcPr>
+          <w:p>
+            <w:pPr>
+              <w:rPr>
+                <w:sz w:val="18"/>
+                <w:szCs w:val="18"/>
+              </w:rPr>
+            </w:pPr>
+          </w:p>
+        </w:tc>
+      </w:tr>
+      <w:tr>
+        <w:tc>
+          <w:tcPr>
+            <w:tcW w:w="1555" w:type="dxa"/>
+          </w:tcPr>
+          <w:p>
+            <w:pPr>
+              <w:rPr>
+                <w:sz w:val="18"/>
+                <w:szCs w:val="18"/>
+              </w:rPr>
+            </w:pPr>
+            <w:r>
+              <w:rPr>
+                <w:sz w:val="18"/>
+                <w:szCs w:val="18"/>
+              </w:rPr>
+              <w:t>25</w:t>
+            </w:r>
+          </w:p>
+        </w:tc>
+        <w:tc>
+          <w:tcPr>
+            <w:tcW w:w="3119" w:type="dxa"/>
+          </w:tcPr>
+          <w:p>
+            <w:pPr>
+              <w:rPr>
+                <w:sz w:val="18"/>
+                <w:szCs w:val="18"/>
+              </w:rPr>
+            </w:pPr>
+            <w:r>
+              <w:rPr>
+                <w:sz w:val="18"/>
+                <w:szCs w:val="18"/>
+              </w:rPr>
+              <w:t>As an admin, when I create a user, I am given no warnings about my name being too short or my address being too long (or blank).</w:t>
+            </w:r>
+          </w:p>
+        </w:tc>
+        <w:tc>
+          <w:tcPr>
+            <w:tcW w:w="3259" w:type="dxa"/>
+          </w:tcPr>
+          <w:p>
+            <w:pPr>
+              <w:rPr>
+                <w:sz w:val="18"/>
+                <w:szCs w:val="18"/>
+              </w:rPr>
+            </w:pPr>
+            <w:r>
+              <w:rPr>
+                <w:sz w:val="18"/>
+                <w:szCs w:val="18"/>
+              </w:rPr>
+              <w:t xml:space="preserve">Add warning </w:t>
+            </w:r>
+            <w:proofErr w:type="gramStart"/>
+            <w:r>
+              <w:rPr>
+                <w:sz w:val="18"/>
+                <w:szCs w:val="18"/>
+              </w:rPr>
+              <w:t>similar to</w:t>
+            </w:r>
+            <w:proofErr w:type="gramEnd"/>
+            <w:r>
+              <w:rPr>
+                <w:sz w:val="18"/>
+                <w:szCs w:val="18"/>
+              </w:rPr>
+              <w:t xml:space="preserve"> initialization page to the create/update user page.</w:t>
+            </w:r>
+          </w:p>
+        </w:tc>
+        <w:tc>
+          <w:tcPr>
+            <w:tcW w:w="1417" w:type="dxa"/>
+          </w:tcPr>
+          <w:p>
+            <w:pPr>
+              <w:rPr>
+                <w:sz w:val="18"/>
+                <w:szCs w:val="18"/>
+              </w:rPr>
+            </w:pPr>
+          </w:p>
+        </w:tc>
+      </w:tr>
+      <w:tr>
+        <w:tc>
+          <w:tcPr>
+            <w:tcW w:w="1555" w:type="dxa"/>
+          </w:tcPr>
+          <w:p>
+            <w:pPr>
+              <w:rPr>
+                <w:sz w:val="18"/>
+                <w:szCs w:val="18"/>
+              </w:rPr>
+            </w:pPr>
+            <w:r>
+              <w:rPr>
+                <w:sz w:val="18"/>
+                <w:szCs w:val="18"/>
+              </w:rPr>
+              <w:t>26</w:t>
+            </w:r>
+          </w:p>
+        </w:tc>
+        <w:tc>
+          <w:tcPr>
+            <w:tcW w:w="3119" w:type="dxa"/>
+          </w:tcPr>
+          <w:p>
+            <w:pPr>
+              <w:rPr>
+                <w:sz w:val="18"/>
+                <w:szCs w:val="18"/>
+              </w:rPr>
+            </w:pPr>
+            <w:r>
+              <w:rPr>
+                <w:sz w:val="18"/>
+                <w:szCs w:val="18"/>
+              </w:rPr>
+              <w:t>As an admin, after I add an account to a customer, I am taken back to the main page, but none of the buttons work.</w:t>
+            </w:r>
+          </w:p>
+        </w:tc>
+        <w:tc>
+          <w:tcPr>
+            <w:tcW w:w="3259" w:type="dxa"/>
+          </w:tcPr>
+          <w:p>
+            <w:pPr>
+              <w:rPr>
+                <w:sz w:val="18"/>
+                <w:szCs w:val="18"/>
+              </w:rPr>
+            </w:pPr>
+            <w:r>
+              <w:rPr>
+                <w:sz w:val="18"/>
+                <w:szCs w:val="18"/>
+              </w:rPr>
+              <w:t>Make the buttons work as intended.</w:t>
             </w:r>
             <w:bookmarkStart w:id="0" w:name="_GoBack"/>
             <w:bookmarkEnd w:id="0"/>
+          </w:p>
+        </w:tc>
+        <w:tc>
+          <w:tcPr>
+            <w:tcW w:w="1417" w:type="dxa"/>
+          </w:tcPr>
+          <w:p>
+            <w:pPr>
+              <w:rPr>
+                <w:sz w:val="18"/>
+                <w:szCs w:val="18"/>
+              </w:rPr>
+            </w:pPr>
+          </w:p>
+        </w:tc>
+      </w:tr>
+      <w:tr>
+        <w:tc>
+          <w:tcPr>
+            <w:tcW w:w="1555" w:type="dxa"/>
+          </w:tcPr>
+          <w:p>
+            <w:pPr>
+              <w:rPr>
+                <w:sz w:val="18"/>
+                <w:szCs w:val="18"/>
+              </w:rPr>
+            </w:pPr>
+            <w:r>
+              <w:rPr>
+                <w:sz w:val="18"/>
+                <w:szCs w:val="18"/>
+              </w:rPr>
+              <w:t>27</w:t>
+            </w:r>
+          </w:p>
+        </w:tc>
+        <w:tc>
+          <w:tcPr>
+            <w:tcW w:w="3119" w:type="dxa"/>
+          </w:tcPr>
+          <w:p>
+            <w:pPr>
+              <w:rPr>
+                <w:sz w:val="18"/>
+                <w:szCs w:val="18"/>
+              </w:rPr>
+            </w:pPr>
+            <w:r>
+              <w:rPr>
+                <w:sz w:val="18"/>
+                <w:szCs w:val="18"/>
+              </w:rPr>
+              <w:t xml:space="preserve">As an admin, I </w:t>
+            </w:r>
+            <w:proofErr w:type="gramStart"/>
+            <w:r>
+              <w:rPr>
+                <w:sz w:val="18"/>
+                <w:szCs w:val="18"/>
+              </w:rPr>
+              <w:t>am able to</w:t>
+            </w:r>
+            <w:proofErr w:type="gramEnd"/>
+            <w:r>
+              <w:rPr>
+                <w:sz w:val="18"/>
+                <w:szCs w:val="18"/>
+              </w:rPr>
+              <w:t xml:space="preserve"> create users only if I enter the age. The creation process still goes through and I receive an id</w:t>
+            </w:r>
+          </w:p>
+        </w:tc>
+        <w:tc>
+          <w:tcPr>
+            <w:tcW w:w="3259" w:type="dxa"/>
+          </w:tcPr>
+          <w:p>
+            <w:pPr>
+              <w:rPr>
+                <w:sz w:val="18"/>
+                <w:szCs w:val="18"/>
+              </w:rPr>
+            </w:pPr>
+            <w:r>
+              <w:rPr>
+                <w:sz w:val="18"/>
+                <w:szCs w:val="18"/>
+              </w:rPr>
+              <w:t>Fix bug 14</w:t>
+            </w:r>
+          </w:p>
+        </w:tc>
+        <w:tc>
+          <w:tcPr>
+            <w:tcW w:w="1417" w:type="dxa"/>
+          </w:tcPr>
+          <w:p>
+            <w:pPr>
+              <w:rPr>
+                <w:sz w:val="18"/>
+                <w:szCs w:val="18"/>
+              </w:rPr>
+            </w:pPr>
+            <w:r>
+              <w:rPr>
+                <w:sz w:val="18"/>
+                <w:szCs w:val="18"/>
+              </w:rPr>
+              <w:t>14</w:t>
+            </w:r>
+          </w:p>
+        </w:tc>
+      </w:tr>
+      <w:tr>
+        <w:tc>
+          <w:tcPr>
+            <w:tcW w:w="1555" w:type="dxa"/>
+          </w:tcPr>
+          <w:p>
+            <w:pPr>
+              <w:rPr>
+                <w:sz w:val="18"/>
+                <w:szCs w:val="18"/>
+              </w:rPr>
+            </w:pPr>
+            <w:r>
+              <w:rPr>
+                <w:sz w:val="18"/>
+                <w:szCs w:val="18"/>
+              </w:rPr>
+              <w:t>28</w:t>
+            </w:r>
+          </w:p>
+        </w:tc>
+        <w:tc>
+          <w:tcPr>
+            <w:tcW w:w="3119" w:type="dxa"/>
+          </w:tcPr>
+          <w:p>
+            <w:pPr>
+              <w:rPr>
+                <w:sz w:val="18"/>
+                <w:szCs w:val="18"/>
+              </w:rPr>
+            </w:pPr>
+            <w:r>
+              <w:rPr>
+                <w:sz w:val="18"/>
+                <w:szCs w:val="18"/>
+              </w:rPr>
+              <w:t xml:space="preserve">As an admin, the “see the sales” button does not show me anything. Even though </w:t>
+            </w:r>
+            <w:proofErr w:type="gramStart"/>
+            <w:r>
+              <w:rPr>
+                <w:sz w:val="18"/>
+                <w:szCs w:val="18"/>
+              </w:rPr>
+              <w:t>a customers</w:t>
+            </w:r>
+            <w:proofErr w:type="gramEnd"/>
+            <w:r>
+              <w:rPr>
+                <w:sz w:val="18"/>
+                <w:szCs w:val="18"/>
+              </w:rPr>
+              <w:t xml:space="preserve"> have been buying things.</w:t>
+            </w:r>
+          </w:p>
+        </w:tc>
+        <w:tc>
+          <w:tcPr>
+            <w:tcW w:w="3259" w:type="dxa"/>
+          </w:tcPr>
+          <w:p>
+            <w:pPr>
+              <w:rPr>
+                <w:sz w:val="18"/>
+                <w:szCs w:val="18"/>
+              </w:rPr>
+            </w:pPr>
+            <w:r>
+              <w:rPr>
+                <w:sz w:val="18"/>
+                <w:szCs w:val="18"/>
+              </w:rPr>
+              <w:t xml:space="preserve">Get the list of sales that had occurred from </w:t>
+            </w:r>
+            <w:proofErr w:type="spellStart"/>
+            <w:r>
+              <w:rPr>
+                <w:sz w:val="18"/>
+                <w:szCs w:val="18"/>
+              </w:rPr>
+              <w:t>SalesLog</w:t>
+            </w:r>
+            <w:proofErr w:type="spellEnd"/>
+            <w:r>
+              <w:rPr>
+                <w:sz w:val="18"/>
+                <w:szCs w:val="18"/>
+              </w:rPr>
+              <w:t xml:space="preserve"> or something.</w:t>
+            </w:r>
+          </w:p>
+        </w:tc>
+        <w:tc>
+          <w:tcPr>
+            <w:tcW w:w="1417" w:type="dxa"/>
+          </w:tcPr>
+          <w:p>
+            <w:pPr>
+              <w:rPr>
+                <w:sz w:val="18"/>
+                <w:szCs w:val="18"/>
+              </w:rPr>
+            </w:pPr>
+          </w:p>
+        </w:tc>
+      </w:tr>
+      <w:tr>
+        <w:tc>
+          <w:tcPr>
+            <w:tcW w:w="1555" w:type="dxa"/>
+          </w:tcPr>
+          <w:p>
+            <w:pPr>
+              <w:rPr>
+                <w:sz w:val="18"/>
+                <w:szCs w:val="18"/>
+              </w:rPr>
+            </w:pPr>
+            <w:r>
+              <w:rPr>
+                <w:sz w:val="18"/>
+                <w:szCs w:val="18"/>
+              </w:rPr>
+              <w:t xml:space="preserve">29 </w:t>
+            </w:r>
+          </w:p>
+        </w:tc>
+        <w:tc>
+          <w:tcPr>
+            <w:tcW w:w="3119" w:type="dxa"/>
+          </w:tcPr>
+          <w:p>
+            <w:pPr>
+              <w:rPr>
+                <w:sz w:val="18"/>
+                <w:szCs w:val="18"/>
+              </w:rPr>
+            </w:pPr>
+          </w:p>
+        </w:tc>
+        <w:tc>
+          <w:tcPr>
+            <w:tcW w:w="3259" w:type="dxa"/>
+          </w:tcPr>
+          <w:p>
+            <w:pPr>
+              <w:rPr>
+                <w:sz w:val="18"/>
+                <w:szCs w:val="18"/>
+              </w:rPr>
+            </w:pPr>
+          </w:p>
+        </w:tc>
+        <w:tc>
+          <w:tcPr>
+            <w:tcW w:w="1417" w:type="dxa"/>
+          </w:tcPr>
+          <w:p>
+            <w:pPr>
+              <w:rPr>
+                <w:sz w:val="18"/>
+                <w:szCs w:val="18"/>
+              </w:rPr>
+            </w:pPr>
+          </w:p>
+        </w:tc>
+      </w:tr>
+      <w:tr>
+        <w:tc>
+          <w:tcPr>
+            <w:tcW w:w="1555" w:type="dxa"/>
+          </w:tcPr>
+          <w:p>
+            <w:pPr>
+              <w:rPr>
+                <w:sz w:val="18"/>
+                <w:szCs w:val="18"/>
+              </w:rPr>
+            </w:pPr>
+          </w:p>
+        </w:tc>
+        <w:tc>
+          <w:tcPr>
+            <w:tcW w:w="3119" w:type="dxa"/>
+          </w:tcPr>
+          <w:p>
+            <w:pPr>
+              <w:rPr>
+                <w:sz w:val="18"/>
+                <w:szCs w:val="18"/>
+              </w:rPr>
+            </w:pPr>
+          </w:p>
+        </w:tc>
+        <w:tc>
+          <w:tcPr>
+            <w:tcW w:w="3259" w:type="dxa"/>
+          </w:tcPr>
+          <w:p>
+            <w:pPr>
+              <w:rPr>
+                <w:sz w:val="18"/>
+                <w:szCs w:val="18"/>
+              </w:rPr>
+            </w:pPr>
+          </w:p>
+        </w:tc>
+        <w:tc>
+          <w:tcPr>
+            <w:tcW w:w="1417" w:type="dxa"/>
+          </w:tcPr>
+          <w:p>
+            <w:pPr>
+              <w:rPr>
+                <w:sz w:val="18"/>
+                <w:szCs w:val="18"/>
+              </w:rPr>
+            </w:pPr>
+          </w:p>
+        </w:tc>
+      </w:tr>
+      <w:tr>
+        <w:tc>
+          <w:tcPr>
+            <w:tcW w:w="1555" w:type="dxa"/>
+          </w:tcPr>
+          <w:p>
+            <w:pPr>
+              <w:rPr>
+                <w:sz w:val="18"/>
+                <w:szCs w:val="18"/>
+              </w:rPr>
+            </w:pPr>
+          </w:p>
+        </w:tc>
+        <w:tc>
+          <w:tcPr>
+            <w:tcW w:w="3119" w:type="dxa"/>
+          </w:tcPr>
+          <w:p>
+            <w:pPr>
+              <w:rPr>
+                <w:sz w:val="18"/>
+                <w:szCs w:val="18"/>
+              </w:rPr>
+            </w:pPr>
+          </w:p>
+        </w:tc>
+        <w:tc>
+          <w:tcPr>
+            <w:tcW w:w="3259" w:type="dxa"/>
+          </w:tcPr>
+          <w:p>
+            <w:pPr>
+              <w:rPr>
+                <w:sz w:val="18"/>
+                <w:szCs w:val="18"/>
+              </w:rPr>
+            </w:pPr>
+          </w:p>
+        </w:tc>
+        <w:tc>
+          <w:tcPr>
+            <w:tcW w:w="1417" w:type="dxa"/>
+          </w:tcPr>
+          <w:p>
+            <w:pPr>
+              <w:rPr>
+                <w:sz w:val="18"/>
+                <w:szCs w:val="18"/>
+              </w:rPr>
+            </w:pPr>
+          </w:p>
+        </w:tc>
+      </w:tr>
+      <w:tr>
+        <w:tc>
+          <w:tcPr>
+            <w:tcW w:w="1555" w:type="dxa"/>
+          </w:tcPr>
+          <w:p>
+            <w:pPr>
+              <w:rPr>
+                <w:sz w:val="18"/>
+                <w:szCs w:val="18"/>
+              </w:rPr>
+            </w:pPr>
+          </w:p>
+        </w:tc>
+        <w:tc>
+          <w:tcPr>
+            <w:tcW w:w="3119" w:type="dxa"/>
+          </w:tcPr>
+          <w:p>
+            <w:pPr>
+              <w:rPr>
+                <w:sz w:val="18"/>
+                <w:szCs w:val="18"/>
+              </w:rPr>
+            </w:pPr>
+          </w:p>
+        </w:tc>
+        <w:tc>
+          <w:tcPr>
+            <w:tcW w:w="3259" w:type="dxa"/>
+          </w:tcPr>
+          <w:p>
+            <w:pPr>
+              <w:rPr>
+                <w:sz w:val="18"/>
+                <w:szCs w:val="18"/>
+              </w:rPr>
+            </w:pPr>
+          </w:p>
+        </w:tc>
+        <w:tc>
+          <w:tcPr>
+            <w:tcW w:w="1417" w:type="dxa"/>
+          </w:tcPr>
+          <w:p>
+            <w:pPr>
+              <w:rPr>
+                <w:sz w:val="18"/>
+                <w:szCs w:val="18"/>
+              </w:rPr>
+            </w:pPr>
+          </w:p>
+        </w:tc>
+      </w:tr>
+      <w:tr>
+        <w:tc>
+          <w:tcPr>
+            <w:tcW w:w="1555" w:type="dxa"/>
+          </w:tcPr>
+          <w:p>
+            <w:pPr>
+              <w:rPr>
+                <w:sz w:val="18"/>
+                <w:szCs w:val="18"/>
+              </w:rPr>
+            </w:pPr>
+          </w:p>
+        </w:tc>
+        <w:tc>
+          <w:tcPr>
+            <w:tcW w:w="3119" w:type="dxa"/>
+          </w:tcPr>
+          <w:p>
+            <w:pPr>
+              <w:rPr>
+                <w:sz w:val="18"/>
+                <w:szCs w:val="18"/>
+              </w:rPr>
+            </w:pPr>
+          </w:p>
+        </w:tc>
+        <w:tc>
+          <w:tcPr>
+            <w:tcW w:w="3259" w:type="dxa"/>
+          </w:tcPr>
+          <w:p>
+            <w:pPr>
+              <w:rPr>
+                <w:sz w:val="18"/>
+                <w:szCs w:val="18"/>
+              </w:rPr>
+            </w:pPr>
+          </w:p>
+        </w:tc>
+        <w:tc>
+          <w:tcPr>
+            <w:tcW w:w="1417" w:type="dxa"/>
+          </w:tcPr>
+          <w:p>
+            <w:pPr>
+              <w:rPr>
+                <w:sz w:val="18"/>
+                <w:szCs w:val="18"/>
+              </w:rPr>
+            </w:pPr>
+          </w:p>
+        </w:tc>
+      </w:tr>
+      <w:tr>
+        <w:tc>
+          <w:tcPr>
+            <w:tcW w:w="1555" w:type="dxa"/>
+          </w:tcPr>
+          <w:p>
+            <w:pPr>
+              <w:rPr>
+                <w:sz w:val="18"/>
+                <w:szCs w:val="18"/>
+              </w:rPr>
+            </w:pPr>
+          </w:p>
+        </w:tc>
+        <w:tc>
+          <w:tcPr>
+            <w:tcW w:w="3119" w:type="dxa"/>
+          </w:tcPr>
+          <w:p>
+            <w:pPr>
+              <w:rPr>
+                <w:sz w:val="18"/>
+                <w:szCs w:val="18"/>
+              </w:rPr>
+            </w:pPr>
+          </w:p>
+        </w:tc>
+        <w:tc>
+          <w:tcPr>
+            <w:tcW w:w="3259" w:type="dxa"/>
+          </w:tcPr>
+          <w:p>
+            <w:pPr>
+              <w:rPr>
+                <w:sz w:val="18"/>
+                <w:szCs w:val="18"/>
+              </w:rPr>
+            </w:pPr>
+          </w:p>
+        </w:tc>
+        <w:tc>
+          <w:tcPr>
+            <w:tcW w:w="1417" w:type="dxa"/>
+          </w:tcPr>
+          <w:p>
+            <w:pPr>
+              <w:rPr>
+                <w:sz w:val="18"/>
+                <w:szCs w:val="18"/>
+              </w:rPr>
+            </w:pPr>
+          </w:p>
+        </w:tc>
+      </w:tr>
+      <w:tr>
+        <w:tc>
+          <w:tcPr>
+            <w:tcW w:w="1555" w:type="dxa"/>
+          </w:tcPr>
+          <w:p>
+            <w:pPr>
+              <w:rPr>
+                <w:sz w:val="18"/>
+                <w:szCs w:val="18"/>
+              </w:rPr>
+            </w:pPr>
+          </w:p>
+        </w:tc>
+        <w:tc>
+          <w:tcPr>
+            <w:tcW w:w="3119" w:type="dxa"/>
+          </w:tcPr>
+          <w:p>
+            <w:pPr>
+              <w:rPr>
+                <w:sz w:val="18"/>
+                <w:szCs w:val="18"/>
+              </w:rPr>
+            </w:pPr>
+          </w:p>
+        </w:tc>
+        <w:tc>
+          <w:tcPr>
+            <w:tcW w:w="3259" w:type="dxa"/>
+          </w:tcPr>
+          <w:p>
+            <w:pPr>
+              <w:rPr>
+                <w:sz w:val="18"/>
+                <w:szCs w:val="18"/>
+              </w:rPr>
+            </w:pPr>
+          </w:p>
+        </w:tc>
+        <w:tc>
+          <w:tcPr>
+            <w:tcW w:w="1417" w:type="dxa"/>
+          </w:tcPr>
+          <w:p>
+            <w:pPr>
+              <w:rPr>
+                <w:sz w:val="18"/>
+                <w:szCs w:val="18"/>
+              </w:rPr>
+            </w:pPr>
+          </w:p>
+        </w:tc>
+      </w:tr>
+      <w:tr>
+        <w:tc>
+          <w:tcPr>
+            <w:tcW w:w="1555" w:type="dxa"/>
+          </w:tcPr>
+          <w:p>
+            <w:pPr>
+              <w:rPr>
+                <w:sz w:val="18"/>
+                <w:szCs w:val="18"/>
+              </w:rPr>
+            </w:pPr>
+          </w:p>
+        </w:tc>
+        <w:tc>
+          <w:tcPr>
+            <w:tcW w:w="3119" w:type="dxa"/>
+          </w:tcPr>
+          <w:p>
+            <w:pPr>
+              <w:rPr>
+                <w:sz w:val="18"/>
+                <w:szCs w:val="18"/>
+              </w:rPr>
+            </w:pPr>
+          </w:p>
+        </w:tc>
+        <w:tc>
+          <w:tcPr>
+            <w:tcW w:w="3259" w:type="dxa"/>
+          </w:tcPr>
+          <w:p>
+            <w:pPr>
+              <w:rPr>
+                <w:sz w:val="18"/>
+                <w:szCs w:val="18"/>
+              </w:rPr>
+            </w:pPr>
+          </w:p>
+        </w:tc>
+        <w:tc>
+          <w:tcPr>
+            <w:tcW w:w="1417" w:type="dxa"/>
+          </w:tcPr>
+          <w:p>
+            <w:pPr>
+              <w:rPr>
+                <w:sz w:val="18"/>
+                <w:szCs w:val="18"/>
+              </w:rPr>
+            </w:pPr>
+          </w:p>
+        </w:tc>
+      </w:tr>
+      <w:tr>
+        <w:tc>
+          <w:tcPr>
+            <w:tcW w:w="1555" w:type="dxa"/>
+          </w:tcPr>
+          <w:p>
+            <w:pPr>
+              <w:rPr>
+                <w:sz w:val="18"/>
+                <w:szCs w:val="18"/>
+              </w:rPr>
+            </w:pPr>
+          </w:p>
+        </w:tc>
+        <w:tc>
+          <w:tcPr>
+            <w:tcW w:w="3119" w:type="dxa"/>
+          </w:tcPr>
+          <w:p>
+            <w:pPr>
+              <w:rPr>
+                <w:sz w:val="18"/>
+                <w:szCs w:val="18"/>
+              </w:rPr>
+            </w:pPr>
+          </w:p>
+        </w:tc>
+        <w:tc>
+          <w:tcPr>
+            <w:tcW w:w="3259" w:type="dxa"/>
+          </w:tcPr>
+          <w:p>
+            <w:pPr>
+              <w:rPr>
+                <w:sz w:val="18"/>
+                <w:szCs w:val="18"/>
+              </w:rPr>
+            </w:pPr>
+          </w:p>
+        </w:tc>
+        <w:tc>
+          <w:tcPr>
+            <w:tcW w:w="1417" w:type="dxa"/>
+          </w:tcPr>
+          <w:p>
+            <w:pPr>
+              <w:rPr>
+                <w:sz w:val="18"/>
+                <w:szCs w:val="18"/>
+              </w:rPr>
+            </w:pPr>
+          </w:p>
+        </w:tc>
+      </w:tr>
+      <w:tr>
+        <w:tc>
+          <w:tcPr>
+            <w:tcW w:w="1555" w:type="dxa"/>
+          </w:tcPr>
+          <w:p>
+            <w:pPr>
+              <w:rPr>
+                <w:sz w:val="18"/>
+                <w:szCs w:val="18"/>
+              </w:rPr>
+            </w:pPr>
+          </w:p>
+        </w:tc>
+        <w:tc>
+          <w:tcPr>
+            <w:tcW w:w="3119" w:type="dxa"/>
+          </w:tcPr>
+          <w:p>
+            <w:pPr>
+              <w:rPr>
+                <w:sz w:val="18"/>
+                <w:szCs w:val="18"/>
+              </w:rPr>
+            </w:pPr>
+          </w:p>
+        </w:tc>
+        <w:tc>
+          <w:tcPr>
+            <w:tcW w:w="3259" w:type="dxa"/>
+          </w:tcPr>
+          <w:p>
+            <w:pPr>
+              <w:rPr>
+                <w:sz w:val="18"/>
+                <w:szCs w:val="18"/>
+              </w:rPr>
+            </w:pPr>
+          </w:p>
+        </w:tc>
+        <w:tc>
+          <w:tcPr>
+            <w:tcW w:w="1417" w:type="dxa"/>
+          </w:tcPr>
+          <w:p>
+            <w:pPr>
+              <w:rPr>
+                <w:sz w:val="18"/>
+                <w:szCs w:val="18"/>
+              </w:rPr>
+            </w:pPr>
+          </w:p>
+        </w:tc>
+      </w:tr>
+      <w:tr>
+        <w:tc>
+          <w:tcPr>
+            <w:tcW w:w="1555" w:type="dxa"/>
+          </w:tcPr>
+          <w:p>
+            <w:pPr>
+              <w:rPr>
+                <w:sz w:val="18"/>
+                <w:szCs w:val="18"/>
+              </w:rPr>
+            </w:pPr>
+          </w:p>
+        </w:tc>
+        <w:tc>
+          <w:tcPr>
+            <w:tcW w:w="3119" w:type="dxa"/>
+          </w:tcPr>
+          <w:p>
+            <w:pPr>
+              <w:rPr>
+                <w:sz w:val="18"/>
+                <w:szCs w:val="18"/>
+              </w:rPr>
+            </w:pPr>
+          </w:p>
+        </w:tc>
+        <w:tc>
+          <w:tcPr>
+            <w:tcW w:w="3259" w:type="dxa"/>
+          </w:tcPr>
+          <w:p>
+            <w:pPr>
+              <w:rPr>
+                <w:sz w:val="18"/>
+                <w:szCs w:val="18"/>
+              </w:rPr>
+            </w:pPr>
+          </w:p>
+        </w:tc>
+        <w:tc>
+          <w:tcPr>
+            <w:tcW w:w="1417" w:type="dxa"/>
+          </w:tcPr>
+          <w:p>
+            <w:pPr>
+              <w:rPr>
+                <w:sz w:val="18"/>
+                <w:szCs w:val="18"/>
+              </w:rPr>
+            </w:pPr>
+          </w:p>
+        </w:tc>
+      </w:tr>
+      <w:tr>
+        <w:tc>
+          <w:tcPr>
+            <w:tcW w:w="1555" w:type="dxa"/>
+          </w:tcPr>
+          <w:p>
+            <w:pPr>
+              <w:rPr>
+                <w:sz w:val="18"/>
+                <w:szCs w:val="18"/>
+              </w:rPr>
+            </w:pPr>
+          </w:p>
+        </w:tc>
+        <w:tc>
+          <w:tcPr>
+            <w:tcW w:w="3119" w:type="dxa"/>
+          </w:tcPr>
+          <w:p>
+            <w:pPr>
+              <w:rPr>
+                <w:sz w:val="18"/>
+                <w:szCs w:val="18"/>
+              </w:rPr>
+            </w:pPr>
+          </w:p>
+        </w:tc>
+        <w:tc>
+          <w:tcPr>
+            <w:tcW w:w="3259" w:type="dxa"/>
+          </w:tcPr>
+          <w:p>
+            <w:pPr>
+              <w:rPr>
+                <w:sz w:val="18"/>
+                <w:szCs w:val="18"/>
+              </w:rPr>
+            </w:pPr>
+          </w:p>
+        </w:tc>
+        <w:tc>
+          <w:tcPr>
+            <w:tcW w:w="1417" w:type="dxa"/>
+          </w:tcPr>
+          <w:p>
+            <w:pPr>
+              <w:rPr>
+                <w:sz w:val="18"/>
+                <w:szCs w:val="18"/>
+              </w:rPr>
+            </w:pPr>
+          </w:p>
+        </w:tc>
+      </w:tr>
+      <w:tr>
+        <w:tc>
+          <w:tcPr>
+            <w:tcW w:w="1555" w:type="dxa"/>
+          </w:tcPr>
+          <w:p>
+            <w:pPr>
+              <w:rPr>
+                <w:sz w:val="18"/>
+                <w:szCs w:val="18"/>
+              </w:rPr>
+            </w:pPr>
+          </w:p>
+        </w:tc>
+        <w:tc>
+          <w:tcPr>
+            <w:tcW w:w="3119" w:type="dxa"/>
+          </w:tcPr>
+          <w:p>
+            <w:pPr>
+              <w:rPr>
+                <w:sz w:val="18"/>
+                <w:szCs w:val="18"/>
+              </w:rPr>
+            </w:pPr>
+          </w:p>
+        </w:tc>
+        <w:tc>
+          <w:tcPr>
+            <w:tcW w:w="3259" w:type="dxa"/>
+          </w:tcPr>
+          <w:p>
+            <w:pPr>
+              <w:rPr>
+                <w:sz w:val="18"/>
+                <w:szCs w:val="18"/>
+              </w:rPr>
+            </w:pPr>
+          </w:p>
+        </w:tc>
+        <w:tc>
+          <w:tcPr>
+            <w:tcW w:w="1417" w:type="dxa"/>
+          </w:tcPr>
+          <w:p>
+            <w:pPr>
+              <w:rPr>
+                <w:sz w:val="18"/>
+                <w:szCs w:val="18"/>
+              </w:rPr>
+            </w:pPr>
+          </w:p>
+        </w:tc>
+      </w:tr>
+      <w:tr>
+        <w:tc>
+          <w:tcPr>
+            <w:tcW w:w="1555" w:type="dxa"/>
+          </w:tcPr>
+          <w:p>
+            <w:pPr>
+              <w:rPr>
+                <w:sz w:val="18"/>
+                <w:szCs w:val="18"/>
+              </w:rPr>
+            </w:pPr>
+          </w:p>
+        </w:tc>
+        <w:tc>
+          <w:tcPr>
+            <w:tcW w:w="3119" w:type="dxa"/>
+          </w:tcPr>
+          <w:p>
+            <w:pPr>
+              <w:rPr>
+                <w:sz w:val="18"/>
+                <w:szCs w:val="18"/>
+              </w:rPr>
+            </w:pPr>
+          </w:p>
+        </w:tc>
+        <w:tc>
+          <w:tcPr>
+            <w:tcW w:w="3259" w:type="dxa"/>
+          </w:tcPr>
+          <w:p>
+            <w:pPr>
+              <w:rPr>
+                <w:sz w:val="18"/>
+                <w:szCs w:val="18"/>
+              </w:rPr>
+            </w:pPr>
+          </w:p>
+        </w:tc>
+        <w:tc>
+          <w:tcPr>
+            <w:tcW w:w="1417" w:type="dxa"/>
+          </w:tcPr>
+          <w:p>
+            <w:pPr>
+              <w:rPr>
+                <w:sz w:val="18"/>
+                <w:szCs w:val="18"/>
+              </w:rPr>
+            </w:pPr>
+          </w:p>
+        </w:tc>
+      </w:tr>
+      <w:tr>
+        <w:tc>
+          <w:tcPr>
+            <w:tcW w:w="1555" w:type="dxa"/>
+          </w:tcPr>
+          <w:p>
+            <w:pPr>
+              <w:rPr>
+                <w:sz w:val="18"/>
+                <w:szCs w:val="18"/>
+              </w:rPr>
+            </w:pPr>
+          </w:p>
+        </w:tc>
+        <w:tc>
+          <w:tcPr>
+            <w:tcW w:w="3119" w:type="dxa"/>
+          </w:tcPr>
+          <w:p>
+            <w:pPr>
+              <w:rPr>
+                <w:sz w:val="18"/>
+                <w:szCs w:val="18"/>
+              </w:rPr>
+            </w:pPr>
+          </w:p>
+        </w:tc>
+        <w:tc>
+          <w:tcPr>
+            <w:tcW w:w="3259" w:type="dxa"/>
+          </w:tcPr>
+          <w:p>
+            <w:pPr>
+              <w:rPr>
+                <w:sz w:val="18"/>
+                <w:szCs w:val="18"/>
+              </w:rPr>
+            </w:pPr>
+          </w:p>
+        </w:tc>
+        <w:tc>
+          <w:tcPr>
+            <w:tcW w:w="1417" w:type="dxa"/>
+          </w:tcPr>
+          <w:p>
+            <w:pPr>
+              <w:rPr>
+                <w:sz w:val="18"/>
+                <w:szCs w:val="18"/>
+              </w:rPr>
+            </w:pPr>
+          </w:p>
+        </w:tc>
+      </w:tr>
+      <w:tr>
+        <w:tc>
+          <w:tcPr>
+            <w:tcW w:w="1555" w:type="dxa"/>
+          </w:tcPr>
+          <w:p>
+            <w:pPr>
+              <w:rPr>
+                <w:sz w:val="18"/>
+                <w:szCs w:val="18"/>
+              </w:rPr>
+            </w:pPr>
+          </w:p>
+        </w:tc>
+        <w:tc>
+          <w:tcPr>
+            <w:tcW w:w="3119" w:type="dxa"/>
+          </w:tcPr>
+          <w:p>
+            <w:pPr>
+              <w:rPr>
+                <w:sz w:val="18"/>
+                <w:szCs w:val="18"/>
+              </w:rPr>
+            </w:pPr>
+          </w:p>
+        </w:tc>
+        <w:tc>
+          <w:tcPr>
+            <w:tcW w:w="3259" w:type="dxa"/>
+          </w:tcPr>
+          <w:p>
+            <w:pPr>
+              <w:rPr>
+                <w:sz w:val="18"/>
+                <w:szCs w:val="18"/>
+              </w:rPr>
+            </w:pPr>
+          </w:p>
+        </w:tc>
+        <w:tc>
+          <w:tcPr>
+            <w:tcW w:w="1417" w:type="dxa"/>
+          </w:tcPr>
+          <w:p>
+            <w:pPr>
+              <w:rPr>
+                <w:sz w:val="18"/>
+                <w:szCs w:val="18"/>
+              </w:rPr>
+            </w:pPr>
+          </w:p>
+        </w:tc>
+      </w:tr>
+      <w:tr>
+        <w:tc>
+          <w:tcPr>
+            <w:tcW w:w="1555" w:type="dxa"/>
+          </w:tcPr>
+          <w:p>
+            <w:pPr>
+              <w:rPr>
+                <w:sz w:val="18"/>
+                <w:szCs w:val="18"/>
+              </w:rPr>
+            </w:pPr>
+          </w:p>
+        </w:tc>
+        <w:tc>
+          <w:tcPr>
+            <w:tcW w:w="3119" w:type="dxa"/>
+          </w:tcPr>
+          <w:p>
+            <w:pPr>
+              <w:rPr>
+                <w:sz w:val="18"/>
+                <w:szCs w:val="18"/>
+              </w:rPr>
+            </w:pPr>
+          </w:p>
+        </w:tc>
+        <w:tc>
+          <w:tcPr>
+            <w:tcW w:w="3259" w:type="dxa"/>
+          </w:tcPr>
+          <w:p>
+            <w:pPr>
+              <w:rPr>
+                <w:sz w:val="18"/>
+                <w:szCs w:val="18"/>
+              </w:rPr>
+            </w:pPr>
+          </w:p>
+        </w:tc>
+        <w:tc>
+          <w:tcPr>
+            <w:tcW w:w="1417" w:type="dxa"/>
+          </w:tcPr>
+          <w:p>
+            <w:pPr>
+              <w:rPr>
+                <w:sz w:val="18"/>
+                <w:szCs w:val="18"/>
+              </w:rPr>
+            </w:pPr>
+          </w:p>
+        </w:tc>
+      </w:tr>
+      <w:tr>
+        <w:tc>
+          <w:tcPr>
+            <w:tcW w:w="1555" w:type="dxa"/>
+          </w:tcPr>
+          <w:p>
+            <w:pPr>
+              <w:rPr>
+                <w:sz w:val="18"/>
+                <w:szCs w:val="18"/>
+              </w:rPr>
+            </w:pPr>
+          </w:p>
+        </w:tc>
+        <w:tc>
+          <w:tcPr>
+            <w:tcW w:w="3119" w:type="dxa"/>
+          </w:tcPr>
+          <w:p>
+            <w:pPr>
+              <w:rPr>
+                <w:sz w:val="18"/>
+                <w:szCs w:val="18"/>
+              </w:rPr>
+            </w:pPr>
+          </w:p>
+        </w:tc>
+        <w:tc>
+          <w:tcPr>
+            <w:tcW w:w="3259" w:type="dxa"/>
+          </w:tcPr>
+          <w:p>
+            <w:pPr>
+              <w:rPr>
+                <w:sz w:val="18"/>
+                <w:szCs w:val="18"/>
+              </w:rPr>
+            </w:pPr>
+          </w:p>
+        </w:tc>
+        <w:tc>
+          <w:tcPr>
+            <w:tcW w:w="1417" w:type="dxa"/>
+          </w:tcPr>
+          <w:p>
+            <w:pPr>
+              <w:rPr>
+                <w:sz w:val="18"/>
+                <w:szCs w:val="18"/>
+              </w:rPr>
+            </w:pPr>
+          </w:p>
+        </w:tc>
+      </w:tr>
+      <w:tr>
+        <w:tc>
+          <w:tcPr>
+            <w:tcW w:w="1555" w:type="dxa"/>
+          </w:tcPr>
+          <w:p>
+            <w:pPr>
+              <w:rPr>
+                <w:sz w:val="18"/>
+                <w:szCs w:val="18"/>
+              </w:rPr>
+            </w:pPr>
+          </w:p>
+        </w:tc>
+        <w:tc>
+          <w:tcPr>
+            <w:tcW w:w="3119" w:type="dxa"/>
+          </w:tcPr>
+          <w:p>
+            <w:pPr>
+              <w:rPr>
+                <w:sz w:val="18"/>
+                <w:szCs w:val="18"/>
+              </w:rPr>
+            </w:pPr>
+          </w:p>
+        </w:tc>
+        <w:tc>
+          <w:tcPr>
+            <w:tcW w:w="3259" w:type="dxa"/>
+          </w:tcPr>
+          <w:p>
+            <w:pPr>
+              <w:rPr>
+                <w:sz w:val="18"/>
+                <w:szCs w:val="18"/>
+              </w:rPr>
+            </w:pPr>
           </w:p>
         </w:tc>
         <w:tc>

</xml_diff>

<commit_message>
Added more tests and bugs to the report. Kill me. I hate this assignment.
</commit_message>
<xml_diff>
--- a/Test_Report.docx
+++ b/Test_Report.docx
@@ -2537,438 +2537,655 @@
                 <w:sz w:val="18"/>
                 <w:szCs w:val="18"/>
               </w:rPr>
-              <w:t>Make the buttons work as intended.</w:t>
+              <w:t xml:space="preserve">Make the buttons work as </w:t>
+            </w:r>
+            <w:proofErr w:type="spellStart"/>
+            <w:r>
+              <w:rPr>
+                <w:sz w:val="18"/>
+                <w:szCs w:val="18"/>
+              </w:rPr>
+              <w:t>intended.</w:t>
+            </w:r>
+            <w:r>
+              <w:rPr>
+                <w:sz w:val="18"/>
+                <w:szCs w:val="18"/>
+              </w:rPr>
+              <w:t>svn</w:t>
+            </w:r>
+            <w:proofErr w:type="spellEnd"/>
+          </w:p>
+        </w:tc>
+        <w:tc>
+          <w:tcPr>
+            <w:tcW w:w="1417" w:type="dxa"/>
+          </w:tcPr>
+          <w:p>
+            <w:pPr>
+              <w:rPr>
+                <w:sz w:val="18"/>
+                <w:szCs w:val="18"/>
+              </w:rPr>
+            </w:pPr>
+          </w:p>
+        </w:tc>
+      </w:tr>
+      <w:tr>
+        <w:tc>
+          <w:tcPr>
+            <w:tcW w:w="1555" w:type="dxa"/>
+          </w:tcPr>
+          <w:p>
+            <w:pPr>
+              <w:rPr>
+                <w:sz w:val="18"/>
+                <w:szCs w:val="18"/>
+              </w:rPr>
+            </w:pPr>
+            <w:r>
+              <w:rPr>
+                <w:sz w:val="18"/>
+                <w:szCs w:val="18"/>
+              </w:rPr>
+              <w:t>27</w:t>
+            </w:r>
+          </w:p>
+        </w:tc>
+        <w:tc>
+          <w:tcPr>
+            <w:tcW w:w="3119" w:type="dxa"/>
+          </w:tcPr>
+          <w:p>
+            <w:pPr>
+              <w:rPr>
+                <w:sz w:val="18"/>
+                <w:szCs w:val="18"/>
+              </w:rPr>
+            </w:pPr>
+            <w:r>
+              <w:rPr>
+                <w:sz w:val="18"/>
+                <w:szCs w:val="18"/>
+              </w:rPr>
+              <w:t xml:space="preserve">As an admin, I </w:t>
+            </w:r>
+            <w:proofErr w:type="gramStart"/>
+            <w:r>
+              <w:rPr>
+                <w:sz w:val="18"/>
+                <w:szCs w:val="18"/>
+              </w:rPr>
+              <w:t>am able to</w:t>
+            </w:r>
+            <w:proofErr w:type="gramEnd"/>
+            <w:r>
+              <w:rPr>
+                <w:sz w:val="18"/>
+                <w:szCs w:val="18"/>
+              </w:rPr>
+              <w:t xml:space="preserve"> create users only if I enter the age. The creation process still goes through and I receive an id</w:t>
+            </w:r>
+          </w:p>
+        </w:tc>
+        <w:tc>
+          <w:tcPr>
+            <w:tcW w:w="3259" w:type="dxa"/>
+          </w:tcPr>
+          <w:p>
+            <w:pPr>
+              <w:rPr>
+                <w:sz w:val="18"/>
+                <w:szCs w:val="18"/>
+              </w:rPr>
+            </w:pPr>
+            <w:r>
+              <w:rPr>
+                <w:sz w:val="18"/>
+                <w:szCs w:val="18"/>
+              </w:rPr>
+              <w:t>Fix bug 14</w:t>
+            </w:r>
+          </w:p>
+        </w:tc>
+        <w:tc>
+          <w:tcPr>
+            <w:tcW w:w="1417" w:type="dxa"/>
+          </w:tcPr>
+          <w:p>
+            <w:pPr>
+              <w:rPr>
+                <w:sz w:val="18"/>
+                <w:szCs w:val="18"/>
+              </w:rPr>
+            </w:pPr>
+            <w:r>
+              <w:rPr>
+                <w:sz w:val="18"/>
+                <w:szCs w:val="18"/>
+              </w:rPr>
+              <w:t>14</w:t>
+            </w:r>
+          </w:p>
+        </w:tc>
+      </w:tr>
+      <w:tr>
+        <w:tc>
+          <w:tcPr>
+            <w:tcW w:w="1555" w:type="dxa"/>
+          </w:tcPr>
+          <w:p>
+            <w:pPr>
+              <w:rPr>
+                <w:sz w:val="18"/>
+                <w:szCs w:val="18"/>
+              </w:rPr>
+            </w:pPr>
+            <w:r>
+              <w:rPr>
+                <w:sz w:val="18"/>
+                <w:szCs w:val="18"/>
+              </w:rPr>
+              <w:t>28</w:t>
+            </w:r>
+          </w:p>
+        </w:tc>
+        <w:tc>
+          <w:tcPr>
+            <w:tcW w:w="3119" w:type="dxa"/>
+          </w:tcPr>
+          <w:p>
+            <w:pPr>
+              <w:rPr>
+                <w:sz w:val="18"/>
+                <w:szCs w:val="18"/>
+              </w:rPr>
+            </w:pPr>
+            <w:r>
+              <w:rPr>
+                <w:sz w:val="18"/>
+                <w:szCs w:val="18"/>
+              </w:rPr>
+              <w:t xml:space="preserve">As an admin, the “see the sales” button does not show me anything. Even though </w:t>
+            </w:r>
+            <w:proofErr w:type="gramStart"/>
+            <w:r>
+              <w:rPr>
+                <w:sz w:val="18"/>
+                <w:szCs w:val="18"/>
+              </w:rPr>
+              <w:t>a customers</w:t>
+            </w:r>
+            <w:proofErr w:type="gramEnd"/>
+            <w:r>
+              <w:rPr>
+                <w:sz w:val="18"/>
+                <w:szCs w:val="18"/>
+              </w:rPr>
+              <w:t xml:space="preserve"> have been buying things.</w:t>
+            </w:r>
+          </w:p>
+        </w:tc>
+        <w:tc>
+          <w:tcPr>
+            <w:tcW w:w="3259" w:type="dxa"/>
+          </w:tcPr>
+          <w:p>
+            <w:pPr>
+              <w:rPr>
+                <w:sz w:val="18"/>
+                <w:szCs w:val="18"/>
+              </w:rPr>
+            </w:pPr>
+            <w:r>
+              <w:rPr>
+                <w:sz w:val="18"/>
+                <w:szCs w:val="18"/>
+              </w:rPr>
+              <w:t xml:space="preserve">Get the list of sales that had occurred from </w:t>
+            </w:r>
+            <w:proofErr w:type="spellStart"/>
+            <w:r>
+              <w:rPr>
+                <w:sz w:val="18"/>
+                <w:szCs w:val="18"/>
+              </w:rPr>
+              <w:t>SalesLog</w:t>
+            </w:r>
+            <w:proofErr w:type="spellEnd"/>
+            <w:r>
+              <w:rPr>
+                <w:sz w:val="18"/>
+                <w:szCs w:val="18"/>
+              </w:rPr>
+              <w:t xml:space="preserve"> or something.</w:t>
+            </w:r>
+          </w:p>
+        </w:tc>
+        <w:tc>
+          <w:tcPr>
+            <w:tcW w:w="1417" w:type="dxa"/>
+          </w:tcPr>
+          <w:p>
+            <w:pPr>
+              <w:rPr>
+                <w:sz w:val="18"/>
+                <w:szCs w:val="18"/>
+              </w:rPr>
+            </w:pPr>
+          </w:p>
+        </w:tc>
+      </w:tr>
+      <w:tr>
+        <w:tc>
+          <w:tcPr>
+            <w:tcW w:w="1555" w:type="dxa"/>
+          </w:tcPr>
+          <w:p>
+            <w:pPr>
+              <w:rPr>
+                <w:sz w:val="18"/>
+                <w:szCs w:val="18"/>
+              </w:rPr>
+            </w:pPr>
+            <w:r>
+              <w:rPr>
+                <w:sz w:val="18"/>
+                <w:szCs w:val="18"/>
+              </w:rPr>
+              <w:t xml:space="preserve">29 </w:t>
+            </w:r>
+          </w:p>
+        </w:tc>
+        <w:tc>
+          <w:tcPr>
+            <w:tcW w:w="3119" w:type="dxa"/>
+          </w:tcPr>
+          <w:p>
+            <w:pPr>
+              <w:rPr>
+                <w:sz w:val="18"/>
+                <w:szCs w:val="18"/>
+              </w:rPr>
+            </w:pPr>
+            <w:r>
+              <w:rPr>
+                <w:sz w:val="18"/>
+                <w:szCs w:val="18"/>
+              </w:rPr>
+              <w:t xml:space="preserve">As of now, the ‘account’ part of the app serves no purpose. You are still unable to get active/inactive account </w:t>
+            </w:r>
+            <w:r>
+              <w:rPr>
+                <w:sz w:val="18"/>
+                <w:szCs w:val="18"/>
+              </w:rPr>
+              <w:lastRenderedPageBreak/>
+              <w:t>and still unable to use ‘Restore shopping cart’.</w:t>
+            </w:r>
+          </w:p>
+        </w:tc>
+        <w:tc>
+          <w:tcPr>
+            <w:tcW w:w="3259" w:type="dxa"/>
+          </w:tcPr>
+          <w:p>
+            <w:pPr>
+              <w:rPr>
+                <w:sz w:val="18"/>
+                <w:szCs w:val="18"/>
+              </w:rPr>
+            </w:pPr>
+            <w:r>
+              <w:rPr>
+                <w:sz w:val="18"/>
+                <w:szCs w:val="18"/>
+              </w:rPr>
+              <w:lastRenderedPageBreak/>
+              <w:t>Use account for restoring shopping cart and set it to inactive after a purchase is made.</w:t>
+            </w:r>
+          </w:p>
+        </w:tc>
+        <w:tc>
+          <w:tcPr>
+            <w:tcW w:w="1417" w:type="dxa"/>
+          </w:tcPr>
+          <w:p>
+            <w:pPr>
+              <w:rPr>
+                <w:sz w:val="18"/>
+                <w:szCs w:val="18"/>
+              </w:rPr>
+            </w:pPr>
+          </w:p>
+        </w:tc>
+      </w:tr>
+      <w:tr>
+        <w:tc>
+          <w:tcPr>
+            <w:tcW w:w="1555" w:type="dxa"/>
+          </w:tcPr>
+          <w:p>
+            <w:pPr>
+              <w:rPr>
+                <w:sz w:val="18"/>
+                <w:szCs w:val="18"/>
+              </w:rPr>
+            </w:pPr>
+            <w:r>
+              <w:rPr>
+                <w:sz w:val="18"/>
+                <w:szCs w:val="18"/>
+              </w:rPr>
+              <w:t>30</w:t>
+            </w:r>
+          </w:p>
+        </w:tc>
+        <w:tc>
+          <w:tcPr>
+            <w:tcW w:w="3119" w:type="dxa"/>
+          </w:tcPr>
+          <w:p>
+            <w:pPr>
+              <w:rPr>
+                <w:sz w:val="18"/>
+                <w:szCs w:val="18"/>
+              </w:rPr>
+            </w:pPr>
+            <w:r>
+              <w:rPr>
+                <w:sz w:val="18"/>
+                <w:szCs w:val="18"/>
+              </w:rPr>
+              <w:t xml:space="preserve">As a customer if I add </w:t>
+            </w:r>
+            <w:proofErr w:type="gramStart"/>
+            <w:r>
+              <w:rPr>
+                <w:sz w:val="18"/>
+                <w:szCs w:val="18"/>
+              </w:rPr>
+              <w:t>a</w:t>
+            </w:r>
+            <w:proofErr w:type="gramEnd"/>
+            <w:r>
+              <w:rPr>
+                <w:sz w:val="18"/>
+                <w:szCs w:val="18"/>
+              </w:rPr>
+              <w:t xml:space="preserve"> item 3 separate times (meaning add an item once, then add the same item again, and add it again), it is shown as 3 different entries. </w:t>
+            </w:r>
+          </w:p>
+        </w:tc>
+        <w:tc>
+          <w:tcPr>
+            <w:tcW w:w="3259" w:type="dxa"/>
+          </w:tcPr>
+          <w:p>
+            <w:pPr>
+              <w:rPr>
+                <w:sz w:val="18"/>
+                <w:szCs w:val="18"/>
+              </w:rPr>
+            </w:pPr>
+            <w:r>
+              <w:rPr>
+                <w:sz w:val="18"/>
+                <w:szCs w:val="18"/>
+              </w:rPr>
+              <w:t>Maybe combine the 3 separate entries into 1 entry.</w:t>
+            </w:r>
+            <w:r>
+              <w:rPr>
+                <w:sz w:val="18"/>
+                <w:szCs w:val="18"/>
+              </w:rPr>
+              <w:t xml:space="preserve"> MUST BE FIXED SINCE IT WILL BE POSSIBLE TO HAVE A NEGATIVE QUANTITY (if you try to remove that item). Checkout becomes impossible. Customer is forced to sign out and sign back in (as this will reset the cart). Ask Tanaan for picture of this instance if you don’t understand.</w:t>
+            </w:r>
+          </w:p>
+        </w:tc>
+        <w:tc>
+          <w:tcPr>
+            <w:tcW w:w="1417" w:type="dxa"/>
+          </w:tcPr>
+          <w:p>
+            <w:pPr>
+              <w:rPr>
+                <w:sz w:val="18"/>
+                <w:szCs w:val="18"/>
+              </w:rPr>
+            </w:pPr>
+          </w:p>
+        </w:tc>
+      </w:tr>
+      <w:tr>
+        <w:tc>
+          <w:tcPr>
+            <w:tcW w:w="1555" w:type="dxa"/>
+          </w:tcPr>
+          <w:p>
+            <w:pPr>
+              <w:rPr>
+                <w:sz w:val="18"/>
+                <w:szCs w:val="18"/>
+              </w:rPr>
+            </w:pPr>
+            <w:r>
+              <w:rPr>
+                <w:sz w:val="18"/>
+                <w:szCs w:val="18"/>
+              </w:rPr>
+              <w:t>31</w:t>
+            </w:r>
+          </w:p>
+        </w:tc>
+        <w:tc>
+          <w:tcPr>
+            <w:tcW w:w="3119" w:type="dxa"/>
+          </w:tcPr>
+          <w:p>
+            <w:pPr>
+              <w:rPr>
+                <w:sz w:val="18"/>
+                <w:szCs w:val="18"/>
+              </w:rPr>
+            </w:pPr>
+            <w:r>
+              <w:rPr>
+                <w:sz w:val="18"/>
+                <w:szCs w:val="18"/>
+              </w:rPr>
+              <w:t xml:space="preserve">As a customer, with a combination of add and remove of the same item, I </w:t>
+            </w:r>
+            <w:proofErr w:type="gramStart"/>
+            <w:r>
+              <w:rPr>
+                <w:sz w:val="18"/>
+                <w:szCs w:val="18"/>
+              </w:rPr>
+              <w:t>am able to</w:t>
+            </w:r>
+            <w:proofErr w:type="gramEnd"/>
+            <w:r>
+              <w:rPr>
+                <w:sz w:val="18"/>
+                <w:szCs w:val="18"/>
+              </w:rPr>
+              <w:t xml:space="preserve"> get negative quantities in my </w:t>
+            </w:r>
+            <w:r>
+              <w:rPr>
+                <w:sz w:val="18"/>
+                <w:szCs w:val="18"/>
+              </w:rPr>
+              <w:t xml:space="preserve">cart. </w:t>
+            </w:r>
+            <w:proofErr w:type="gramStart"/>
+            <w:r>
+              <w:rPr>
+                <w:sz w:val="18"/>
+                <w:szCs w:val="18"/>
+              </w:rPr>
+              <w:t>Also</w:t>
+            </w:r>
+            <w:proofErr w:type="gramEnd"/>
+            <w:r>
+              <w:rPr>
+                <w:sz w:val="18"/>
+                <w:szCs w:val="18"/>
+              </w:rPr>
+              <w:t xml:space="preserve"> able to get a negative total. </w:t>
+            </w:r>
+            <w:proofErr w:type="gramStart"/>
+            <w:r>
+              <w:rPr>
+                <w:sz w:val="18"/>
+                <w:szCs w:val="18"/>
+              </w:rPr>
+              <w:t>Similar to</w:t>
+            </w:r>
+            <w:proofErr w:type="gramEnd"/>
+            <w:r>
+              <w:rPr>
+                <w:sz w:val="18"/>
+                <w:szCs w:val="18"/>
+              </w:rPr>
+              <w:t xml:space="preserve"> bug 30.</w:t>
+            </w:r>
+          </w:p>
+        </w:tc>
+        <w:tc>
+          <w:tcPr>
+            <w:tcW w:w="3259" w:type="dxa"/>
+          </w:tcPr>
+          <w:p>
+            <w:pPr>
+              <w:rPr>
+                <w:sz w:val="18"/>
+                <w:szCs w:val="18"/>
+              </w:rPr>
+            </w:pPr>
+            <w:r>
+              <w:rPr>
+                <w:sz w:val="18"/>
+                <w:szCs w:val="18"/>
+              </w:rPr>
+              <w:t>Fix bug 30.</w:t>
+            </w:r>
+          </w:p>
+        </w:tc>
+        <w:tc>
+          <w:tcPr>
+            <w:tcW w:w="1417" w:type="dxa"/>
+          </w:tcPr>
+          <w:p>
+            <w:pPr>
+              <w:rPr>
+                <w:sz w:val="18"/>
+                <w:szCs w:val="18"/>
+              </w:rPr>
+            </w:pPr>
+            <w:r>
+              <w:rPr>
+                <w:sz w:val="18"/>
+                <w:szCs w:val="18"/>
+              </w:rPr>
+              <w:t>30</w:t>
+            </w:r>
+          </w:p>
+        </w:tc>
+      </w:tr>
+      <w:tr>
+        <w:tc>
+          <w:tcPr>
+            <w:tcW w:w="1555" w:type="dxa"/>
+          </w:tcPr>
+          <w:p>
+            <w:pPr>
+              <w:rPr>
+                <w:sz w:val="18"/>
+                <w:szCs w:val="18"/>
+              </w:rPr>
+            </w:pPr>
+            <w:r>
+              <w:rPr>
+                <w:sz w:val="18"/>
+                <w:szCs w:val="18"/>
+              </w:rPr>
+              <w:t>32</w:t>
+            </w:r>
+          </w:p>
+        </w:tc>
+        <w:tc>
+          <w:tcPr>
+            <w:tcW w:w="3119" w:type="dxa"/>
+          </w:tcPr>
+          <w:p>
+            <w:pPr>
+              <w:rPr>
+                <w:sz w:val="18"/>
+                <w:szCs w:val="18"/>
+              </w:rPr>
+            </w:pPr>
+            <w:r>
+              <w:rPr>
+                <w:sz w:val="18"/>
+                <w:szCs w:val="18"/>
+              </w:rPr>
+              <w:t xml:space="preserve">As a customer, I </w:t>
+            </w:r>
+            <w:proofErr w:type="gramStart"/>
+            <w:r>
+              <w:rPr>
+                <w:sz w:val="18"/>
+                <w:szCs w:val="18"/>
+              </w:rPr>
+              <w:t xml:space="preserve">am able </w:t>
+            </w:r>
+            <w:r>
+              <w:rPr>
+                <w:sz w:val="18"/>
+                <w:szCs w:val="18"/>
+              </w:rPr>
+              <w:t>to</w:t>
+            </w:r>
+            <w:proofErr w:type="gramEnd"/>
+            <w:r>
+              <w:rPr>
+                <w:sz w:val="18"/>
+                <w:szCs w:val="18"/>
+              </w:rPr>
+              <w:t xml:space="preserve"> do checkout with nothing in my cart. This doesn’t do anything wrong but this is not sensible</w:t>
             </w:r>
             <w:bookmarkStart w:id="0" w:name="_GoBack"/>
             <w:bookmarkEnd w:id="0"/>
-          </w:p>
-        </w:tc>
-        <w:tc>
-          <w:tcPr>
-            <w:tcW w:w="1417" w:type="dxa"/>
-          </w:tcPr>
-          <w:p>
-            <w:pPr>
-              <w:rPr>
-                <w:sz w:val="18"/>
-                <w:szCs w:val="18"/>
-              </w:rPr>
-            </w:pPr>
-          </w:p>
-        </w:tc>
-      </w:tr>
-      <w:tr>
-        <w:tc>
-          <w:tcPr>
-            <w:tcW w:w="1555" w:type="dxa"/>
-          </w:tcPr>
-          <w:p>
-            <w:pPr>
-              <w:rPr>
-                <w:sz w:val="18"/>
-                <w:szCs w:val="18"/>
-              </w:rPr>
-            </w:pPr>
-            <w:r>
-              <w:rPr>
-                <w:sz w:val="18"/>
-                <w:szCs w:val="18"/>
-              </w:rPr>
-              <w:t>27</w:t>
-            </w:r>
-          </w:p>
-        </w:tc>
-        <w:tc>
-          <w:tcPr>
-            <w:tcW w:w="3119" w:type="dxa"/>
-          </w:tcPr>
-          <w:p>
-            <w:pPr>
-              <w:rPr>
-                <w:sz w:val="18"/>
-                <w:szCs w:val="18"/>
-              </w:rPr>
-            </w:pPr>
-            <w:r>
-              <w:rPr>
-                <w:sz w:val="18"/>
-                <w:szCs w:val="18"/>
-              </w:rPr>
-              <w:t xml:space="preserve">As an admin, I </w:t>
-            </w:r>
-            <w:proofErr w:type="gramStart"/>
-            <w:r>
-              <w:rPr>
-                <w:sz w:val="18"/>
-                <w:szCs w:val="18"/>
-              </w:rPr>
-              <w:t>am able to</w:t>
-            </w:r>
-            <w:proofErr w:type="gramEnd"/>
-            <w:r>
-              <w:rPr>
-                <w:sz w:val="18"/>
-                <w:szCs w:val="18"/>
-              </w:rPr>
-              <w:t xml:space="preserve"> create users only if I enter the age. The creation process still goes through and I receive an id</w:t>
-            </w:r>
-          </w:p>
-        </w:tc>
-        <w:tc>
-          <w:tcPr>
-            <w:tcW w:w="3259" w:type="dxa"/>
-          </w:tcPr>
-          <w:p>
-            <w:pPr>
-              <w:rPr>
-                <w:sz w:val="18"/>
-                <w:szCs w:val="18"/>
-              </w:rPr>
-            </w:pPr>
-            <w:r>
-              <w:rPr>
-                <w:sz w:val="18"/>
-                <w:szCs w:val="18"/>
-              </w:rPr>
-              <w:t>Fix bug 14</w:t>
-            </w:r>
-          </w:p>
-        </w:tc>
-        <w:tc>
-          <w:tcPr>
-            <w:tcW w:w="1417" w:type="dxa"/>
-          </w:tcPr>
-          <w:p>
-            <w:pPr>
-              <w:rPr>
-                <w:sz w:val="18"/>
-                <w:szCs w:val="18"/>
-              </w:rPr>
-            </w:pPr>
-            <w:r>
-              <w:rPr>
-                <w:sz w:val="18"/>
-                <w:szCs w:val="18"/>
-              </w:rPr>
-              <w:t>14</w:t>
-            </w:r>
-          </w:p>
-        </w:tc>
-      </w:tr>
-      <w:tr>
-        <w:tc>
-          <w:tcPr>
-            <w:tcW w:w="1555" w:type="dxa"/>
-          </w:tcPr>
-          <w:p>
-            <w:pPr>
-              <w:rPr>
-                <w:sz w:val="18"/>
-                <w:szCs w:val="18"/>
-              </w:rPr>
-            </w:pPr>
-            <w:r>
-              <w:rPr>
-                <w:sz w:val="18"/>
-                <w:szCs w:val="18"/>
-              </w:rPr>
-              <w:t>28</w:t>
-            </w:r>
-          </w:p>
-        </w:tc>
-        <w:tc>
-          <w:tcPr>
-            <w:tcW w:w="3119" w:type="dxa"/>
-          </w:tcPr>
-          <w:p>
-            <w:pPr>
-              <w:rPr>
-                <w:sz w:val="18"/>
-                <w:szCs w:val="18"/>
-              </w:rPr>
-            </w:pPr>
-            <w:r>
-              <w:rPr>
-                <w:sz w:val="18"/>
-                <w:szCs w:val="18"/>
-              </w:rPr>
-              <w:t xml:space="preserve">As an admin, the “see the sales” button does not show me anything. Even though </w:t>
-            </w:r>
-            <w:proofErr w:type="gramStart"/>
-            <w:r>
-              <w:rPr>
-                <w:sz w:val="18"/>
-                <w:szCs w:val="18"/>
-              </w:rPr>
-              <w:t>a customers</w:t>
-            </w:r>
-            <w:proofErr w:type="gramEnd"/>
-            <w:r>
-              <w:rPr>
-                <w:sz w:val="18"/>
-                <w:szCs w:val="18"/>
-              </w:rPr>
-              <w:t xml:space="preserve"> have been buying things.</w:t>
-            </w:r>
-          </w:p>
-        </w:tc>
-        <w:tc>
-          <w:tcPr>
-            <w:tcW w:w="3259" w:type="dxa"/>
-          </w:tcPr>
-          <w:p>
-            <w:pPr>
-              <w:rPr>
-                <w:sz w:val="18"/>
-                <w:szCs w:val="18"/>
-              </w:rPr>
-            </w:pPr>
-            <w:r>
-              <w:rPr>
-                <w:sz w:val="18"/>
-                <w:szCs w:val="18"/>
-              </w:rPr>
-              <w:t xml:space="preserve">Get the list of sales that had occurred from </w:t>
-            </w:r>
-            <w:proofErr w:type="spellStart"/>
-            <w:r>
-              <w:rPr>
-                <w:sz w:val="18"/>
-                <w:szCs w:val="18"/>
-              </w:rPr>
-              <w:t>SalesLog</w:t>
-            </w:r>
-            <w:proofErr w:type="spellEnd"/>
-            <w:r>
-              <w:rPr>
-                <w:sz w:val="18"/>
-                <w:szCs w:val="18"/>
-              </w:rPr>
-              <w:t xml:space="preserve"> or something.</w:t>
-            </w:r>
-          </w:p>
-        </w:tc>
-        <w:tc>
-          <w:tcPr>
-            <w:tcW w:w="1417" w:type="dxa"/>
-          </w:tcPr>
-          <w:p>
-            <w:pPr>
-              <w:rPr>
-                <w:sz w:val="18"/>
-                <w:szCs w:val="18"/>
-              </w:rPr>
-            </w:pPr>
-          </w:p>
-        </w:tc>
-      </w:tr>
-      <w:tr>
-        <w:tc>
-          <w:tcPr>
-            <w:tcW w:w="1555" w:type="dxa"/>
-          </w:tcPr>
-          <w:p>
-            <w:pPr>
-              <w:rPr>
-                <w:sz w:val="18"/>
-                <w:szCs w:val="18"/>
-              </w:rPr>
-            </w:pPr>
-            <w:r>
-              <w:rPr>
-                <w:sz w:val="18"/>
-                <w:szCs w:val="18"/>
-              </w:rPr>
-              <w:t xml:space="preserve">29 </w:t>
-            </w:r>
-          </w:p>
-        </w:tc>
-        <w:tc>
-          <w:tcPr>
-            <w:tcW w:w="3119" w:type="dxa"/>
-          </w:tcPr>
-          <w:p>
-            <w:pPr>
-              <w:rPr>
-                <w:sz w:val="18"/>
-                <w:szCs w:val="18"/>
-              </w:rPr>
-            </w:pPr>
-          </w:p>
-        </w:tc>
-        <w:tc>
-          <w:tcPr>
-            <w:tcW w:w="3259" w:type="dxa"/>
-          </w:tcPr>
-          <w:p>
-            <w:pPr>
-              <w:rPr>
-                <w:sz w:val="18"/>
-                <w:szCs w:val="18"/>
-              </w:rPr>
-            </w:pPr>
-          </w:p>
-        </w:tc>
-        <w:tc>
-          <w:tcPr>
-            <w:tcW w:w="1417" w:type="dxa"/>
-          </w:tcPr>
-          <w:p>
-            <w:pPr>
-              <w:rPr>
-                <w:sz w:val="18"/>
-                <w:szCs w:val="18"/>
-              </w:rPr>
-            </w:pPr>
-          </w:p>
-        </w:tc>
-      </w:tr>
-      <w:tr>
-        <w:tc>
-          <w:tcPr>
-            <w:tcW w:w="1555" w:type="dxa"/>
-          </w:tcPr>
-          <w:p>
-            <w:pPr>
-              <w:rPr>
-                <w:sz w:val="18"/>
-                <w:szCs w:val="18"/>
-              </w:rPr>
-            </w:pPr>
-          </w:p>
-        </w:tc>
-        <w:tc>
-          <w:tcPr>
-            <w:tcW w:w="3119" w:type="dxa"/>
-          </w:tcPr>
-          <w:p>
-            <w:pPr>
-              <w:rPr>
-                <w:sz w:val="18"/>
-                <w:szCs w:val="18"/>
-              </w:rPr>
-            </w:pPr>
-          </w:p>
-        </w:tc>
-        <w:tc>
-          <w:tcPr>
-            <w:tcW w:w="3259" w:type="dxa"/>
-          </w:tcPr>
-          <w:p>
-            <w:pPr>
-              <w:rPr>
-                <w:sz w:val="18"/>
-                <w:szCs w:val="18"/>
-              </w:rPr>
-            </w:pPr>
-          </w:p>
-        </w:tc>
-        <w:tc>
-          <w:tcPr>
-            <w:tcW w:w="1417" w:type="dxa"/>
-          </w:tcPr>
-          <w:p>
-            <w:pPr>
-              <w:rPr>
-                <w:sz w:val="18"/>
-                <w:szCs w:val="18"/>
-              </w:rPr>
-            </w:pPr>
-          </w:p>
-        </w:tc>
-      </w:tr>
-      <w:tr>
-        <w:tc>
-          <w:tcPr>
-            <w:tcW w:w="1555" w:type="dxa"/>
-          </w:tcPr>
-          <w:p>
-            <w:pPr>
-              <w:rPr>
-                <w:sz w:val="18"/>
-                <w:szCs w:val="18"/>
-              </w:rPr>
-            </w:pPr>
-          </w:p>
-        </w:tc>
-        <w:tc>
-          <w:tcPr>
-            <w:tcW w:w="3119" w:type="dxa"/>
-          </w:tcPr>
-          <w:p>
-            <w:pPr>
-              <w:rPr>
-                <w:sz w:val="18"/>
-                <w:szCs w:val="18"/>
-              </w:rPr>
-            </w:pPr>
-          </w:p>
-        </w:tc>
-        <w:tc>
-          <w:tcPr>
-            <w:tcW w:w="3259" w:type="dxa"/>
-          </w:tcPr>
-          <w:p>
-            <w:pPr>
-              <w:rPr>
-                <w:sz w:val="18"/>
-                <w:szCs w:val="18"/>
-              </w:rPr>
-            </w:pPr>
-          </w:p>
-        </w:tc>
-        <w:tc>
-          <w:tcPr>
-            <w:tcW w:w="1417" w:type="dxa"/>
-          </w:tcPr>
-          <w:p>
-            <w:pPr>
-              <w:rPr>
-                <w:sz w:val="18"/>
-                <w:szCs w:val="18"/>
-              </w:rPr>
-            </w:pPr>
-          </w:p>
-        </w:tc>
-      </w:tr>
-      <w:tr>
-        <w:tc>
-          <w:tcPr>
-            <w:tcW w:w="1555" w:type="dxa"/>
-          </w:tcPr>
-          <w:p>
-            <w:pPr>
-              <w:rPr>
-                <w:sz w:val="18"/>
-                <w:szCs w:val="18"/>
-              </w:rPr>
-            </w:pPr>
-          </w:p>
-        </w:tc>
-        <w:tc>
-          <w:tcPr>
-            <w:tcW w:w="3119" w:type="dxa"/>
-          </w:tcPr>
-          <w:p>
-            <w:pPr>
-              <w:rPr>
-                <w:sz w:val="18"/>
-                <w:szCs w:val="18"/>
-              </w:rPr>
-            </w:pPr>
-          </w:p>
-        </w:tc>
-        <w:tc>
-          <w:tcPr>
-            <w:tcW w:w="3259" w:type="dxa"/>
-          </w:tcPr>
-          <w:p>
-            <w:pPr>
-              <w:rPr>
-                <w:sz w:val="18"/>
-                <w:szCs w:val="18"/>
-              </w:rPr>
-            </w:pPr>
+            <w:r>
+              <w:rPr>
+                <w:sz w:val="18"/>
+                <w:szCs w:val="18"/>
+              </w:rPr>
+              <w:t xml:space="preserve">. </w:t>
+            </w:r>
+          </w:p>
+        </w:tc>
+        <w:tc>
+          <w:tcPr>
+            <w:tcW w:w="3259" w:type="dxa"/>
+          </w:tcPr>
+          <w:p>
+            <w:pPr>
+              <w:rPr>
+                <w:sz w:val="18"/>
+                <w:szCs w:val="18"/>
+              </w:rPr>
+            </w:pPr>
+            <w:r>
+              <w:rPr>
+                <w:sz w:val="18"/>
+                <w:szCs w:val="18"/>
+              </w:rPr>
+              <w:t>Disable the checkout button if the cart is empty.</w:t>
+            </w:r>
           </w:p>
         </w:tc>
         <w:tc>

</xml_diff>

<commit_message>
added more tests to the report. Mfw im a waste crack. Kill me. I sexually identiy as a measure of kilometers per second cuz I really want to kms.
</commit_message>
<xml_diff>
--- a/Test_Report.docx
+++ b/Test_Report.docx
@@ -3155,320 +3155,480 @@
                 <w:sz w:val="18"/>
                 <w:szCs w:val="18"/>
               </w:rPr>
-              <w:t xml:space="preserve"> do checkout with nothing in my cart. This doesn’t do anything wrong but this is not sensible</w:t>
+              <w:t xml:space="preserve"> do checkout with nothing in my cart. This doesn’t do anything </w:t>
+            </w:r>
+            <w:proofErr w:type="gramStart"/>
+            <w:r>
+              <w:rPr>
+                <w:sz w:val="18"/>
+                <w:szCs w:val="18"/>
+              </w:rPr>
+              <w:t>wrong</w:t>
+            </w:r>
+            <w:proofErr w:type="gramEnd"/>
+            <w:r>
+              <w:rPr>
+                <w:sz w:val="18"/>
+                <w:szCs w:val="18"/>
+              </w:rPr>
+              <w:t xml:space="preserve"> but this is not sensible. </w:t>
+            </w:r>
+          </w:p>
+        </w:tc>
+        <w:tc>
+          <w:tcPr>
+            <w:tcW w:w="3259" w:type="dxa"/>
+          </w:tcPr>
+          <w:p>
+            <w:pPr>
+              <w:rPr>
+                <w:sz w:val="18"/>
+                <w:szCs w:val="18"/>
+              </w:rPr>
+            </w:pPr>
+            <w:r>
+              <w:rPr>
+                <w:sz w:val="18"/>
+                <w:szCs w:val="18"/>
+              </w:rPr>
+              <w:t>Disable the checkout button if the cart is empty.</w:t>
+            </w:r>
+          </w:p>
+        </w:tc>
+        <w:tc>
+          <w:tcPr>
+            <w:tcW w:w="1417" w:type="dxa"/>
+          </w:tcPr>
+          <w:p>
+            <w:pPr>
+              <w:rPr>
+                <w:sz w:val="18"/>
+                <w:szCs w:val="18"/>
+              </w:rPr>
+            </w:pPr>
+          </w:p>
+        </w:tc>
+      </w:tr>
+      <w:tr>
+        <w:tc>
+          <w:tcPr>
+            <w:tcW w:w="1555" w:type="dxa"/>
+          </w:tcPr>
+          <w:p>
+            <w:pPr>
+              <w:rPr>
+                <w:sz w:val="18"/>
+                <w:szCs w:val="18"/>
+              </w:rPr>
+            </w:pPr>
+            <w:r>
+              <w:rPr>
+                <w:sz w:val="18"/>
+                <w:szCs w:val="18"/>
+              </w:rPr>
+              <w:t>33</w:t>
+            </w:r>
+          </w:p>
+        </w:tc>
+        <w:tc>
+          <w:tcPr>
+            <w:tcW w:w="3119" w:type="dxa"/>
+          </w:tcPr>
+          <w:p>
+            <w:pPr>
+              <w:rPr>
+                <w:sz w:val="18"/>
+                <w:szCs w:val="18"/>
+              </w:rPr>
+            </w:pPr>
+            <w:r>
+              <w:rPr>
+                <w:sz w:val="18"/>
+                <w:szCs w:val="18"/>
+              </w:rPr>
+              <w:t xml:space="preserve">When an admin </w:t>
+            </w:r>
+            <w:proofErr w:type="gramStart"/>
+            <w:r>
+              <w:rPr>
+                <w:sz w:val="18"/>
+                <w:szCs w:val="18"/>
+              </w:rPr>
+              <w:t>create</w:t>
+            </w:r>
+            <w:proofErr w:type="gramEnd"/>
+            <w:r>
+              <w:rPr>
+                <w:sz w:val="18"/>
+                <w:szCs w:val="18"/>
+              </w:rPr>
+              <w:t xml:space="preserve"> another admin through the add/edit user page, when the admin created, you receive a message saying that a customer is created (and not admin).</w:t>
+            </w:r>
+          </w:p>
+        </w:tc>
+        <w:tc>
+          <w:tcPr>
+            <w:tcW w:w="3259" w:type="dxa"/>
+          </w:tcPr>
+          <w:p>
+            <w:pPr>
+              <w:rPr>
+                <w:sz w:val="18"/>
+                <w:szCs w:val="18"/>
+              </w:rPr>
+            </w:pPr>
+            <w:r>
+              <w:rPr>
+                <w:sz w:val="18"/>
+                <w:szCs w:val="18"/>
+              </w:rPr>
+              <w:t>Change the message so that it says admin, when an admin is created. Check bug 34.</w:t>
+            </w:r>
+          </w:p>
+        </w:tc>
+        <w:tc>
+          <w:tcPr>
+            <w:tcW w:w="1417" w:type="dxa"/>
+          </w:tcPr>
+          <w:p>
+            <w:pPr>
+              <w:rPr>
+                <w:sz w:val="18"/>
+                <w:szCs w:val="18"/>
+              </w:rPr>
+            </w:pPr>
+            <w:r>
+              <w:rPr>
+                <w:sz w:val="18"/>
+                <w:szCs w:val="18"/>
+              </w:rPr>
+              <w:t>34</w:t>
+            </w:r>
+          </w:p>
+        </w:tc>
+      </w:tr>
+      <w:tr>
+        <w:tc>
+          <w:tcPr>
+            <w:tcW w:w="1555" w:type="dxa"/>
+          </w:tcPr>
+          <w:p>
+            <w:pPr>
+              <w:rPr>
+                <w:sz w:val="18"/>
+                <w:szCs w:val="18"/>
+              </w:rPr>
+            </w:pPr>
+            <w:r>
+              <w:rPr>
+                <w:sz w:val="18"/>
+                <w:szCs w:val="18"/>
+              </w:rPr>
+              <w:t>34</w:t>
+            </w:r>
+          </w:p>
+        </w:tc>
+        <w:tc>
+          <w:tcPr>
+            <w:tcW w:w="3119" w:type="dxa"/>
+          </w:tcPr>
+          <w:p>
+            <w:pPr>
+              <w:rPr>
+                <w:sz w:val="18"/>
+                <w:szCs w:val="18"/>
+              </w:rPr>
+            </w:pPr>
+            <w:r>
+              <w:rPr>
+                <w:sz w:val="18"/>
+                <w:szCs w:val="18"/>
+              </w:rPr>
+              <w:t xml:space="preserve">The roles feature does not work on the </w:t>
+            </w:r>
+            <w:proofErr w:type="gramStart"/>
+            <w:r>
+              <w:rPr>
+                <w:sz w:val="18"/>
+                <w:szCs w:val="18"/>
+              </w:rPr>
+              <w:t>admin’s</w:t>
+            </w:r>
+            <w:proofErr w:type="gramEnd"/>
+            <w:r>
+              <w:rPr>
+                <w:sz w:val="18"/>
+                <w:szCs w:val="18"/>
+              </w:rPr>
+              <w:t xml:space="preserve"> create user page. It will always create a customer</w:t>
+            </w:r>
+          </w:p>
+        </w:tc>
+        <w:tc>
+          <w:tcPr>
+            <w:tcW w:w="3259" w:type="dxa"/>
+          </w:tcPr>
+          <w:p>
+            <w:pPr>
+              <w:rPr>
+                <w:sz w:val="18"/>
+                <w:szCs w:val="18"/>
+              </w:rPr>
+            </w:pPr>
+            <w:r>
+              <w:rPr>
+                <w:sz w:val="18"/>
+                <w:szCs w:val="18"/>
+              </w:rPr>
+              <w:t>Make it so that an admin is created when the role is set to admin.</w:t>
+            </w:r>
+          </w:p>
+        </w:tc>
+        <w:tc>
+          <w:tcPr>
+            <w:tcW w:w="1417" w:type="dxa"/>
+          </w:tcPr>
+          <w:p>
+            <w:pPr>
+              <w:rPr>
+                <w:sz w:val="18"/>
+                <w:szCs w:val="18"/>
+              </w:rPr>
+            </w:pPr>
+          </w:p>
+        </w:tc>
+      </w:tr>
+      <w:tr>
+        <w:tc>
+          <w:tcPr>
+            <w:tcW w:w="1555" w:type="dxa"/>
+          </w:tcPr>
+          <w:p>
+            <w:pPr>
+              <w:rPr>
+                <w:sz w:val="18"/>
+                <w:szCs w:val="18"/>
+              </w:rPr>
+            </w:pPr>
+            <w:r>
+              <w:rPr>
+                <w:sz w:val="18"/>
+                <w:szCs w:val="18"/>
+              </w:rPr>
+              <w:t>35</w:t>
+            </w:r>
+          </w:p>
+        </w:tc>
+        <w:tc>
+          <w:tcPr>
+            <w:tcW w:w="3119" w:type="dxa"/>
+          </w:tcPr>
+          <w:p>
+            <w:pPr>
+              <w:rPr>
+                <w:sz w:val="18"/>
+                <w:szCs w:val="18"/>
+              </w:rPr>
+            </w:pPr>
+            <w:r>
+              <w:rPr>
+                <w:sz w:val="18"/>
+                <w:szCs w:val="18"/>
+              </w:rPr>
+              <w:t xml:space="preserve">After I add an account to any Id, it takes me to a page where the buttons do not work. </w:t>
+            </w:r>
+          </w:p>
+        </w:tc>
+        <w:tc>
+          <w:tcPr>
+            <w:tcW w:w="3259" w:type="dxa"/>
+          </w:tcPr>
+          <w:p>
+            <w:pPr>
+              <w:rPr>
+                <w:sz w:val="18"/>
+                <w:szCs w:val="18"/>
+              </w:rPr>
+            </w:pPr>
+            <w:r>
+              <w:rPr>
+                <w:sz w:val="18"/>
+                <w:szCs w:val="18"/>
+              </w:rPr>
+              <w:t>Make it so that the after I create the account, it takes me to a working page with buttons.</w:t>
+            </w:r>
+          </w:p>
+        </w:tc>
+        <w:tc>
+          <w:tcPr>
+            <w:tcW w:w="1417" w:type="dxa"/>
+          </w:tcPr>
+          <w:p>
+            <w:pPr>
+              <w:rPr>
+                <w:sz w:val="18"/>
+                <w:szCs w:val="18"/>
+              </w:rPr>
+            </w:pPr>
+          </w:p>
+        </w:tc>
+      </w:tr>
+      <w:tr>
+        <w:tc>
+          <w:tcPr>
+            <w:tcW w:w="1555" w:type="dxa"/>
+          </w:tcPr>
+          <w:p>
+            <w:pPr>
+              <w:rPr>
+                <w:sz w:val="18"/>
+                <w:szCs w:val="18"/>
+              </w:rPr>
+            </w:pPr>
+            <w:r>
+              <w:rPr>
+                <w:sz w:val="18"/>
+                <w:szCs w:val="18"/>
+              </w:rPr>
+              <w:t>36</w:t>
+            </w:r>
+          </w:p>
+        </w:tc>
+        <w:tc>
+          <w:tcPr>
+            <w:tcW w:w="3119" w:type="dxa"/>
+          </w:tcPr>
+          <w:p>
+            <w:pPr>
+              <w:rPr>
+                <w:sz w:val="18"/>
+                <w:szCs w:val="18"/>
+              </w:rPr>
+            </w:pPr>
+            <w:r>
+              <w:rPr>
+                <w:sz w:val="18"/>
+                <w:szCs w:val="18"/>
+              </w:rPr>
+              <w:t>There should be a notification saying that adding the account to the customer was successful (or unsuccessful if I try to add it to an admin).</w:t>
+            </w:r>
+          </w:p>
+        </w:tc>
+        <w:tc>
+          <w:tcPr>
+            <w:tcW w:w="3259" w:type="dxa"/>
+          </w:tcPr>
+          <w:p>
+            <w:pPr>
+              <w:rPr>
+                <w:sz w:val="18"/>
+                <w:szCs w:val="18"/>
+              </w:rPr>
+            </w:pPr>
+            <w:r>
+              <w:rPr>
+                <w:sz w:val="18"/>
+                <w:szCs w:val="18"/>
+              </w:rPr>
+              <w:t>Make a message appear to show that it works</w:t>
+            </w:r>
+          </w:p>
+        </w:tc>
+        <w:tc>
+          <w:tcPr>
+            <w:tcW w:w="1417" w:type="dxa"/>
+          </w:tcPr>
+          <w:p>
+            <w:pPr>
+              <w:rPr>
+                <w:sz w:val="18"/>
+                <w:szCs w:val="18"/>
+              </w:rPr>
+            </w:pPr>
+          </w:p>
+        </w:tc>
+      </w:tr>
+      <w:tr>
+        <w:tc>
+          <w:tcPr>
+            <w:tcW w:w="1555" w:type="dxa"/>
+          </w:tcPr>
+          <w:p>
+            <w:pPr>
+              <w:rPr>
+                <w:sz w:val="18"/>
+                <w:szCs w:val="18"/>
+              </w:rPr>
+            </w:pPr>
+            <w:r>
+              <w:rPr>
+                <w:sz w:val="18"/>
+                <w:szCs w:val="18"/>
+              </w:rPr>
+              <w:t>37</w:t>
+            </w:r>
+          </w:p>
+        </w:tc>
+        <w:tc>
+          <w:tcPr>
+            <w:tcW w:w="3119" w:type="dxa"/>
+          </w:tcPr>
+          <w:p>
+            <w:pPr>
+              <w:rPr>
+                <w:sz w:val="18"/>
+                <w:szCs w:val="18"/>
+              </w:rPr>
+            </w:pPr>
+            <w:r>
+              <w:rPr>
+                <w:sz w:val="18"/>
+                <w:szCs w:val="18"/>
+              </w:rPr>
+              <w:t>It is currently possible to add accounts to admin Ids.</w:t>
+            </w:r>
+          </w:p>
+        </w:tc>
+        <w:tc>
+          <w:tcPr>
+            <w:tcW w:w="3259" w:type="dxa"/>
+          </w:tcPr>
+          <w:p>
+            <w:pPr>
+              <w:rPr>
+                <w:sz w:val="18"/>
+                <w:szCs w:val="18"/>
+              </w:rPr>
+            </w:pPr>
+            <w:r>
+              <w:rPr>
+                <w:sz w:val="18"/>
+                <w:szCs w:val="18"/>
+              </w:rPr>
+              <w:t>Make sure that the app prevents admins from adding accounts to their ids.</w:t>
+            </w:r>
+          </w:p>
+        </w:tc>
+        <w:tc>
+          <w:tcPr>
+            <w:tcW w:w="1417" w:type="dxa"/>
+          </w:tcPr>
+          <w:p>
+            <w:pPr>
+              <w:rPr>
+                <w:sz w:val="18"/>
+                <w:szCs w:val="18"/>
+              </w:rPr>
+            </w:pPr>
+            <w:r>
+              <w:rPr>
+                <w:sz w:val="18"/>
+                <w:szCs w:val="18"/>
+              </w:rPr>
+              <w:t>36</w:t>
             </w:r>
             <w:bookmarkStart w:id="0" w:name="_GoBack"/>
             <w:bookmarkEnd w:id="0"/>
-            <w:r>
-              <w:rPr>
-                <w:sz w:val="18"/>
-                <w:szCs w:val="18"/>
-              </w:rPr>
-              <w:t xml:space="preserve">. </w:t>
-            </w:r>
-          </w:p>
-        </w:tc>
-        <w:tc>
-          <w:tcPr>
-            <w:tcW w:w="3259" w:type="dxa"/>
-          </w:tcPr>
-          <w:p>
-            <w:pPr>
-              <w:rPr>
-                <w:sz w:val="18"/>
-                <w:szCs w:val="18"/>
-              </w:rPr>
-            </w:pPr>
-            <w:r>
-              <w:rPr>
-                <w:sz w:val="18"/>
-                <w:szCs w:val="18"/>
-              </w:rPr>
-              <w:t>Disable the checkout button if the cart is empty.</w:t>
-            </w:r>
-          </w:p>
-        </w:tc>
-        <w:tc>
-          <w:tcPr>
-            <w:tcW w:w="1417" w:type="dxa"/>
-          </w:tcPr>
-          <w:p>
-            <w:pPr>
-              <w:rPr>
-                <w:sz w:val="18"/>
-                <w:szCs w:val="18"/>
-              </w:rPr>
-            </w:pPr>
-          </w:p>
-        </w:tc>
-      </w:tr>
-      <w:tr>
-        <w:tc>
-          <w:tcPr>
-            <w:tcW w:w="1555" w:type="dxa"/>
-          </w:tcPr>
-          <w:p>
-            <w:pPr>
-              <w:rPr>
-                <w:sz w:val="18"/>
-                <w:szCs w:val="18"/>
-              </w:rPr>
-            </w:pPr>
-          </w:p>
-        </w:tc>
-        <w:tc>
-          <w:tcPr>
-            <w:tcW w:w="3119" w:type="dxa"/>
-          </w:tcPr>
-          <w:p>
-            <w:pPr>
-              <w:rPr>
-                <w:sz w:val="18"/>
-                <w:szCs w:val="18"/>
-              </w:rPr>
-            </w:pPr>
-          </w:p>
-        </w:tc>
-        <w:tc>
-          <w:tcPr>
-            <w:tcW w:w="3259" w:type="dxa"/>
-          </w:tcPr>
-          <w:p>
-            <w:pPr>
-              <w:rPr>
-                <w:sz w:val="18"/>
-                <w:szCs w:val="18"/>
-              </w:rPr>
-            </w:pPr>
-          </w:p>
-        </w:tc>
-        <w:tc>
-          <w:tcPr>
-            <w:tcW w:w="1417" w:type="dxa"/>
-          </w:tcPr>
-          <w:p>
-            <w:pPr>
-              <w:rPr>
-                <w:sz w:val="18"/>
-                <w:szCs w:val="18"/>
-              </w:rPr>
-            </w:pPr>
-          </w:p>
-        </w:tc>
-      </w:tr>
-      <w:tr>
-        <w:tc>
-          <w:tcPr>
-            <w:tcW w:w="1555" w:type="dxa"/>
-          </w:tcPr>
-          <w:p>
-            <w:pPr>
-              <w:rPr>
-                <w:sz w:val="18"/>
-                <w:szCs w:val="18"/>
-              </w:rPr>
-            </w:pPr>
-          </w:p>
-        </w:tc>
-        <w:tc>
-          <w:tcPr>
-            <w:tcW w:w="3119" w:type="dxa"/>
-          </w:tcPr>
-          <w:p>
-            <w:pPr>
-              <w:rPr>
-                <w:sz w:val="18"/>
-                <w:szCs w:val="18"/>
-              </w:rPr>
-            </w:pPr>
-          </w:p>
-        </w:tc>
-        <w:tc>
-          <w:tcPr>
-            <w:tcW w:w="3259" w:type="dxa"/>
-          </w:tcPr>
-          <w:p>
-            <w:pPr>
-              <w:rPr>
-                <w:sz w:val="18"/>
-                <w:szCs w:val="18"/>
-              </w:rPr>
-            </w:pPr>
-          </w:p>
-        </w:tc>
-        <w:tc>
-          <w:tcPr>
-            <w:tcW w:w="1417" w:type="dxa"/>
-          </w:tcPr>
-          <w:p>
-            <w:pPr>
-              <w:rPr>
-                <w:sz w:val="18"/>
-                <w:szCs w:val="18"/>
-              </w:rPr>
-            </w:pPr>
-          </w:p>
-        </w:tc>
-      </w:tr>
-      <w:tr>
-        <w:tc>
-          <w:tcPr>
-            <w:tcW w:w="1555" w:type="dxa"/>
-          </w:tcPr>
-          <w:p>
-            <w:pPr>
-              <w:rPr>
-                <w:sz w:val="18"/>
-                <w:szCs w:val="18"/>
-              </w:rPr>
-            </w:pPr>
-          </w:p>
-        </w:tc>
-        <w:tc>
-          <w:tcPr>
-            <w:tcW w:w="3119" w:type="dxa"/>
-          </w:tcPr>
-          <w:p>
-            <w:pPr>
-              <w:rPr>
-                <w:sz w:val="18"/>
-                <w:szCs w:val="18"/>
-              </w:rPr>
-            </w:pPr>
-          </w:p>
-        </w:tc>
-        <w:tc>
-          <w:tcPr>
-            <w:tcW w:w="3259" w:type="dxa"/>
-          </w:tcPr>
-          <w:p>
-            <w:pPr>
-              <w:rPr>
-                <w:sz w:val="18"/>
-                <w:szCs w:val="18"/>
-              </w:rPr>
-            </w:pPr>
-          </w:p>
-        </w:tc>
-        <w:tc>
-          <w:tcPr>
-            <w:tcW w:w="1417" w:type="dxa"/>
-          </w:tcPr>
-          <w:p>
-            <w:pPr>
-              <w:rPr>
-                <w:sz w:val="18"/>
-                <w:szCs w:val="18"/>
-              </w:rPr>
-            </w:pPr>
-          </w:p>
-        </w:tc>
-      </w:tr>
-      <w:tr>
-        <w:tc>
-          <w:tcPr>
-            <w:tcW w:w="1555" w:type="dxa"/>
-          </w:tcPr>
-          <w:p>
-            <w:pPr>
-              <w:rPr>
-                <w:sz w:val="18"/>
-                <w:szCs w:val="18"/>
-              </w:rPr>
-            </w:pPr>
-          </w:p>
-        </w:tc>
-        <w:tc>
-          <w:tcPr>
-            <w:tcW w:w="3119" w:type="dxa"/>
-          </w:tcPr>
-          <w:p>
-            <w:pPr>
-              <w:rPr>
-                <w:sz w:val="18"/>
-                <w:szCs w:val="18"/>
-              </w:rPr>
-            </w:pPr>
-          </w:p>
-        </w:tc>
-        <w:tc>
-          <w:tcPr>
-            <w:tcW w:w="3259" w:type="dxa"/>
-          </w:tcPr>
-          <w:p>
-            <w:pPr>
-              <w:rPr>
-                <w:sz w:val="18"/>
-                <w:szCs w:val="18"/>
-              </w:rPr>
-            </w:pPr>
-          </w:p>
-        </w:tc>
-        <w:tc>
-          <w:tcPr>
-            <w:tcW w:w="1417" w:type="dxa"/>
-          </w:tcPr>
-          <w:p>
-            <w:pPr>
-              <w:rPr>
-                <w:sz w:val="18"/>
-                <w:szCs w:val="18"/>
-              </w:rPr>
-            </w:pPr>
-          </w:p>
-        </w:tc>
-      </w:tr>
-      <w:tr>
-        <w:tc>
-          <w:tcPr>
-            <w:tcW w:w="1555" w:type="dxa"/>
-          </w:tcPr>
-          <w:p>
-            <w:pPr>
-              <w:rPr>
-                <w:sz w:val="18"/>
-                <w:szCs w:val="18"/>
-              </w:rPr>
-            </w:pPr>
-          </w:p>
-        </w:tc>
-        <w:tc>
-          <w:tcPr>
-            <w:tcW w:w="3119" w:type="dxa"/>
-          </w:tcPr>
-          <w:p>
-            <w:pPr>
-              <w:rPr>
-                <w:sz w:val="18"/>
-                <w:szCs w:val="18"/>
-              </w:rPr>
-            </w:pPr>
-          </w:p>
-        </w:tc>
-        <w:tc>
-          <w:tcPr>
-            <w:tcW w:w="3259" w:type="dxa"/>
-          </w:tcPr>
-          <w:p>
-            <w:pPr>
-              <w:rPr>
-                <w:sz w:val="18"/>
-                <w:szCs w:val="18"/>
-              </w:rPr>
-            </w:pPr>
-          </w:p>
-        </w:tc>
-        <w:tc>
-          <w:tcPr>
-            <w:tcW w:w="1417" w:type="dxa"/>
-          </w:tcPr>
-          <w:p>
-            <w:pPr>
-              <w:rPr>
-                <w:sz w:val="18"/>
-                <w:szCs w:val="18"/>
-              </w:rPr>
-            </w:pPr>
           </w:p>
         </w:tc>
       </w:tr>

</xml_diff>

<commit_message>
Added more to the report. Mfw I found 48 bugs. End me.
</commit_message>
<xml_diff>
--- a/Test_Report.docx
+++ b/Test_Report.docx
@@ -3627,589 +3627,982 @@
               </w:rPr>
               <w:t>36</w:t>
             </w:r>
+          </w:p>
+        </w:tc>
+      </w:tr>
+      <w:tr>
+        <w:tc>
+          <w:tcPr>
+            <w:tcW w:w="1555" w:type="dxa"/>
+          </w:tcPr>
+          <w:p>
+            <w:pPr>
+              <w:rPr>
+                <w:sz w:val="18"/>
+                <w:szCs w:val="18"/>
+              </w:rPr>
+            </w:pPr>
+            <w:r>
+              <w:rPr>
+                <w:sz w:val="18"/>
+                <w:szCs w:val="18"/>
+              </w:rPr>
+              <w:t>38</w:t>
+            </w:r>
+            <w:r>
+              <w:rPr>
+                <w:sz w:val="18"/>
+                <w:szCs w:val="18"/>
+              </w:rPr>
+              <w:t xml:space="preserve"> FIX THIS ASAP</w:t>
+            </w:r>
+          </w:p>
+        </w:tc>
+        <w:tc>
+          <w:tcPr>
+            <w:tcW w:w="3119" w:type="dxa"/>
+          </w:tcPr>
+          <w:p>
+            <w:pPr>
+              <w:rPr>
+                <w:sz w:val="18"/>
+                <w:szCs w:val="18"/>
+              </w:rPr>
+            </w:pPr>
+            <w:r>
+              <w:rPr>
+                <w:sz w:val="18"/>
+                <w:szCs w:val="18"/>
+              </w:rPr>
+              <w:t>The Admin’s add user page does not work on devices with smaller screens</w:t>
+            </w:r>
+            <w:r>
+              <w:rPr>
+                <w:sz w:val="18"/>
+                <w:szCs w:val="18"/>
+              </w:rPr>
+              <w:t xml:space="preserve"> (</w:t>
+            </w:r>
+            <w:proofErr w:type="spellStart"/>
+            <w:r>
+              <w:rPr>
+                <w:sz w:val="18"/>
+                <w:szCs w:val="18"/>
+              </w:rPr>
+              <w:t>ie</w:t>
+            </w:r>
+            <w:proofErr w:type="spellEnd"/>
+            <w:r>
+              <w:rPr>
+                <w:sz w:val="18"/>
+                <w:szCs w:val="18"/>
+              </w:rPr>
+              <w:t>: Google Pixel)</w:t>
+            </w:r>
+          </w:p>
+        </w:tc>
+        <w:tc>
+          <w:tcPr>
+            <w:tcW w:w="3259" w:type="dxa"/>
+          </w:tcPr>
+          <w:p>
+            <w:pPr>
+              <w:rPr>
+                <w:sz w:val="18"/>
+                <w:szCs w:val="18"/>
+              </w:rPr>
+            </w:pPr>
+            <w:r>
+              <w:rPr>
+                <w:sz w:val="18"/>
+                <w:szCs w:val="18"/>
+              </w:rPr>
+              <w:t>Add scrolling feature.</w:t>
+            </w:r>
+          </w:p>
+        </w:tc>
+        <w:tc>
+          <w:tcPr>
+            <w:tcW w:w="1417" w:type="dxa"/>
+          </w:tcPr>
+          <w:p>
+            <w:pPr>
+              <w:rPr>
+                <w:sz w:val="18"/>
+                <w:szCs w:val="18"/>
+              </w:rPr>
+            </w:pPr>
+            <w:r>
+              <w:rPr>
+                <w:sz w:val="18"/>
+                <w:szCs w:val="18"/>
+              </w:rPr>
+              <w:t>9</w:t>
+            </w:r>
+          </w:p>
+        </w:tc>
+      </w:tr>
+      <w:tr>
+        <w:tc>
+          <w:tcPr>
+            <w:tcW w:w="1555" w:type="dxa"/>
+          </w:tcPr>
+          <w:p>
+            <w:pPr>
+              <w:rPr>
+                <w:sz w:val="18"/>
+                <w:szCs w:val="18"/>
+              </w:rPr>
+            </w:pPr>
+            <w:r>
+              <w:rPr>
+                <w:sz w:val="18"/>
+                <w:szCs w:val="18"/>
+              </w:rPr>
+              <w:t>39</w:t>
+            </w:r>
+          </w:p>
+        </w:tc>
+        <w:tc>
+          <w:tcPr>
+            <w:tcW w:w="3119" w:type="dxa"/>
+          </w:tcPr>
+          <w:p>
+            <w:pPr>
+              <w:rPr>
+                <w:sz w:val="18"/>
+                <w:szCs w:val="18"/>
+              </w:rPr>
+            </w:pPr>
+            <w:r>
+              <w:rPr>
+                <w:sz w:val="18"/>
+                <w:szCs w:val="18"/>
+              </w:rPr>
+              <w:t xml:space="preserve">In the admin </w:t>
+            </w:r>
+            <w:proofErr w:type="spellStart"/>
+            <w:r>
+              <w:rPr>
+                <w:sz w:val="18"/>
+                <w:szCs w:val="18"/>
+              </w:rPr>
+              <w:t>intiailziation</w:t>
+            </w:r>
+            <w:proofErr w:type="spellEnd"/>
+            <w:r>
+              <w:rPr>
+                <w:sz w:val="18"/>
+                <w:szCs w:val="18"/>
+              </w:rPr>
+              <w:t xml:space="preserve"> page, I am able create an admin </w:t>
+            </w:r>
+            <w:proofErr w:type="gramStart"/>
+            <w:r>
+              <w:rPr>
+                <w:sz w:val="18"/>
+                <w:szCs w:val="18"/>
+              </w:rPr>
+              <w:t>as long as</w:t>
+            </w:r>
+            <w:proofErr w:type="gramEnd"/>
+            <w:r>
+              <w:rPr>
+                <w:sz w:val="18"/>
+                <w:szCs w:val="18"/>
+              </w:rPr>
+              <w:t xml:space="preserve"> I fill out password (and confirm password) and age</w:t>
+            </w:r>
+          </w:p>
+        </w:tc>
+        <w:tc>
+          <w:tcPr>
+            <w:tcW w:w="3259" w:type="dxa"/>
+          </w:tcPr>
+          <w:p>
+            <w:pPr>
+              <w:rPr>
+                <w:sz w:val="18"/>
+                <w:szCs w:val="18"/>
+              </w:rPr>
+            </w:pPr>
+            <w:r>
+              <w:rPr>
+                <w:sz w:val="18"/>
+                <w:szCs w:val="18"/>
+              </w:rPr>
+              <w:t>Make sure that name and address must be at least of length 1.</w:t>
+            </w:r>
+          </w:p>
+        </w:tc>
+        <w:tc>
+          <w:tcPr>
+            <w:tcW w:w="1417" w:type="dxa"/>
+          </w:tcPr>
+          <w:p>
+            <w:pPr>
+              <w:rPr>
+                <w:sz w:val="18"/>
+                <w:szCs w:val="18"/>
+              </w:rPr>
+            </w:pPr>
+          </w:p>
+        </w:tc>
+      </w:tr>
+      <w:tr>
+        <w:tc>
+          <w:tcPr>
+            <w:tcW w:w="1555" w:type="dxa"/>
+          </w:tcPr>
+          <w:p>
+            <w:pPr>
+              <w:rPr>
+                <w:sz w:val="18"/>
+                <w:szCs w:val="18"/>
+              </w:rPr>
+            </w:pPr>
+            <w:r>
+              <w:rPr>
+                <w:sz w:val="18"/>
+                <w:szCs w:val="18"/>
+              </w:rPr>
+              <w:t>40</w:t>
+            </w:r>
+          </w:p>
+        </w:tc>
+        <w:tc>
+          <w:tcPr>
+            <w:tcW w:w="3119" w:type="dxa"/>
+          </w:tcPr>
+          <w:p>
+            <w:pPr>
+              <w:rPr>
+                <w:sz w:val="18"/>
+                <w:szCs w:val="18"/>
+              </w:rPr>
+            </w:pPr>
+            <w:r>
+              <w:rPr>
+                <w:sz w:val="18"/>
+                <w:szCs w:val="18"/>
+              </w:rPr>
+              <w:t>As a customer</w:t>
+            </w:r>
+            <w:r>
+              <w:rPr>
+                <w:sz w:val="18"/>
+                <w:szCs w:val="18"/>
+              </w:rPr>
+              <w:t>, when I try to save my cart, I see a selling error.</w:t>
+            </w:r>
+          </w:p>
+        </w:tc>
+        <w:tc>
+          <w:tcPr>
+            <w:tcW w:w="3259" w:type="dxa"/>
+          </w:tcPr>
+          <w:p>
+            <w:pPr>
+              <w:rPr>
+                <w:sz w:val="18"/>
+                <w:szCs w:val="18"/>
+              </w:rPr>
+            </w:pPr>
+            <w:r>
+              <w:rPr>
+                <w:sz w:val="18"/>
+                <w:szCs w:val="18"/>
+              </w:rPr>
+              <w:t>Fix the grammar error</w:t>
+            </w:r>
+          </w:p>
+        </w:tc>
+        <w:tc>
+          <w:tcPr>
+            <w:tcW w:w="1417" w:type="dxa"/>
+          </w:tcPr>
+          <w:p>
+            <w:pPr>
+              <w:rPr>
+                <w:sz w:val="18"/>
+                <w:szCs w:val="18"/>
+              </w:rPr>
+            </w:pPr>
+          </w:p>
+        </w:tc>
+      </w:tr>
+      <w:tr>
+        <w:tc>
+          <w:tcPr>
+            <w:tcW w:w="1555" w:type="dxa"/>
+          </w:tcPr>
+          <w:p>
+            <w:pPr>
+              <w:rPr>
+                <w:sz w:val="18"/>
+                <w:szCs w:val="18"/>
+              </w:rPr>
+            </w:pPr>
+            <w:r>
+              <w:rPr>
+                <w:sz w:val="18"/>
+                <w:szCs w:val="18"/>
+              </w:rPr>
+              <w:t>41</w:t>
+            </w:r>
+          </w:p>
+        </w:tc>
+        <w:tc>
+          <w:tcPr>
+            <w:tcW w:w="3119" w:type="dxa"/>
+          </w:tcPr>
+          <w:p>
+            <w:pPr>
+              <w:rPr>
+                <w:sz w:val="18"/>
+                <w:szCs w:val="18"/>
+              </w:rPr>
+            </w:pPr>
+            <w:r>
+              <w:rPr>
+                <w:sz w:val="18"/>
+                <w:szCs w:val="18"/>
+              </w:rPr>
+              <w:t>As a customer, when I try to select checkout, I am for some reason being asked about saving my cart.</w:t>
+            </w:r>
+          </w:p>
+        </w:tc>
+        <w:tc>
+          <w:tcPr>
+            <w:tcW w:w="3259" w:type="dxa"/>
+          </w:tcPr>
+          <w:p>
+            <w:pPr>
+              <w:rPr>
+                <w:sz w:val="18"/>
+                <w:szCs w:val="18"/>
+              </w:rPr>
+            </w:pPr>
+            <w:r>
+              <w:rPr>
+                <w:sz w:val="18"/>
+                <w:szCs w:val="18"/>
+              </w:rPr>
+              <w:t>Make the saving cart message only appear when I click the save cart.</w:t>
+            </w:r>
+          </w:p>
+        </w:tc>
+        <w:tc>
+          <w:tcPr>
+            <w:tcW w:w="1417" w:type="dxa"/>
+          </w:tcPr>
+          <w:p>
+            <w:pPr>
+              <w:rPr>
+                <w:sz w:val="18"/>
+                <w:szCs w:val="18"/>
+              </w:rPr>
+            </w:pPr>
+          </w:p>
+        </w:tc>
+      </w:tr>
+      <w:tr>
+        <w:tc>
+          <w:tcPr>
+            <w:tcW w:w="1555" w:type="dxa"/>
+          </w:tcPr>
+          <w:p>
+            <w:pPr>
+              <w:rPr>
+                <w:sz w:val="18"/>
+                <w:szCs w:val="18"/>
+              </w:rPr>
+            </w:pPr>
+            <w:r>
+              <w:rPr>
+                <w:sz w:val="18"/>
+                <w:szCs w:val="18"/>
+              </w:rPr>
+              <w:t>42</w:t>
+            </w:r>
+          </w:p>
+        </w:tc>
+        <w:tc>
+          <w:tcPr>
+            <w:tcW w:w="3119" w:type="dxa"/>
+          </w:tcPr>
+          <w:p>
+            <w:pPr>
+              <w:rPr>
+                <w:sz w:val="18"/>
+                <w:szCs w:val="18"/>
+              </w:rPr>
+            </w:pPr>
+            <w:r>
+              <w:rPr>
+                <w:sz w:val="18"/>
+                <w:szCs w:val="18"/>
+              </w:rPr>
+              <w:t>As a customer, after I checked out my old shopping cart, that is the cart that is permanently saved (even though I have multiple accounts).</w:t>
+            </w:r>
+          </w:p>
+        </w:tc>
+        <w:tc>
+          <w:tcPr>
+            <w:tcW w:w="3259" w:type="dxa"/>
+          </w:tcPr>
+          <w:p>
+            <w:pPr>
+              <w:rPr>
+                <w:sz w:val="18"/>
+                <w:szCs w:val="18"/>
+              </w:rPr>
+            </w:pPr>
+            <w:r>
+              <w:rPr>
+                <w:sz w:val="18"/>
+                <w:szCs w:val="18"/>
+              </w:rPr>
+              <w:t>I don’t even know a solution. Good luck summoner.</w:t>
+            </w:r>
+          </w:p>
+        </w:tc>
+        <w:tc>
+          <w:tcPr>
+            <w:tcW w:w="1417" w:type="dxa"/>
+          </w:tcPr>
+          <w:p>
+            <w:pPr>
+              <w:rPr>
+                <w:sz w:val="18"/>
+                <w:szCs w:val="18"/>
+              </w:rPr>
+            </w:pPr>
+          </w:p>
+        </w:tc>
+      </w:tr>
+      <w:tr>
+        <w:tc>
+          <w:tcPr>
+            <w:tcW w:w="1555" w:type="dxa"/>
+          </w:tcPr>
+          <w:p>
+            <w:pPr>
+              <w:rPr>
+                <w:sz w:val="18"/>
+                <w:szCs w:val="18"/>
+              </w:rPr>
+            </w:pPr>
+            <w:r>
+              <w:rPr>
+                <w:sz w:val="18"/>
+                <w:szCs w:val="18"/>
+              </w:rPr>
+              <w:t>43</w:t>
+            </w:r>
+          </w:p>
+        </w:tc>
+        <w:tc>
+          <w:tcPr>
+            <w:tcW w:w="3119" w:type="dxa"/>
+          </w:tcPr>
+          <w:p>
+            <w:pPr>
+              <w:rPr>
+                <w:sz w:val="18"/>
+                <w:szCs w:val="18"/>
+              </w:rPr>
+            </w:pPr>
+            <w:r>
+              <w:rPr>
+                <w:sz w:val="18"/>
+                <w:szCs w:val="18"/>
+              </w:rPr>
+              <w:t>As a customer, I have no way of moving to another account. I am permanently stuck on one account.</w:t>
+            </w:r>
+          </w:p>
+        </w:tc>
+        <w:tc>
+          <w:tcPr>
+            <w:tcW w:w="3259" w:type="dxa"/>
+          </w:tcPr>
+          <w:p>
+            <w:pPr>
+              <w:rPr>
+                <w:sz w:val="18"/>
+                <w:szCs w:val="18"/>
+              </w:rPr>
+            </w:pPr>
+            <w:r>
+              <w:rPr>
+                <w:sz w:val="18"/>
+                <w:szCs w:val="18"/>
+              </w:rPr>
+              <w:t>Give me an option to select which account to use.</w:t>
+            </w:r>
+            <w:r>
+              <w:rPr>
+                <w:sz w:val="18"/>
+                <w:szCs w:val="18"/>
+              </w:rPr>
+              <w:t xml:space="preserve"> The accounts should be listed </w:t>
+            </w:r>
+            <w:proofErr w:type="gramStart"/>
+            <w:r>
+              <w:rPr>
+                <w:sz w:val="18"/>
+                <w:szCs w:val="18"/>
+              </w:rPr>
+              <w:t>and  I</w:t>
+            </w:r>
+            <w:proofErr w:type="gramEnd"/>
+            <w:r>
+              <w:rPr>
+                <w:sz w:val="18"/>
+                <w:szCs w:val="18"/>
+              </w:rPr>
+              <w:t xml:space="preserve"> should know which accounts are active and not </w:t>
+            </w:r>
+            <w:r>
+              <w:rPr>
+                <w:sz w:val="18"/>
+                <w:szCs w:val="18"/>
+              </w:rPr>
+              <w:t>active</w:t>
+            </w:r>
+            <w:r>
+              <w:rPr>
+                <w:sz w:val="18"/>
+                <w:szCs w:val="18"/>
+              </w:rPr>
+              <w:t>.</w:t>
+            </w:r>
+          </w:p>
+        </w:tc>
+        <w:tc>
+          <w:tcPr>
+            <w:tcW w:w="1417" w:type="dxa"/>
+          </w:tcPr>
+          <w:p>
+            <w:pPr>
+              <w:rPr>
+                <w:sz w:val="18"/>
+                <w:szCs w:val="18"/>
+              </w:rPr>
+            </w:pPr>
+          </w:p>
+        </w:tc>
+      </w:tr>
+      <w:tr>
+        <w:tc>
+          <w:tcPr>
+            <w:tcW w:w="1555" w:type="dxa"/>
+          </w:tcPr>
+          <w:p>
+            <w:pPr>
+              <w:rPr>
+                <w:sz w:val="18"/>
+                <w:szCs w:val="18"/>
+              </w:rPr>
+            </w:pPr>
+            <w:r>
+              <w:rPr>
+                <w:sz w:val="18"/>
+                <w:szCs w:val="18"/>
+              </w:rPr>
+              <w:lastRenderedPageBreak/>
+              <w:t>44</w:t>
+            </w:r>
+          </w:p>
+        </w:tc>
+        <w:tc>
+          <w:tcPr>
+            <w:tcW w:w="3119" w:type="dxa"/>
+          </w:tcPr>
+          <w:p>
+            <w:pPr>
+              <w:rPr>
+                <w:sz w:val="18"/>
+                <w:szCs w:val="18"/>
+              </w:rPr>
+            </w:pPr>
+            <w:r>
+              <w:rPr>
+                <w:sz w:val="18"/>
+                <w:szCs w:val="18"/>
+              </w:rPr>
+              <w:t>The admin sales have an incorrect format at the end. I see the name of 1 item appear multiple times. This doesn’t make sense.</w:t>
+            </w:r>
+          </w:p>
+        </w:tc>
+        <w:tc>
+          <w:tcPr>
+            <w:tcW w:w="3259" w:type="dxa"/>
+          </w:tcPr>
+          <w:p>
+            <w:pPr>
+              <w:rPr>
+                <w:sz w:val="18"/>
+                <w:szCs w:val="18"/>
+              </w:rPr>
+            </w:pPr>
+            <w:r>
+              <w:rPr>
+                <w:sz w:val="18"/>
+                <w:szCs w:val="18"/>
+              </w:rPr>
+              <w:t>Make it all in one row.</w:t>
+            </w:r>
+          </w:p>
+        </w:tc>
+        <w:tc>
+          <w:tcPr>
+            <w:tcW w:w="1417" w:type="dxa"/>
+          </w:tcPr>
+          <w:p>
+            <w:pPr>
+              <w:rPr>
+                <w:sz w:val="18"/>
+                <w:szCs w:val="18"/>
+              </w:rPr>
+            </w:pPr>
+          </w:p>
+        </w:tc>
+      </w:tr>
+      <w:tr>
+        <w:tc>
+          <w:tcPr>
+            <w:tcW w:w="1555" w:type="dxa"/>
+          </w:tcPr>
+          <w:p>
+            <w:pPr>
+              <w:rPr>
+                <w:sz w:val="18"/>
+                <w:szCs w:val="18"/>
+              </w:rPr>
+            </w:pPr>
+            <w:r>
+              <w:rPr>
+                <w:sz w:val="18"/>
+                <w:szCs w:val="18"/>
+              </w:rPr>
+              <w:t>45</w:t>
+            </w:r>
+          </w:p>
+        </w:tc>
+        <w:tc>
+          <w:tcPr>
+            <w:tcW w:w="3119" w:type="dxa"/>
+          </w:tcPr>
+          <w:p>
+            <w:pPr>
+              <w:rPr>
+                <w:sz w:val="18"/>
+                <w:szCs w:val="18"/>
+              </w:rPr>
+            </w:pPr>
+            <w:r>
+              <w:rPr>
+                <w:sz w:val="18"/>
+                <w:szCs w:val="18"/>
+              </w:rPr>
+              <w:t xml:space="preserve">I am able to get an invalid </w:t>
+            </w:r>
+            <w:proofErr w:type="gramStart"/>
+            <w:r>
+              <w:rPr>
+                <w:sz w:val="18"/>
+                <w:szCs w:val="18"/>
+              </w:rPr>
+              <w:t>quantity(</w:t>
+            </w:r>
+            <w:proofErr w:type="gramEnd"/>
+            <w:r>
+              <w:rPr>
+                <w:sz w:val="18"/>
+                <w:szCs w:val="18"/>
+              </w:rPr>
+              <w:t>quantity in cart is greater than quantity in store) of an item, by exploiting the save/restore shopping cart.</w:t>
+            </w:r>
+          </w:p>
+        </w:tc>
+        <w:tc>
+          <w:tcPr>
+            <w:tcW w:w="3259" w:type="dxa"/>
+          </w:tcPr>
+          <w:p>
+            <w:pPr>
+              <w:rPr>
+                <w:sz w:val="18"/>
+                <w:szCs w:val="18"/>
+              </w:rPr>
+            </w:pPr>
+            <w:r>
+              <w:rPr>
+                <w:sz w:val="18"/>
+                <w:szCs w:val="18"/>
+              </w:rPr>
+              <w:t>Good luck figuring this out.</w:t>
+            </w:r>
+          </w:p>
+        </w:tc>
+        <w:tc>
+          <w:tcPr>
+            <w:tcW w:w="1417" w:type="dxa"/>
+          </w:tcPr>
+          <w:p>
+            <w:pPr>
+              <w:rPr>
+                <w:sz w:val="18"/>
+                <w:szCs w:val="18"/>
+              </w:rPr>
+            </w:pPr>
+          </w:p>
+        </w:tc>
+      </w:tr>
+      <w:tr>
+        <w:tc>
+          <w:tcPr>
+            <w:tcW w:w="1555" w:type="dxa"/>
+          </w:tcPr>
+          <w:p>
+            <w:pPr>
+              <w:rPr>
+                <w:sz w:val="18"/>
+                <w:szCs w:val="18"/>
+              </w:rPr>
+            </w:pPr>
+            <w:r>
+              <w:rPr>
+                <w:sz w:val="18"/>
+                <w:szCs w:val="18"/>
+              </w:rPr>
+              <w:t>46</w:t>
+            </w:r>
+          </w:p>
+        </w:tc>
+        <w:tc>
+          <w:tcPr>
+            <w:tcW w:w="3119" w:type="dxa"/>
+          </w:tcPr>
+          <w:p>
+            <w:pPr>
+              <w:rPr>
+                <w:sz w:val="18"/>
+                <w:szCs w:val="18"/>
+              </w:rPr>
+            </w:pPr>
+            <w:r>
+              <w:rPr>
+                <w:sz w:val="18"/>
+                <w:szCs w:val="18"/>
+              </w:rPr>
+              <w:t>If I am shopping as a customer and accidently press restore shopping cart, my current progress gets erased.</w:t>
+            </w:r>
+          </w:p>
+        </w:tc>
+        <w:tc>
+          <w:tcPr>
+            <w:tcW w:w="3259" w:type="dxa"/>
+          </w:tcPr>
+          <w:p>
+            <w:pPr>
+              <w:rPr>
+                <w:sz w:val="18"/>
+                <w:szCs w:val="18"/>
+              </w:rPr>
+            </w:pPr>
+            <w:r>
+              <w:rPr>
+                <w:sz w:val="18"/>
+                <w:szCs w:val="18"/>
+              </w:rPr>
+              <w:t>Disable the restore shopping cart button if items exist in the cart.</w:t>
+            </w:r>
+          </w:p>
+        </w:tc>
+        <w:tc>
+          <w:tcPr>
+            <w:tcW w:w="1417" w:type="dxa"/>
+          </w:tcPr>
+          <w:p>
+            <w:pPr>
+              <w:rPr>
+                <w:sz w:val="18"/>
+                <w:szCs w:val="18"/>
+              </w:rPr>
+            </w:pPr>
+          </w:p>
+        </w:tc>
+      </w:tr>
+      <w:tr>
+        <w:tc>
+          <w:tcPr>
+            <w:tcW w:w="1555" w:type="dxa"/>
+          </w:tcPr>
+          <w:p>
+            <w:pPr>
+              <w:rPr>
+                <w:sz w:val="18"/>
+                <w:szCs w:val="18"/>
+              </w:rPr>
+            </w:pPr>
+            <w:r>
+              <w:rPr>
+                <w:sz w:val="18"/>
+                <w:szCs w:val="18"/>
+              </w:rPr>
+              <w:t>47</w:t>
+            </w:r>
+          </w:p>
+        </w:tc>
+        <w:tc>
+          <w:tcPr>
+            <w:tcW w:w="3119" w:type="dxa"/>
+          </w:tcPr>
+          <w:p>
+            <w:pPr>
+              <w:rPr>
+                <w:sz w:val="18"/>
+                <w:szCs w:val="18"/>
+              </w:rPr>
+            </w:pPr>
+            <w:r>
+              <w:rPr>
+                <w:sz w:val="18"/>
+                <w:szCs w:val="18"/>
+              </w:rPr>
+              <w:t>The admin’s sales log is in the wrong format when multiple items are bought by the customer.</w:t>
+            </w:r>
+          </w:p>
+        </w:tc>
+        <w:tc>
+          <w:tcPr>
+            <w:tcW w:w="3259" w:type="dxa"/>
+          </w:tcPr>
+          <w:p>
+            <w:pPr>
+              <w:rPr>
+                <w:sz w:val="18"/>
+                <w:szCs w:val="18"/>
+              </w:rPr>
+            </w:pPr>
+            <w:r>
+              <w:rPr>
+                <w:sz w:val="18"/>
+                <w:szCs w:val="18"/>
+              </w:rPr>
+              <w:t>Fix the format.</w:t>
+            </w:r>
+          </w:p>
+        </w:tc>
+        <w:tc>
+          <w:tcPr>
+            <w:tcW w:w="1417" w:type="dxa"/>
+          </w:tcPr>
+          <w:p>
+            <w:pPr>
+              <w:rPr>
+                <w:sz w:val="18"/>
+                <w:szCs w:val="18"/>
+              </w:rPr>
+            </w:pPr>
+          </w:p>
+        </w:tc>
+      </w:tr>
+      <w:tr>
+        <w:tc>
+          <w:tcPr>
+            <w:tcW w:w="1555" w:type="dxa"/>
+          </w:tcPr>
+          <w:p>
+            <w:pPr>
+              <w:rPr>
+                <w:sz w:val="18"/>
+                <w:szCs w:val="18"/>
+              </w:rPr>
+            </w:pPr>
+            <w:r>
+              <w:rPr>
+                <w:sz w:val="18"/>
+                <w:szCs w:val="18"/>
+              </w:rPr>
+              <w:t>48</w:t>
+            </w:r>
+          </w:p>
+        </w:tc>
+        <w:tc>
+          <w:tcPr>
+            <w:tcW w:w="3119" w:type="dxa"/>
+          </w:tcPr>
+          <w:p>
+            <w:pPr>
+              <w:rPr>
+                <w:sz w:val="18"/>
+                <w:szCs w:val="18"/>
+              </w:rPr>
+            </w:pPr>
+            <w:r>
+              <w:rPr>
+                <w:sz w:val="18"/>
+                <w:szCs w:val="18"/>
+              </w:rPr>
+              <w:t>When I an item to the inventory and set a price without decimals (</w:t>
+            </w:r>
+            <w:proofErr w:type="spellStart"/>
+            <w:r>
+              <w:rPr>
+                <w:sz w:val="18"/>
+                <w:szCs w:val="18"/>
+              </w:rPr>
+              <w:t>ie</w:t>
+            </w:r>
+            <w:proofErr w:type="spellEnd"/>
+            <w:r>
+              <w:rPr>
+                <w:sz w:val="18"/>
+                <w:szCs w:val="18"/>
+              </w:rPr>
+              <w:t>: $6), it should automatically have the 2 decimal places (</w:t>
+            </w:r>
+            <w:proofErr w:type="spellStart"/>
+            <w:r>
+              <w:rPr>
+                <w:sz w:val="18"/>
+                <w:szCs w:val="18"/>
+              </w:rPr>
+              <w:t>ie</w:t>
+            </w:r>
+            <w:proofErr w:type="spellEnd"/>
+            <w:r>
+              <w:rPr>
+                <w:sz w:val="18"/>
+                <w:szCs w:val="18"/>
+              </w:rPr>
+              <w:t>: $6.00)</w:t>
+            </w:r>
+          </w:p>
+        </w:tc>
+        <w:tc>
+          <w:tcPr>
+            <w:tcW w:w="3259" w:type="dxa"/>
+          </w:tcPr>
+          <w:p>
+            <w:pPr>
+              <w:rPr>
+                <w:sz w:val="18"/>
+                <w:szCs w:val="18"/>
+              </w:rPr>
+            </w:pPr>
+            <w:r>
+              <w:rPr>
+                <w:sz w:val="18"/>
+                <w:szCs w:val="18"/>
+              </w:rPr>
+              <w:t>Add the .00 if no decimal is found in the price.</w:t>
+            </w:r>
             <w:bookmarkStart w:id="0" w:name="_GoBack"/>
             <w:bookmarkEnd w:id="0"/>
-          </w:p>
-        </w:tc>
-      </w:tr>
-      <w:tr>
-        <w:tc>
-          <w:tcPr>
-            <w:tcW w:w="1555" w:type="dxa"/>
-          </w:tcPr>
-          <w:p>
-            <w:pPr>
-              <w:rPr>
-                <w:sz w:val="18"/>
-                <w:szCs w:val="18"/>
-              </w:rPr>
-            </w:pPr>
-          </w:p>
-        </w:tc>
-        <w:tc>
-          <w:tcPr>
-            <w:tcW w:w="3119" w:type="dxa"/>
-          </w:tcPr>
-          <w:p>
-            <w:pPr>
-              <w:rPr>
-                <w:sz w:val="18"/>
-                <w:szCs w:val="18"/>
-              </w:rPr>
-            </w:pPr>
-          </w:p>
-        </w:tc>
-        <w:tc>
-          <w:tcPr>
-            <w:tcW w:w="3259" w:type="dxa"/>
-          </w:tcPr>
-          <w:p>
-            <w:pPr>
-              <w:rPr>
-                <w:sz w:val="18"/>
-                <w:szCs w:val="18"/>
-              </w:rPr>
-            </w:pPr>
-          </w:p>
-        </w:tc>
-        <w:tc>
-          <w:tcPr>
-            <w:tcW w:w="1417" w:type="dxa"/>
-          </w:tcPr>
-          <w:p>
-            <w:pPr>
-              <w:rPr>
-                <w:sz w:val="18"/>
-                <w:szCs w:val="18"/>
-              </w:rPr>
-            </w:pPr>
-          </w:p>
-        </w:tc>
-      </w:tr>
-      <w:tr>
-        <w:tc>
-          <w:tcPr>
-            <w:tcW w:w="1555" w:type="dxa"/>
-          </w:tcPr>
-          <w:p>
-            <w:pPr>
-              <w:rPr>
-                <w:sz w:val="18"/>
-                <w:szCs w:val="18"/>
-              </w:rPr>
-            </w:pPr>
-          </w:p>
-        </w:tc>
-        <w:tc>
-          <w:tcPr>
-            <w:tcW w:w="3119" w:type="dxa"/>
-          </w:tcPr>
-          <w:p>
-            <w:pPr>
-              <w:rPr>
-                <w:sz w:val="18"/>
-                <w:szCs w:val="18"/>
-              </w:rPr>
-            </w:pPr>
-          </w:p>
-        </w:tc>
-        <w:tc>
-          <w:tcPr>
-            <w:tcW w:w="3259" w:type="dxa"/>
-          </w:tcPr>
-          <w:p>
-            <w:pPr>
-              <w:rPr>
-                <w:sz w:val="18"/>
-                <w:szCs w:val="18"/>
-              </w:rPr>
-            </w:pPr>
-          </w:p>
-        </w:tc>
-        <w:tc>
-          <w:tcPr>
-            <w:tcW w:w="1417" w:type="dxa"/>
-          </w:tcPr>
-          <w:p>
-            <w:pPr>
-              <w:rPr>
-                <w:sz w:val="18"/>
-                <w:szCs w:val="18"/>
-              </w:rPr>
-            </w:pPr>
-          </w:p>
-        </w:tc>
-      </w:tr>
-      <w:tr>
-        <w:tc>
-          <w:tcPr>
-            <w:tcW w:w="1555" w:type="dxa"/>
-          </w:tcPr>
-          <w:p>
-            <w:pPr>
-              <w:rPr>
-                <w:sz w:val="18"/>
-                <w:szCs w:val="18"/>
-              </w:rPr>
-            </w:pPr>
-          </w:p>
-        </w:tc>
-        <w:tc>
-          <w:tcPr>
-            <w:tcW w:w="3119" w:type="dxa"/>
-          </w:tcPr>
-          <w:p>
-            <w:pPr>
-              <w:rPr>
-                <w:sz w:val="18"/>
-                <w:szCs w:val="18"/>
-              </w:rPr>
-            </w:pPr>
-          </w:p>
-        </w:tc>
-        <w:tc>
-          <w:tcPr>
-            <w:tcW w:w="3259" w:type="dxa"/>
-          </w:tcPr>
-          <w:p>
-            <w:pPr>
-              <w:rPr>
-                <w:sz w:val="18"/>
-                <w:szCs w:val="18"/>
-              </w:rPr>
-            </w:pPr>
-          </w:p>
-        </w:tc>
-        <w:tc>
-          <w:tcPr>
-            <w:tcW w:w="1417" w:type="dxa"/>
-          </w:tcPr>
-          <w:p>
-            <w:pPr>
-              <w:rPr>
-                <w:sz w:val="18"/>
-                <w:szCs w:val="18"/>
-              </w:rPr>
-            </w:pPr>
-          </w:p>
-        </w:tc>
-      </w:tr>
-      <w:tr>
-        <w:tc>
-          <w:tcPr>
-            <w:tcW w:w="1555" w:type="dxa"/>
-          </w:tcPr>
-          <w:p>
-            <w:pPr>
-              <w:rPr>
-                <w:sz w:val="18"/>
-                <w:szCs w:val="18"/>
-              </w:rPr>
-            </w:pPr>
-          </w:p>
-        </w:tc>
-        <w:tc>
-          <w:tcPr>
-            <w:tcW w:w="3119" w:type="dxa"/>
-          </w:tcPr>
-          <w:p>
-            <w:pPr>
-              <w:rPr>
-                <w:sz w:val="18"/>
-                <w:szCs w:val="18"/>
-              </w:rPr>
-            </w:pPr>
-          </w:p>
-        </w:tc>
-        <w:tc>
-          <w:tcPr>
-            <w:tcW w:w="3259" w:type="dxa"/>
-          </w:tcPr>
-          <w:p>
-            <w:pPr>
-              <w:rPr>
-                <w:sz w:val="18"/>
-                <w:szCs w:val="18"/>
-              </w:rPr>
-            </w:pPr>
-          </w:p>
-        </w:tc>
-        <w:tc>
-          <w:tcPr>
-            <w:tcW w:w="1417" w:type="dxa"/>
-          </w:tcPr>
-          <w:p>
-            <w:pPr>
-              <w:rPr>
-                <w:sz w:val="18"/>
-                <w:szCs w:val="18"/>
-              </w:rPr>
-            </w:pPr>
-          </w:p>
-        </w:tc>
-      </w:tr>
-      <w:tr>
-        <w:tc>
-          <w:tcPr>
-            <w:tcW w:w="1555" w:type="dxa"/>
-          </w:tcPr>
-          <w:p>
-            <w:pPr>
-              <w:rPr>
-                <w:sz w:val="18"/>
-                <w:szCs w:val="18"/>
-              </w:rPr>
-            </w:pPr>
-          </w:p>
-        </w:tc>
-        <w:tc>
-          <w:tcPr>
-            <w:tcW w:w="3119" w:type="dxa"/>
-          </w:tcPr>
-          <w:p>
-            <w:pPr>
-              <w:rPr>
-                <w:sz w:val="18"/>
-                <w:szCs w:val="18"/>
-              </w:rPr>
-            </w:pPr>
-          </w:p>
-        </w:tc>
-        <w:tc>
-          <w:tcPr>
-            <w:tcW w:w="3259" w:type="dxa"/>
-          </w:tcPr>
-          <w:p>
-            <w:pPr>
-              <w:rPr>
-                <w:sz w:val="18"/>
-                <w:szCs w:val="18"/>
-              </w:rPr>
-            </w:pPr>
-          </w:p>
-        </w:tc>
-        <w:tc>
-          <w:tcPr>
-            <w:tcW w:w="1417" w:type="dxa"/>
-          </w:tcPr>
-          <w:p>
-            <w:pPr>
-              <w:rPr>
-                <w:sz w:val="18"/>
-                <w:szCs w:val="18"/>
-              </w:rPr>
-            </w:pPr>
-          </w:p>
-        </w:tc>
-      </w:tr>
-      <w:tr>
-        <w:tc>
-          <w:tcPr>
-            <w:tcW w:w="1555" w:type="dxa"/>
-          </w:tcPr>
-          <w:p>
-            <w:pPr>
-              <w:rPr>
-                <w:sz w:val="18"/>
-                <w:szCs w:val="18"/>
-              </w:rPr>
-            </w:pPr>
-          </w:p>
-        </w:tc>
-        <w:tc>
-          <w:tcPr>
-            <w:tcW w:w="3119" w:type="dxa"/>
-          </w:tcPr>
-          <w:p>
-            <w:pPr>
-              <w:rPr>
-                <w:sz w:val="18"/>
-                <w:szCs w:val="18"/>
-              </w:rPr>
-            </w:pPr>
-          </w:p>
-        </w:tc>
-        <w:tc>
-          <w:tcPr>
-            <w:tcW w:w="3259" w:type="dxa"/>
-          </w:tcPr>
-          <w:p>
-            <w:pPr>
-              <w:rPr>
-                <w:sz w:val="18"/>
-                <w:szCs w:val="18"/>
-              </w:rPr>
-            </w:pPr>
-          </w:p>
-        </w:tc>
-        <w:tc>
-          <w:tcPr>
-            <w:tcW w:w="1417" w:type="dxa"/>
-          </w:tcPr>
-          <w:p>
-            <w:pPr>
-              <w:rPr>
-                <w:sz w:val="18"/>
-                <w:szCs w:val="18"/>
-              </w:rPr>
-            </w:pPr>
-          </w:p>
-        </w:tc>
-      </w:tr>
-      <w:tr>
-        <w:tc>
-          <w:tcPr>
-            <w:tcW w:w="1555" w:type="dxa"/>
-          </w:tcPr>
-          <w:p>
-            <w:pPr>
-              <w:rPr>
-                <w:sz w:val="18"/>
-                <w:szCs w:val="18"/>
-              </w:rPr>
-            </w:pPr>
-          </w:p>
-        </w:tc>
-        <w:tc>
-          <w:tcPr>
-            <w:tcW w:w="3119" w:type="dxa"/>
-          </w:tcPr>
-          <w:p>
-            <w:pPr>
-              <w:rPr>
-                <w:sz w:val="18"/>
-                <w:szCs w:val="18"/>
-              </w:rPr>
-            </w:pPr>
-          </w:p>
-        </w:tc>
-        <w:tc>
-          <w:tcPr>
-            <w:tcW w:w="3259" w:type="dxa"/>
-          </w:tcPr>
-          <w:p>
-            <w:pPr>
-              <w:rPr>
-                <w:sz w:val="18"/>
-                <w:szCs w:val="18"/>
-              </w:rPr>
-            </w:pPr>
-          </w:p>
-        </w:tc>
-        <w:tc>
-          <w:tcPr>
-            <w:tcW w:w="1417" w:type="dxa"/>
-          </w:tcPr>
-          <w:p>
-            <w:pPr>
-              <w:rPr>
-                <w:sz w:val="18"/>
-                <w:szCs w:val="18"/>
-              </w:rPr>
-            </w:pPr>
-          </w:p>
-        </w:tc>
-      </w:tr>
-      <w:tr>
-        <w:tc>
-          <w:tcPr>
-            <w:tcW w:w="1555" w:type="dxa"/>
-          </w:tcPr>
-          <w:p>
-            <w:pPr>
-              <w:rPr>
-                <w:sz w:val="18"/>
-                <w:szCs w:val="18"/>
-              </w:rPr>
-            </w:pPr>
-          </w:p>
-        </w:tc>
-        <w:tc>
-          <w:tcPr>
-            <w:tcW w:w="3119" w:type="dxa"/>
-          </w:tcPr>
-          <w:p>
-            <w:pPr>
-              <w:rPr>
-                <w:sz w:val="18"/>
-                <w:szCs w:val="18"/>
-              </w:rPr>
-            </w:pPr>
-          </w:p>
-        </w:tc>
-        <w:tc>
-          <w:tcPr>
-            <w:tcW w:w="3259" w:type="dxa"/>
-          </w:tcPr>
-          <w:p>
-            <w:pPr>
-              <w:rPr>
-                <w:sz w:val="18"/>
-                <w:szCs w:val="18"/>
-              </w:rPr>
-            </w:pPr>
-          </w:p>
-        </w:tc>
-        <w:tc>
-          <w:tcPr>
-            <w:tcW w:w="1417" w:type="dxa"/>
-          </w:tcPr>
-          <w:p>
-            <w:pPr>
-              <w:rPr>
-                <w:sz w:val="18"/>
-                <w:szCs w:val="18"/>
-              </w:rPr>
-            </w:pPr>
-          </w:p>
-        </w:tc>
-      </w:tr>
-      <w:tr>
-        <w:tc>
-          <w:tcPr>
-            <w:tcW w:w="1555" w:type="dxa"/>
-          </w:tcPr>
-          <w:p>
-            <w:pPr>
-              <w:rPr>
-                <w:sz w:val="18"/>
-                <w:szCs w:val="18"/>
-              </w:rPr>
-            </w:pPr>
-          </w:p>
-        </w:tc>
-        <w:tc>
-          <w:tcPr>
-            <w:tcW w:w="3119" w:type="dxa"/>
-          </w:tcPr>
-          <w:p>
-            <w:pPr>
-              <w:rPr>
-                <w:sz w:val="18"/>
-                <w:szCs w:val="18"/>
-              </w:rPr>
-            </w:pPr>
-          </w:p>
-        </w:tc>
-        <w:tc>
-          <w:tcPr>
-            <w:tcW w:w="3259" w:type="dxa"/>
-          </w:tcPr>
-          <w:p>
-            <w:pPr>
-              <w:rPr>
-                <w:sz w:val="18"/>
-                <w:szCs w:val="18"/>
-              </w:rPr>
-            </w:pPr>
-          </w:p>
-        </w:tc>
-        <w:tc>
-          <w:tcPr>
-            <w:tcW w:w="1417" w:type="dxa"/>
-          </w:tcPr>
-          <w:p>
-            <w:pPr>
-              <w:rPr>
-                <w:sz w:val="18"/>
-                <w:szCs w:val="18"/>
-              </w:rPr>
-            </w:pPr>
-          </w:p>
-        </w:tc>
-      </w:tr>
-      <w:tr>
-        <w:tc>
-          <w:tcPr>
-            <w:tcW w:w="1555" w:type="dxa"/>
-          </w:tcPr>
-          <w:p>
-            <w:pPr>
-              <w:rPr>
-                <w:sz w:val="18"/>
-                <w:szCs w:val="18"/>
-              </w:rPr>
-            </w:pPr>
-          </w:p>
-        </w:tc>
-        <w:tc>
-          <w:tcPr>
-            <w:tcW w:w="3119" w:type="dxa"/>
-          </w:tcPr>
-          <w:p>
-            <w:pPr>
-              <w:rPr>
-                <w:sz w:val="18"/>
-                <w:szCs w:val="18"/>
-              </w:rPr>
-            </w:pPr>
-          </w:p>
-        </w:tc>
-        <w:tc>
-          <w:tcPr>
-            <w:tcW w:w="3259" w:type="dxa"/>
-          </w:tcPr>
-          <w:p>
-            <w:pPr>
-              <w:rPr>
-                <w:sz w:val="18"/>
-                <w:szCs w:val="18"/>
-              </w:rPr>
-            </w:pPr>
-          </w:p>
-        </w:tc>
-        <w:tc>
-          <w:tcPr>
-            <w:tcW w:w="1417" w:type="dxa"/>
-          </w:tcPr>
-          <w:p>
-            <w:pPr>
-              <w:rPr>
-                <w:sz w:val="18"/>
-                <w:szCs w:val="18"/>
-              </w:rPr>
-            </w:pPr>
-          </w:p>
-        </w:tc>
-      </w:tr>
-      <w:tr>
-        <w:tc>
-          <w:tcPr>
-            <w:tcW w:w="1555" w:type="dxa"/>
-          </w:tcPr>
-          <w:p>
-            <w:pPr>
-              <w:rPr>
-                <w:sz w:val="18"/>
-                <w:szCs w:val="18"/>
-              </w:rPr>
-            </w:pPr>
-          </w:p>
-        </w:tc>
-        <w:tc>
-          <w:tcPr>
-            <w:tcW w:w="3119" w:type="dxa"/>
-          </w:tcPr>
-          <w:p>
-            <w:pPr>
-              <w:rPr>
-                <w:sz w:val="18"/>
-                <w:szCs w:val="18"/>
-              </w:rPr>
-            </w:pPr>
-          </w:p>
-        </w:tc>
-        <w:tc>
-          <w:tcPr>
-            <w:tcW w:w="3259" w:type="dxa"/>
-          </w:tcPr>
-          <w:p>
-            <w:pPr>
-              <w:rPr>
-                <w:sz w:val="18"/>
-                <w:szCs w:val="18"/>
-              </w:rPr>
-            </w:pPr>
           </w:p>
         </w:tc>
         <w:tc>

</xml_diff>

<commit_message>
Added functoinality for admin to get information about a user
</commit_message>
<xml_diff>
--- a/Test_Report.docx
+++ b/Test_Report.docx
@@ -659,6 +659,13 @@
               </w:rPr>
               <w:t>6</w:t>
             </w:r>
+            <w:r>
+              <w:rPr>
+                <w:sz w:val="18"/>
+                <w:szCs w:val="18"/>
+              </w:rPr>
+              <w:t xml:space="preserve"> fixed</w:t>
+            </w:r>
           </w:p>
         </w:tc>
         <w:tc>
@@ -880,23 +887,7 @@
                 <w:sz w:val="18"/>
                 <w:szCs w:val="18"/>
               </w:rPr>
-              <w:t xml:space="preserve">As an admin, when I add </w:t>
-            </w:r>
-            <w:proofErr w:type="gramStart"/>
-            <w:r>
-              <w:rPr>
-                <w:sz w:val="18"/>
-                <w:szCs w:val="18"/>
-              </w:rPr>
-              <w:t>a new item</w:t>
-            </w:r>
-            <w:proofErr w:type="gramEnd"/>
-            <w:r>
-              <w:rPr>
-                <w:sz w:val="18"/>
-                <w:szCs w:val="18"/>
-              </w:rPr>
-              <w:t xml:space="preserve"> and I don’t set the price, the app automatically crashes.</w:t>
+              <w:t>As an admin, when I add a new item and I don’t set the price, the app automatically crashes.</w:t>
             </w:r>
           </w:p>
         </w:tc>
@@ -1044,6 +1035,13 @@
               </w:rPr>
               <w:t>10</w:t>
             </w:r>
+            <w:r>
+              <w:rPr>
+                <w:sz w:val="18"/>
+                <w:szCs w:val="18"/>
+              </w:rPr>
+              <w:t xml:space="preserve"> </w:t>
+            </w:r>
           </w:p>
         </w:tc>
         <w:tc>
@@ -1126,6 +1124,13 @@
               </w:rPr>
               <w:t>11</w:t>
             </w:r>
+            <w:r>
+              <w:rPr>
+                <w:sz w:val="18"/>
+                <w:szCs w:val="18"/>
+              </w:rPr>
+              <w:t xml:space="preserve"> fixed</w:t>
+            </w:r>
           </w:p>
         </w:tc>
         <w:tc>
@@ -1231,6 +1236,15 @@
               </w:rPr>
               <w:t>12</w:t>
             </w:r>
+            <w:r>
+              <w:rPr>
+                <w:sz w:val="18"/>
+                <w:szCs w:val="18"/>
+              </w:rPr>
+              <w:t xml:space="preserve"> fixed</w:t>
+            </w:r>
+            <w:bookmarkStart w:id="0" w:name="_GoBack"/>
+            <w:bookmarkEnd w:id="0"/>
           </w:p>
         </w:tc>
         <w:tc>
@@ -1590,6 +1604,13 @@
               </w:rPr>
               <w:t>16</w:t>
             </w:r>
+            <w:r>
+              <w:rPr>
+                <w:sz w:val="18"/>
+                <w:szCs w:val="18"/>
+              </w:rPr>
+              <w:t xml:space="preserve"> fixed</w:t>
+            </w:r>
           </w:p>
         </w:tc>
         <w:tc>
@@ -1754,6 +1775,13 @@
               </w:rPr>
               <w:t>18</w:t>
             </w:r>
+            <w:r>
+              <w:rPr>
+                <w:sz w:val="18"/>
+                <w:szCs w:val="18"/>
+              </w:rPr>
+              <w:t xml:space="preserve"> fixed</w:t>
+            </w:r>
           </w:p>
         </w:tc>
         <w:tc>
@@ -2590,6 +2618,13 @@
               </w:rPr>
               <w:t>27</w:t>
             </w:r>
+            <w:r>
+              <w:rPr>
+                <w:sz w:val="18"/>
+                <w:szCs w:val="18"/>
+              </w:rPr>
+              <w:t xml:space="preserve"> </w:t>
+            </w:r>
           </w:p>
         </w:tc>
         <w:tc>
@@ -2688,6 +2723,13 @@
               </w:rPr>
               <w:t>28</w:t>
             </w:r>
+            <w:r>
+              <w:rPr>
+                <w:sz w:val="18"/>
+                <w:szCs w:val="18"/>
+              </w:rPr>
+              <w:t xml:space="preserve"> fixed</w:t>
+            </w:r>
           </w:p>
         </w:tc>
         <w:tc>
@@ -2795,6 +2837,13 @@
               </w:rPr>
               <w:t xml:space="preserve">29 </w:t>
             </w:r>
+            <w:r>
+              <w:rPr>
+                <w:sz w:val="18"/>
+                <w:szCs w:val="18"/>
+              </w:rPr>
+              <w:t>fixed</w:t>
+            </w:r>
           </w:p>
         </w:tc>
         <w:tc>
@@ -4601,8 +4650,6 @@
               </w:rPr>
               <w:t>Add the .00 if no decimal is found in the price.</w:t>
             </w:r>
-            <w:bookmarkStart w:id="0" w:name="_GoBack"/>
-            <w:bookmarkEnd w:id="0"/>
           </w:p>
         </w:tc>
         <w:tc>

</xml_diff>